<commit_message>
Se empieza llega hasta la propuesta de ideas
</commit_message>
<xml_diff>
--- a/src/doc/The engineering method.docx
+++ b/src/doc/The engineering method.docx
@@ -70,7 +70,7 @@
           <w:r>
             <w:fldChar w:fldCharType="separate"/>
           </w:r>
-          <w:hyperlink w:anchor="_Toc85204560" w:history="1">
+          <w:hyperlink w:anchor="_Toc85218199" w:history="1">
             <w:r>
               <w:rPr>
                 <w:rStyle w:val="Hipervnculo"/>
@@ -98,7 +98,7 @@
                 <w:noProof/>
                 <w:webHidden/>
               </w:rPr>
-              <w:instrText xml:space="preserve"> PAGEREF _Toc85204560 \h </w:instrText>
+              <w:instrText xml:space="preserve"> PAGEREF _Toc85218199 \h </w:instrText>
             </w:r>
             <w:r>
               <w:rPr>
@@ -118,7 +118,7 @@
                 <w:noProof/>
                 <w:webHidden/>
               </w:rPr>
-              <w:t>1</w:t>
+              <w:t>2</w:t>
             </w:r>
             <w:r>
               <w:rPr>
@@ -141,7 +141,7 @@
               <w:lang w:eastAsia="es-CO"/>
             </w:rPr>
           </w:pPr>
-          <w:hyperlink w:anchor="_Toc85204561" w:history="1">
+          <w:hyperlink w:anchor="_Toc85218200" w:history="1">
             <w:r>
               <w:rPr>
                 <w:rStyle w:val="Hipervnculo"/>
@@ -169,7 +169,7 @@
                 <w:noProof/>
                 <w:webHidden/>
               </w:rPr>
-              <w:instrText xml:space="preserve"> PAGEREF _Toc85204561 \h </w:instrText>
+              <w:instrText xml:space="preserve"> PAGEREF _Toc85218200 \h </w:instrText>
             </w:r>
             <w:r>
               <w:rPr>
@@ -212,7 +212,7 @@
               <w:lang w:eastAsia="es-CO"/>
             </w:rPr>
           </w:pPr>
-          <w:hyperlink w:anchor="_Toc85204562" w:history="1">
+          <w:hyperlink w:anchor="_Toc85218201" w:history="1">
             <w:r>
               <w:rPr>
                 <w:rStyle w:val="Hipervnculo"/>
@@ -240,7 +240,7 @@
                 <w:noProof/>
                 <w:webHidden/>
               </w:rPr>
-              <w:instrText xml:space="preserve"> PAGEREF _Toc85204562 \h </w:instrText>
+              <w:instrText xml:space="preserve"> PAGEREF _Toc85218201 \h </w:instrText>
             </w:r>
             <w:r>
               <w:rPr>
@@ -283,7 +283,7 @@
               <w:lang w:eastAsia="es-CO"/>
             </w:rPr>
           </w:pPr>
-          <w:hyperlink w:anchor="_Toc85204563" w:history="1">
+          <w:hyperlink w:anchor="_Toc85218202" w:history="1">
             <w:r>
               <w:rPr>
                 <w:rStyle w:val="Hipervnculo"/>
@@ -311,7 +311,7 @@
                 <w:noProof/>
                 <w:webHidden/>
               </w:rPr>
-              <w:instrText xml:space="preserve"> PAGEREF _Toc85204563 \h </w:instrText>
+              <w:instrText xml:space="preserve"> PAGEREF _Toc85218202 \h </w:instrText>
             </w:r>
             <w:r>
               <w:rPr>
@@ -354,7 +354,7 @@
               <w:lang w:eastAsia="es-CO"/>
             </w:rPr>
           </w:pPr>
-          <w:hyperlink w:anchor="_Toc85204564" w:history="1">
+          <w:hyperlink w:anchor="_Toc85218203" w:history="1">
             <w:r>
               <w:rPr>
                 <w:rStyle w:val="Hipervnculo"/>
@@ -382,7 +382,7 @@
                 <w:noProof/>
                 <w:webHidden/>
               </w:rPr>
-              <w:instrText xml:space="preserve"> PAGEREF _Toc85204564 \h </w:instrText>
+              <w:instrText xml:space="preserve"> PAGEREF _Toc85218203 \h </w:instrText>
             </w:r>
             <w:r>
               <w:rPr>
@@ -402,7 +402,291 @@
                 <w:noProof/>
                 <w:webHidden/>
               </w:rPr>
-              <w:t>2</w:t>
+              <w:t>3</w:t>
+            </w:r>
+            <w:r>
+              <w:rPr>
+                <w:noProof/>
+                <w:webHidden/>
+              </w:rPr>
+              <w:fldChar w:fldCharType="end"/>
+            </w:r>
+          </w:hyperlink>
+        </w:p>
+        <w:p>
+          <w:pPr>
+            <w:pStyle w:val="TDC2"/>
+            <w:tabs>
+              <w:tab w:val="right" w:leader="dot" w:pos="8828"/>
+            </w:tabs>
+            <w:rPr>
+              <w:rFonts w:eastAsiaTheme="minorEastAsia"/>
+              <w:noProof/>
+              <w:lang w:eastAsia="es-CO"/>
+            </w:rPr>
+          </w:pPr>
+          <w:hyperlink w:anchor="_Toc85218204" w:history="1">
+            <w:r>
+              <w:rPr>
+                <w:rStyle w:val="Hipervnculo"/>
+                <w:noProof/>
+                <w:lang w:val="en-US"/>
+              </w:rPr>
+              <w:t>Binary search trees</w:t>
+            </w:r>
+            <w:r>
+              <w:rPr>
+                <w:noProof/>
+                <w:webHidden/>
+              </w:rPr>
+              <w:tab/>
+            </w:r>
+            <w:r>
+              <w:rPr>
+                <w:noProof/>
+                <w:webHidden/>
+              </w:rPr>
+              <w:fldChar w:fldCharType="begin"/>
+            </w:r>
+            <w:r>
+              <w:rPr>
+                <w:noProof/>
+                <w:webHidden/>
+              </w:rPr>
+              <w:instrText xml:space="preserve"> PAGEREF _Toc85218204 \h </w:instrText>
+            </w:r>
+            <w:r>
+              <w:rPr>
+                <w:noProof/>
+                <w:webHidden/>
+              </w:rPr>
+            </w:r>
+            <w:r>
+              <w:rPr>
+                <w:noProof/>
+                <w:webHidden/>
+              </w:rPr>
+              <w:fldChar w:fldCharType="separate"/>
+            </w:r>
+            <w:r>
+              <w:rPr>
+                <w:noProof/>
+                <w:webHidden/>
+              </w:rPr>
+              <w:t>3</w:t>
+            </w:r>
+            <w:r>
+              <w:rPr>
+                <w:noProof/>
+                <w:webHidden/>
+              </w:rPr>
+              <w:fldChar w:fldCharType="end"/>
+            </w:r>
+          </w:hyperlink>
+        </w:p>
+        <w:p>
+          <w:pPr>
+            <w:pStyle w:val="TDC2"/>
+            <w:tabs>
+              <w:tab w:val="right" w:leader="dot" w:pos="8828"/>
+            </w:tabs>
+            <w:rPr>
+              <w:rFonts w:eastAsiaTheme="minorEastAsia"/>
+              <w:noProof/>
+              <w:lang w:eastAsia="es-CO"/>
+            </w:rPr>
+          </w:pPr>
+          <w:hyperlink w:anchor="_Toc85218205" w:history="1">
+            <w:r>
+              <w:rPr>
+                <w:rStyle w:val="Hipervnculo"/>
+                <w:noProof/>
+                <w:lang w:val="en-US"/>
+              </w:rPr>
+              <w:t>Secondary memory</w:t>
+            </w:r>
+            <w:r>
+              <w:rPr>
+                <w:noProof/>
+                <w:webHidden/>
+              </w:rPr>
+              <w:tab/>
+            </w:r>
+            <w:r>
+              <w:rPr>
+                <w:noProof/>
+                <w:webHidden/>
+              </w:rPr>
+              <w:fldChar w:fldCharType="begin"/>
+            </w:r>
+            <w:r>
+              <w:rPr>
+                <w:noProof/>
+                <w:webHidden/>
+              </w:rPr>
+              <w:instrText xml:space="preserve"> PAGEREF _Toc85218205 \h </w:instrText>
+            </w:r>
+            <w:r>
+              <w:rPr>
+                <w:noProof/>
+                <w:webHidden/>
+              </w:rPr>
+            </w:r>
+            <w:r>
+              <w:rPr>
+                <w:noProof/>
+                <w:webHidden/>
+              </w:rPr>
+              <w:fldChar w:fldCharType="separate"/>
+            </w:r>
+            <w:r>
+              <w:rPr>
+                <w:noProof/>
+                <w:webHidden/>
+              </w:rPr>
+              <w:t>3</w:t>
+            </w:r>
+            <w:r>
+              <w:rPr>
+                <w:noProof/>
+                <w:webHidden/>
+              </w:rPr>
+              <w:fldChar w:fldCharType="end"/>
+            </w:r>
+          </w:hyperlink>
+        </w:p>
+        <w:p>
+          <w:pPr>
+            <w:pStyle w:val="TDC2"/>
+            <w:tabs>
+              <w:tab w:val="right" w:leader="dot" w:pos="8828"/>
+            </w:tabs>
+            <w:rPr>
+              <w:rFonts w:eastAsiaTheme="minorEastAsia"/>
+              <w:noProof/>
+              <w:lang w:eastAsia="es-CO"/>
+            </w:rPr>
+          </w:pPr>
+          <w:hyperlink w:anchor="_Toc85218206" w:history="1">
+            <w:r>
+              <w:rPr>
+                <w:rStyle w:val="Hipervnculo"/>
+                <w:noProof/>
+                <w:lang w:val="en-US"/>
+              </w:rPr>
+              <w:t>Primary memory</w:t>
+            </w:r>
+            <w:r>
+              <w:rPr>
+                <w:noProof/>
+                <w:webHidden/>
+              </w:rPr>
+              <w:tab/>
+            </w:r>
+            <w:r>
+              <w:rPr>
+                <w:noProof/>
+                <w:webHidden/>
+              </w:rPr>
+              <w:fldChar w:fldCharType="begin"/>
+            </w:r>
+            <w:r>
+              <w:rPr>
+                <w:noProof/>
+                <w:webHidden/>
+              </w:rPr>
+              <w:instrText xml:space="preserve"> PAGEREF _Toc85218206 \h </w:instrText>
+            </w:r>
+            <w:r>
+              <w:rPr>
+                <w:noProof/>
+                <w:webHidden/>
+              </w:rPr>
+            </w:r>
+            <w:r>
+              <w:rPr>
+                <w:noProof/>
+                <w:webHidden/>
+              </w:rPr>
+              <w:fldChar w:fldCharType="separate"/>
+            </w:r>
+            <w:r>
+              <w:rPr>
+                <w:noProof/>
+                <w:webHidden/>
+              </w:rPr>
+              <w:t>3</w:t>
+            </w:r>
+            <w:r>
+              <w:rPr>
+                <w:noProof/>
+                <w:webHidden/>
+              </w:rPr>
+              <w:fldChar w:fldCharType="end"/>
+            </w:r>
+          </w:hyperlink>
+        </w:p>
+        <w:p>
+          <w:pPr>
+            <w:pStyle w:val="TDC2"/>
+            <w:tabs>
+              <w:tab w:val="right" w:leader="dot" w:pos="8828"/>
+            </w:tabs>
+            <w:rPr>
+              <w:rFonts w:eastAsiaTheme="minorEastAsia"/>
+              <w:noProof/>
+              <w:lang w:eastAsia="es-CO"/>
+            </w:rPr>
+          </w:pPr>
+          <w:hyperlink w:anchor="_Toc85218207" w:history="1">
+            <w:r>
+              <w:rPr>
+                <w:rStyle w:val="Hipervnculo"/>
+                <w:noProof/>
+                <w:lang w:val="en-US"/>
+              </w:rPr>
+              <w:t>Red, black tree</w:t>
+            </w:r>
+            <w:r>
+              <w:rPr>
+                <w:noProof/>
+                <w:webHidden/>
+              </w:rPr>
+              <w:tab/>
+            </w:r>
+            <w:r>
+              <w:rPr>
+                <w:noProof/>
+                <w:webHidden/>
+              </w:rPr>
+              <w:fldChar w:fldCharType="begin"/>
+            </w:r>
+            <w:r>
+              <w:rPr>
+                <w:noProof/>
+                <w:webHidden/>
+              </w:rPr>
+              <w:instrText xml:space="preserve"> PAGEREF _Toc85218207 \h </w:instrText>
+            </w:r>
+            <w:r>
+              <w:rPr>
+                <w:noProof/>
+                <w:webHidden/>
+              </w:rPr>
+            </w:r>
+            <w:r>
+              <w:rPr>
+                <w:noProof/>
+                <w:webHidden/>
+              </w:rPr>
+              <w:fldChar w:fldCharType="separate"/>
+            </w:r>
+            <w:r>
+              <w:rPr>
+                <w:noProof/>
+                <w:webHidden/>
+              </w:rPr>
+              <w:t>3</w:t>
             </w:r>
             <w:r>
               <w:rPr>
@@ -425,7 +709,7 @@
               <w:lang w:eastAsia="es-CO"/>
             </w:rPr>
           </w:pPr>
-          <w:hyperlink w:anchor="_Toc85204565" w:history="1">
+          <w:hyperlink w:anchor="_Toc85218208" w:history="1">
             <w:r>
               <w:rPr>
                 <w:rStyle w:val="Hipervnculo"/>
@@ -453,7 +737,7 @@
                 <w:noProof/>
                 <w:webHidden/>
               </w:rPr>
-              <w:instrText xml:space="preserve"> PAGEREF _Toc85204565 \h </w:instrText>
+              <w:instrText xml:space="preserve"> PAGEREF _Toc85218208 \h </w:instrText>
             </w:r>
             <w:r>
               <w:rPr>
@@ -473,7 +757,7 @@
                 <w:noProof/>
                 <w:webHidden/>
               </w:rPr>
-              <w:t>2</w:t>
+              <w:t>3</w:t>
             </w:r>
             <w:r>
               <w:rPr>
@@ -496,7 +780,7 @@
               <w:lang w:eastAsia="es-CO"/>
             </w:rPr>
           </w:pPr>
-          <w:hyperlink w:anchor="_Toc85204566" w:history="1">
+          <w:hyperlink w:anchor="_Toc85218209" w:history="1">
             <w:r>
               <w:rPr>
                 <w:rStyle w:val="Hipervnculo"/>
@@ -524,7 +808,7 @@
                 <w:noProof/>
                 <w:webHidden/>
               </w:rPr>
-              <w:instrText xml:space="preserve"> PAGEREF _Toc85204566 \h </w:instrText>
+              <w:instrText xml:space="preserve"> PAGEREF _Toc85218209 \h </w:instrText>
             </w:r>
             <w:r>
               <w:rPr>
@@ -544,7 +828,7 @@
                 <w:noProof/>
                 <w:webHidden/>
               </w:rPr>
-              <w:t>2</w:t>
+              <w:t>4</w:t>
             </w:r>
             <w:r>
               <w:rPr>
@@ -567,14 +851,14 @@
               <w:lang w:eastAsia="es-CO"/>
             </w:rPr>
           </w:pPr>
-          <w:hyperlink w:anchor="_Toc85204567" w:history="1">
+          <w:hyperlink w:anchor="_Toc85218210" w:history="1">
             <w:r>
               <w:rPr>
                 <w:rStyle w:val="Hipervnculo"/>
                 <w:noProof/>
                 <w:lang w:val="en-US"/>
               </w:rPr>
-              <w:t>Alternative 1:</w:t>
+              <w:t>Idea discard</w:t>
             </w:r>
             <w:r>
               <w:rPr>
@@ -595,7 +879,7 @@
                 <w:noProof/>
                 <w:webHidden/>
               </w:rPr>
-              <w:instrText xml:space="preserve"> PAGEREF _Toc85204567 \h </w:instrText>
+              <w:instrText xml:space="preserve"> PAGEREF _Toc85218210 \h </w:instrText>
             </w:r>
             <w:r>
               <w:rPr>
@@ -615,7 +899,7 @@
                 <w:noProof/>
                 <w:webHidden/>
               </w:rPr>
-              <w:t>2</w:t>
+              <w:t>4</w:t>
             </w:r>
             <w:r>
               <w:rPr>
@@ -638,14 +922,14 @@
               <w:lang w:eastAsia="es-CO"/>
             </w:rPr>
           </w:pPr>
-          <w:hyperlink w:anchor="_Toc85204568" w:history="1">
+          <w:hyperlink w:anchor="_Toc85218211" w:history="1">
             <w:r>
               <w:rPr>
                 <w:rStyle w:val="Hipervnculo"/>
                 <w:noProof/>
                 <w:lang w:val="en-US"/>
               </w:rPr>
-              <w:t>Alternative 2</w:t>
+              <w:t>Alternative 2:</w:t>
             </w:r>
             <w:r>
               <w:rPr>
@@ -666,7 +950,7 @@
                 <w:noProof/>
                 <w:webHidden/>
               </w:rPr>
-              <w:instrText xml:space="preserve"> PAGEREF _Toc85204568 \h </w:instrText>
+              <w:instrText xml:space="preserve"> PAGEREF _Toc85218211 \h </w:instrText>
             </w:r>
             <w:r>
               <w:rPr>
@@ -686,7 +970,220 @@
                 <w:noProof/>
                 <w:webHidden/>
               </w:rPr>
-              <w:t>2</w:t>
+              <w:t>4</w:t>
+            </w:r>
+            <w:r>
+              <w:rPr>
+                <w:noProof/>
+                <w:webHidden/>
+              </w:rPr>
+              <w:fldChar w:fldCharType="end"/>
+            </w:r>
+          </w:hyperlink>
+        </w:p>
+        <w:p>
+          <w:pPr>
+            <w:pStyle w:val="TDC2"/>
+            <w:tabs>
+              <w:tab w:val="right" w:leader="dot" w:pos="8828"/>
+            </w:tabs>
+            <w:rPr>
+              <w:rFonts w:eastAsiaTheme="minorEastAsia"/>
+              <w:noProof/>
+              <w:lang w:eastAsia="es-CO"/>
+            </w:rPr>
+          </w:pPr>
+          <w:hyperlink w:anchor="_Toc85218212" w:history="1">
+            <w:r>
+              <w:rPr>
+                <w:rStyle w:val="Hipervnculo"/>
+                <w:noProof/>
+                <w:lang w:val="en-US"/>
+              </w:rPr>
+              <w:t>Alternative 3:</w:t>
+            </w:r>
+            <w:r>
+              <w:rPr>
+                <w:noProof/>
+                <w:webHidden/>
+              </w:rPr>
+              <w:tab/>
+            </w:r>
+            <w:r>
+              <w:rPr>
+                <w:noProof/>
+                <w:webHidden/>
+              </w:rPr>
+              <w:fldChar w:fldCharType="begin"/>
+            </w:r>
+            <w:r>
+              <w:rPr>
+                <w:noProof/>
+                <w:webHidden/>
+              </w:rPr>
+              <w:instrText xml:space="preserve"> PAGEREF _Toc85218212 \h </w:instrText>
+            </w:r>
+            <w:r>
+              <w:rPr>
+                <w:noProof/>
+                <w:webHidden/>
+              </w:rPr>
+            </w:r>
+            <w:r>
+              <w:rPr>
+                <w:noProof/>
+                <w:webHidden/>
+              </w:rPr>
+              <w:fldChar w:fldCharType="separate"/>
+            </w:r>
+            <w:r>
+              <w:rPr>
+                <w:noProof/>
+                <w:webHidden/>
+              </w:rPr>
+              <w:t>4</w:t>
+            </w:r>
+            <w:r>
+              <w:rPr>
+                <w:noProof/>
+                <w:webHidden/>
+              </w:rPr>
+              <w:fldChar w:fldCharType="end"/>
+            </w:r>
+          </w:hyperlink>
+        </w:p>
+        <w:p>
+          <w:pPr>
+            <w:pStyle w:val="TDC2"/>
+            <w:tabs>
+              <w:tab w:val="right" w:leader="dot" w:pos="8828"/>
+            </w:tabs>
+            <w:rPr>
+              <w:rFonts w:eastAsiaTheme="minorEastAsia"/>
+              <w:noProof/>
+              <w:lang w:eastAsia="es-CO"/>
+            </w:rPr>
+          </w:pPr>
+          <w:hyperlink w:anchor="_Toc85218213" w:history="1">
+            <w:r>
+              <w:rPr>
+                <w:rStyle w:val="Hipervnculo"/>
+                <w:noProof/>
+                <w:lang w:val="en-US"/>
+              </w:rPr>
+              <w:t>Alternative 4:</w:t>
+            </w:r>
+            <w:r>
+              <w:rPr>
+                <w:noProof/>
+                <w:webHidden/>
+              </w:rPr>
+              <w:tab/>
+            </w:r>
+            <w:r>
+              <w:rPr>
+                <w:noProof/>
+                <w:webHidden/>
+              </w:rPr>
+              <w:fldChar w:fldCharType="begin"/>
+            </w:r>
+            <w:r>
+              <w:rPr>
+                <w:noProof/>
+                <w:webHidden/>
+              </w:rPr>
+              <w:instrText xml:space="preserve"> PAGEREF _Toc85218213 \h </w:instrText>
+            </w:r>
+            <w:r>
+              <w:rPr>
+                <w:noProof/>
+                <w:webHidden/>
+              </w:rPr>
+            </w:r>
+            <w:r>
+              <w:rPr>
+                <w:noProof/>
+                <w:webHidden/>
+              </w:rPr>
+              <w:fldChar w:fldCharType="separate"/>
+            </w:r>
+            <w:r>
+              <w:rPr>
+                <w:noProof/>
+                <w:webHidden/>
+              </w:rPr>
+              <w:t>4</w:t>
+            </w:r>
+            <w:r>
+              <w:rPr>
+                <w:noProof/>
+                <w:webHidden/>
+              </w:rPr>
+              <w:fldChar w:fldCharType="end"/>
+            </w:r>
+          </w:hyperlink>
+        </w:p>
+        <w:p>
+          <w:pPr>
+            <w:pStyle w:val="TDC2"/>
+            <w:tabs>
+              <w:tab w:val="right" w:leader="dot" w:pos="8828"/>
+            </w:tabs>
+            <w:rPr>
+              <w:rFonts w:eastAsiaTheme="minorEastAsia"/>
+              <w:noProof/>
+              <w:lang w:eastAsia="es-CO"/>
+            </w:rPr>
+          </w:pPr>
+          <w:hyperlink w:anchor="_Toc85218214" w:history="1">
+            <w:r>
+              <w:rPr>
+                <w:rStyle w:val="Hipervnculo"/>
+                <w:noProof/>
+                <w:lang w:val="en-US"/>
+              </w:rPr>
+              <w:t>Alternative 5:</w:t>
+            </w:r>
+            <w:r>
+              <w:rPr>
+                <w:noProof/>
+                <w:webHidden/>
+              </w:rPr>
+              <w:tab/>
+            </w:r>
+            <w:r>
+              <w:rPr>
+                <w:noProof/>
+                <w:webHidden/>
+              </w:rPr>
+              <w:fldChar w:fldCharType="begin"/>
+            </w:r>
+            <w:r>
+              <w:rPr>
+                <w:noProof/>
+                <w:webHidden/>
+              </w:rPr>
+              <w:instrText xml:space="preserve"> PAGEREF _Toc85218214 \h </w:instrText>
+            </w:r>
+            <w:r>
+              <w:rPr>
+                <w:noProof/>
+                <w:webHidden/>
+              </w:rPr>
+            </w:r>
+            <w:r>
+              <w:rPr>
+                <w:noProof/>
+                <w:webHidden/>
+              </w:rPr>
+              <w:fldChar w:fldCharType="separate"/>
+            </w:r>
+            <w:r>
+              <w:rPr>
+                <w:noProof/>
+                <w:webHidden/>
+              </w:rPr>
+              <w:t>5</w:t>
             </w:r>
             <w:r>
               <w:rPr>
@@ -709,7 +1206,7 @@
               <w:lang w:eastAsia="es-CO"/>
             </w:rPr>
           </w:pPr>
-          <w:hyperlink w:anchor="_Toc85204569" w:history="1">
+          <w:hyperlink w:anchor="_Toc85218215" w:history="1">
             <w:r>
               <w:rPr>
                 <w:rStyle w:val="Hipervnculo"/>
@@ -737,7 +1234,7 @@
                 <w:noProof/>
                 <w:webHidden/>
               </w:rPr>
-              <w:instrText xml:space="preserve"> PAGEREF _Toc85204569 \h </w:instrText>
+              <w:instrText xml:space="preserve"> PAGEREF _Toc85218215 \h </w:instrText>
             </w:r>
             <w:r>
               <w:rPr>
@@ -757,7 +1254,7 @@
                 <w:noProof/>
                 <w:webHidden/>
               </w:rPr>
-              <w:t>2</w:t>
+              <w:t>5</w:t>
             </w:r>
             <w:r>
               <w:rPr>
@@ -780,7 +1277,7 @@
               <w:lang w:eastAsia="es-CO"/>
             </w:rPr>
           </w:pPr>
-          <w:hyperlink w:anchor="_Toc85204570" w:history="1">
+          <w:hyperlink w:anchor="_Toc85218216" w:history="1">
             <w:r>
               <w:rPr>
                 <w:rStyle w:val="Hipervnculo"/>
@@ -808,7 +1305,7 @@
                 <w:noProof/>
                 <w:webHidden/>
               </w:rPr>
-              <w:instrText xml:space="preserve"> PAGEREF _Toc85204570 \h </w:instrText>
+              <w:instrText xml:space="preserve"> PAGEREF _Toc85218216 \h </w:instrText>
             </w:r>
             <w:r>
               <w:rPr>
@@ -828,7 +1325,7 @@
                 <w:noProof/>
                 <w:webHidden/>
               </w:rPr>
-              <w:t>2</w:t>
+              <w:t>5</w:t>
             </w:r>
             <w:r>
               <w:rPr>
@@ -851,7 +1348,7 @@
               <w:lang w:eastAsia="es-CO"/>
             </w:rPr>
           </w:pPr>
-          <w:hyperlink w:anchor="_Toc85204571" w:history="1">
+          <w:hyperlink w:anchor="_Toc85218217" w:history="1">
             <w:r>
               <w:rPr>
                 <w:rStyle w:val="Hipervnculo"/>
@@ -879,7 +1376,7 @@
                 <w:noProof/>
                 <w:webHidden/>
               </w:rPr>
-              <w:instrText xml:space="preserve"> PAGEREF _Toc85204571 \h </w:instrText>
+              <w:instrText xml:space="preserve"> PAGEREF _Toc85218217 \h </w:instrText>
             </w:r>
             <w:r>
               <w:rPr>
@@ -899,7 +1396,7 @@
                 <w:noProof/>
                 <w:webHidden/>
               </w:rPr>
-              <w:t>3</w:t>
+              <w:t>6</w:t>
             </w:r>
             <w:r>
               <w:rPr>
@@ -922,7 +1419,7 @@
               <w:lang w:eastAsia="es-CO"/>
             </w:rPr>
           </w:pPr>
-          <w:hyperlink w:anchor="_Toc85204572" w:history="1">
+          <w:hyperlink w:anchor="_Toc85218218" w:history="1">
             <w:r>
               <w:rPr>
                 <w:rStyle w:val="Hipervnculo"/>
@@ -950,7 +1447,7 @@
                 <w:noProof/>
                 <w:webHidden/>
               </w:rPr>
-              <w:instrText xml:space="preserve"> PAGEREF _Toc85204572 \h </w:instrText>
+              <w:instrText xml:space="preserve"> PAGEREF _Toc85218218 \h </w:instrText>
             </w:r>
             <w:r>
               <w:rPr>
@@ -970,7 +1467,7 @@
                 <w:noProof/>
                 <w:webHidden/>
               </w:rPr>
-              <w:t>3</w:t>
+              <w:t>6</w:t>
             </w:r>
             <w:r>
               <w:rPr>
@@ -993,7 +1490,7 @@
               <w:lang w:eastAsia="es-CO"/>
             </w:rPr>
           </w:pPr>
-          <w:hyperlink w:anchor="_Toc85204573" w:history="1">
+          <w:hyperlink w:anchor="_Toc85218219" w:history="1">
             <w:r>
               <w:rPr>
                 <w:rStyle w:val="Hipervnculo"/>
@@ -1021,7 +1518,7 @@
                 <w:noProof/>
                 <w:webHidden/>
               </w:rPr>
-              <w:instrText xml:space="preserve"> PAGEREF _Toc85204573 \h </w:instrText>
+              <w:instrText xml:space="preserve"> PAGEREF _Toc85218219 \h </w:instrText>
             </w:r>
             <w:r>
               <w:rPr>
@@ -1041,7 +1538,7 @@
                 <w:noProof/>
                 <w:webHidden/>
               </w:rPr>
-              <w:t>3</w:t>
+              <w:t>6</w:t>
             </w:r>
             <w:r>
               <w:rPr>
@@ -1064,7 +1561,7 @@
               <w:lang w:eastAsia="es-CO"/>
             </w:rPr>
           </w:pPr>
-          <w:hyperlink w:anchor="_Toc85204574" w:history="1">
+          <w:hyperlink w:anchor="_Toc85218220" w:history="1">
             <w:r>
               <w:rPr>
                 <w:rStyle w:val="Hipervnculo"/>
@@ -1092,7 +1589,7 @@
                 <w:noProof/>
                 <w:webHidden/>
               </w:rPr>
-              <w:instrText xml:space="preserve"> PAGEREF _Toc85204574 \h </w:instrText>
+              <w:instrText xml:space="preserve"> PAGEREF _Toc85218220 \h </w:instrText>
             </w:r>
             <w:r>
               <w:rPr>
@@ -1112,7 +1609,7 @@
                 <w:noProof/>
                 <w:webHidden/>
               </w:rPr>
-              <w:t>3</w:t>
+              <w:t>6</w:t>
             </w:r>
             <w:r>
               <w:rPr>
@@ -1135,7 +1632,7 @@
               <w:lang w:eastAsia="es-CO"/>
             </w:rPr>
           </w:pPr>
-          <w:hyperlink w:anchor="_Toc85204575" w:history="1">
+          <w:hyperlink w:anchor="_Toc85218221" w:history="1">
             <w:r>
               <w:rPr>
                 <w:rStyle w:val="Hipervnculo"/>
@@ -1163,7 +1660,7 @@
                 <w:noProof/>
                 <w:webHidden/>
               </w:rPr>
-              <w:instrText xml:space="preserve"> PAGEREF _Toc85204575 \h </w:instrText>
+              <w:instrText xml:space="preserve"> PAGEREF _Toc85218221 \h </w:instrText>
             </w:r>
             <w:r>
               <w:rPr>
@@ -1183,7 +1680,7 @@
                 <w:noProof/>
                 <w:webHidden/>
               </w:rPr>
-              <w:t>3</w:t>
+              <w:t>6</w:t>
             </w:r>
             <w:r>
               <w:rPr>
@@ -1206,7 +1703,7 @@
               <w:lang w:eastAsia="es-CO"/>
             </w:rPr>
           </w:pPr>
-          <w:hyperlink w:anchor="_Toc85204576" w:history="1">
+          <w:hyperlink w:anchor="_Toc85218222" w:history="1">
             <w:r>
               <w:rPr>
                 <w:rStyle w:val="Hipervnculo"/>
@@ -1234,7 +1731,7 @@
                 <w:noProof/>
                 <w:webHidden/>
               </w:rPr>
-              <w:instrText xml:space="preserve"> PAGEREF _Toc85204576 \h </w:instrText>
+              <w:instrText xml:space="preserve"> PAGEREF _Toc85218222 \h </w:instrText>
             </w:r>
             <w:r>
               <w:rPr>
@@ -1254,7 +1751,7 @@
                 <w:noProof/>
                 <w:webHidden/>
               </w:rPr>
-              <w:t>3</w:t>
+              <w:t>6</w:t>
             </w:r>
             <w:r>
               <w:rPr>
@@ -1277,7 +1774,7 @@
               <w:lang w:eastAsia="es-CO"/>
             </w:rPr>
           </w:pPr>
-          <w:hyperlink w:anchor="_Toc85204577" w:history="1">
+          <w:hyperlink w:anchor="_Toc85218223" w:history="1">
             <w:r>
               <w:rPr>
                 <w:rStyle w:val="Hipervnculo"/>
@@ -1305,7 +1802,7 @@
                 <w:noProof/>
                 <w:webHidden/>
               </w:rPr>
-              <w:instrText xml:space="preserve"> PAGEREF _Toc85204577 \h </w:instrText>
+              <w:instrText xml:space="preserve"> PAGEREF _Toc85218223 \h </w:instrText>
             </w:r>
             <w:r>
               <w:rPr>
@@ -1325,7 +1822,7 @@
                 <w:noProof/>
                 <w:webHidden/>
               </w:rPr>
-              <w:t>3</w:t>
+              <w:t>6</w:t>
             </w:r>
             <w:r>
               <w:rPr>
@@ -1348,7 +1845,7 @@
               <w:lang w:eastAsia="es-CO"/>
             </w:rPr>
           </w:pPr>
-          <w:hyperlink w:anchor="_Toc85204578" w:history="1">
+          <w:hyperlink w:anchor="_Toc85218224" w:history="1">
             <w:r>
               <w:rPr>
                 <w:rStyle w:val="Hipervnculo"/>
@@ -1376,7 +1873,7 @@
                 <w:noProof/>
                 <w:webHidden/>
               </w:rPr>
-              <w:instrText xml:space="preserve"> PAGEREF _Toc85204578 \h </w:instrText>
+              <w:instrText xml:space="preserve"> PAGEREF _Toc85218224 \h </w:instrText>
             </w:r>
             <w:r>
               <w:rPr>
@@ -1396,7 +1893,7 @@
                 <w:noProof/>
                 <w:webHidden/>
               </w:rPr>
-              <w:t>3</w:t>
+              <w:t>6</w:t>
             </w:r>
             <w:r>
               <w:rPr>
@@ -1419,7 +1916,7 @@
               <w:lang w:eastAsia="es-CO"/>
             </w:rPr>
           </w:pPr>
-          <w:hyperlink w:anchor="_Toc85204579" w:history="1">
+          <w:hyperlink w:anchor="_Toc85218225" w:history="1">
             <w:r>
               <w:rPr>
                 <w:rStyle w:val="Hipervnculo"/>
@@ -1447,7 +1944,7 @@
                 <w:noProof/>
                 <w:webHidden/>
               </w:rPr>
-              <w:instrText xml:space="preserve"> PAGEREF _Toc85204579 \h </w:instrText>
+              <w:instrText xml:space="preserve"> PAGEREF _Toc85218225 \h </w:instrText>
             </w:r>
             <w:r>
               <w:rPr>
@@ -1467,7 +1964,7 @@
                 <w:noProof/>
                 <w:webHidden/>
               </w:rPr>
-              <w:t>4</w:t>
+              <w:t>6</w:t>
             </w:r>
             <w:r>
               <w:rPr>
@@ -1539,12 +2036,11 @@
           <w:lang w:val="en-US"/>
         </w:rPr>
       </w:pPr>
-      <w:bookmarkStart w:id="0" w:name="_Toc85204560"/>
-      <w:r>
-        <w:rPr>
-          <w:lang w:val="en-US"/>
-        </w:rPr>
-        <w:lastRenderedPageBreak/>
+      <w:bookmarkStart w:id="0" w:name="_Toc85218199"/>
+      <w:r>
+        <w:rPr>
+          <w:lang w:val="en-US"/>
+        </w:rPr>
         <w:t>Context of the problem</w:t>
       </w:r>
       <w:bookmarkEnd w:id="0"/>
@@ -1636,7 +2132,7 @@
           <w:lang w:val="en-US"/>
         </w:rPr>
       </w:pPr>
-      <w:bookmarkStart w:id="1" w:name="_Toc85204561"/>
+      <w:bookmarkStart w:id="1" w:name="_Toc85218200"/>
       <w:r>
         <w:rPr>
           <w:lang w:val="en-US"/>
@@ -1658,7 +2154,7 @@
           <w:lang w:val="en-US"/>
         </w:rPr>
       </w:pPr>
-      <w:bookmarkStart w:id="2" w:name="_Toc85204562"/>
+      <w:bookmarkStart w:id="2" w:name="_Toc85218201"/>
       <w:r>
         <w:rPr>
           <w:lang w:val="en-US"/>
@@ -1852,7 +2348,21 @@
         <w:rPr>
           <w:lang w:val="en-US"/>
         </w:rPr>
-        <w:t>, the complexity of the search must be O(log n)</w:t>
+        <w:t xml:space="preserve">, the complexity of the search must be </w:t>
+      </w:r>
+      <w:proofErr w:type="gramStart"/>
+      <w:r>
+        <w:rPr>
+          <w:lang w:val="en-US"/>
+        </w:rPr>
+        <w:t>O(</w:t>
+      </w:r>
+      <w:proofErr w:type="gramEnd"/>
+      <w:r>
+        <w:rPr>
+          <w:lang w:val="en-US"/>
+        </w:rPr>
+        <w:t>log n)</w:t>
       </w:r>
     </w:p>
     <w:p>
@@ -1935,10 +2445,71 @@
     </w:p>
     <w:p>
       <w:pPr>
-        <w:rPr>
-          <w:lang w:val="en-US"/>
-        </w:rPr>
-      </w:pPr>
+        <w:ind w:left="360"/>
+        <w:rPr>
+          <w:lang w:val="en-US"/>
+        </w:rPr>
+      </w:pPr>
+      <w:r>
+        <w:rPr>
+          <w:lang w:val="en-US"/>
+        </w:rPr>
+        <w:t>Bonus</w:t>
+      </w:r>
+    </w:p>
+    <w:p>
+      <w:pPr>
+        <w:pStyle w:val="Prrafodelista"/>
+        <w:numPr>
+          <w:ilvl w:val="0"/>
+          <w:numId w:val="13"/>
+        </w:numPr>
+        <w:rPr>
+          <w:lang w:val="en-US"/>
+        </w:rPr>
+      </w:pPr>
+      <w:r>
+        <w:rPr>
+          <w:lang w:val="en-US"/>
+        </w:rPr>
+        <w:t xml:space="preserve">The use of </w:t>
+      </w:r>
+      <w:r>
+        <w:rPr>
+          <w:lang w:val="en-US"/>
+        </w:rPr>
+        <w:t>red, black</w:t>
+      </w:r>
+      <w:r>
+        <w:rPr>
+          <w:lang w:val="en-US"/>
+        </w:rPr>
+        <w:t xml:space="preserve"> Trees</w:t>
+      </w:r>
+    </w:p>
+    <w:p>
+      <w:pPr>
+        <w:pStyle w:val="Prrafodelista"/>
+        <w:numPr>
+          <w:ilvl w:val="0"/>
+          <w:numId w:val="13"/>
+        </w:numPr>
+        <w:rPr>
+          <w:lang w:val="en-US"/>
+        </w:rPr>
+      </w:pPr>
+      <w:r>
+        <w:rPr>
+          <w:lang w:val="en-US"/>
+        </w:rPr>
+        <w:t>The</w:t>
+      </w:r>
+      <w:r>
+        <w:rPr>
+          <w:lang w:val="en-US"/>
+        </w:rPr>
+        <w:t xml:space="preserve"> program can edit the data base through the interface </w:t>
+      </w:r>
     </w:p>
     <w:p>
       <w:pPr>
@@ -1947,7 +2518,7 @@
           <w:lang w:val="en-US"/>
         </w:rPr>
       </w:pPr>
-      <w:bookmarkStart w:id="3" w:name="_Toc85204563"/>
+      <w:bookmarkStart w:id="3" w:name="_Toc85218202"/>
       <w:r>
         <w:rPr>
           <w:lang w:val="en-US"/>
@@ -1958,16 +2529,42 @@
     </w:p>
     <w:p>
       <w:pPr>
+        <w:rPr>
+          <w:lang w:val="en-US"/>
+        </w:rPr>
+      </w:pPr>
+      <w:r>
+        <w:rPr>
+          <w:lang w:val="en-US"/>
+        </w:rPr>
+        <w:t xml:space="preserve">The development of a program for the FIBA. This software must be capable of working </w:t>
+      </w:r>
+      <w:r>
+        <w:rPr>
+          <w:lang w:val="en-US"/>
+        </w:rPr>
+        <w:t xml:space="preserve">with the statics of at least 200000 players </w:t>
+      </w:r>
+      <w:r>
+        <w:rPr>
+          <w:lang w:val="en-US"/>
+        </w:rPr>
+        <w:t xml:space="preserve">and search for specific statistics if needed. </w:t>
+      </w:r>
+    </w:p>
+    <w:p>
+      <w:pPr>
         <w:pStyle w:val="Ttulo1"/>
         <w:rPr>
           <w:lang w:val="en-US"/>
         </w:rPr>
       </w:pPr>
-      <w:bookmarkStart w:id="4" w:name="_Toc85204564"/>
-      <w:r>
-        <w:rPr>
-          <w:lang w:val="en-US"/>
-        </w:rPr>
+      <w:bookmarkStart w:id="4" w:name="_Toc85218203"/>
+      <w:r>
+        <w:rPr>
+          <w:lang w:val="en-US"/>
+        </w:rPr>
+        <w:lastRenderedPageBreak/>
         <w:t>Data collection</w:t>
       </w:r>
       <w:bookmarkEnd w:id="4"/>
@@ -1980,19 +2577,504 @@
     </w:p>
     <w:p>
       <w:pPr>
+        <w:pStyle w:val="Ttulo2"/>
+        <w:rPr>
+          <w:lang w:val="en-US"/>
+        </w:rPr>
+      </w:pPr>
+      <w:bookmarkStart w:id="5" w:name="_Toc85218204"/>
+      <w:r>
+        <w:rPr>
+          <w:lang w:val="en-US"/>
+        </w:rPr>
+        <w:t>Binary search trees</w:t>
+      </w:r>
+      <w:bookmarkEnd w:id="5"/>
+    </w:p>
+    <w:p>
+      <w:pPr>
+        <w:rPr>
+          <w:lang w:val="en-US"/>
+        </w:rPr>
+      </w:pPr>
+      <w:r>
+        <w:rPr>
+          <w:lang w:val="en-US"/>
+        </w:rPr>
+        <w:t xml:space="preserve">It’s a node based abstract data structure. Each node has a </w:t>
+      </w:r>
+      <w:r>
+        <w:rPr>
+          <w:lang w:val="en-US"/>
+        </w:rPr>
+        <w:t xml:space="preserve">parent (except the root of the tree), a right son, </w:t>
+      </w:r>
+      <w:r>
+        <w:rPr>
+          <w:lang w:val="en-US"/>
+        </w:rPr>
+        <w:t>who</w:t>
+      </w:r>
+      <w:r>
+        <w:rPr>
+          <w:lang w:val="en-US"/>
+        </w:rPr>
+        <w:t xml:space="preserve"> is bigger than the father, and a left son, </w:t>
+      </w:r>
+      <w:r>
+        <w:rPr>
+          <w:lang w:val="en-US"/>
+        </w:rPr>
+        <w:t>who is</w:t>
+      </w:r>
+      <w:r>
+        <w:rPr>
+          <w:lang w:val="en-US"/>
+        </w:rPr>
+        <w:t xml:space="preserve"> smaller. </w:t>
+      </w:r>
+      <w:r>
+        <w:rPr>
+          <w:lang w:val="en-US"/>
+        </w:rPr>
+        <w:t xml:space="preserve">Each node is </w:t>
+      </w:r>
+      <w:r>
+        <w:rPr>
+          <w:lang w:val="en-US"/>
+        </w:rPr>
+        <w:t>itself a subtree. (</w:t>
+      </w:r>
+      <w:hyperlink r:id="rId6" w:history="1">
+        <w:r>
+          <w:rPr>
+            <w:rStyle w:val="Hipervnculo"/>
+            <w:lang w:val="en-US"/>
+          </w:rPr>
+          <w:t>https://www.geeksforgeeks.org/binary-search-tree-data-structure/</w:t>
+        </w:r>
+      </w:hyperlink>
+      <w:r>
+        <w:rPr>
+          <w:lang w:val="en-US"/>
+        </w:rPr>
+        <w:t xml:space="preserve"> )</w:t>
+      </w:r>
+    </w:p>
+    <w:p>
+      <w:pPr>
+        <w:rPr>
+          <w:lang w:val="en-US"/>
+        </w:rPr>
+      </w:pPr>
+    </w:p>
+    <w:p>
+      <w:pPr>
+        <w:pStyle w:val="Ttulo2"/>
+        <w:rPr>
+          <w:lang w:val="en-US"/>
+        </w:rPr>
+      </w:pPr>
+      <w:bookmarkStart w:id="6" w:name="_Toc85218205"/>
+      <w:r>
+        <w:rPr>
+          <w:lang w:val="en-US"/>
+        </w:rPr>
+        <w:t>Secondary memory</w:t>
+      </w:r>
+      <w:bookmarkEnd w:id="6"/>
+      <w:r>
+        <w:rPr>
+          <w:lang w:val="en-US"/>
+        </w:rPr>
+        <w:t xml:space="preserve"> </w:t>
+      </w:r>
+    </w:p>
+    <w:p>
+      <w:pPr>
+        <w:rPr>
+          <w:lang w:val="en-US"/>
+        </w:rPr>
+      </w:pPr>
+      <w:r>
+        <w:rPr>
+          <w:lang w:val="en-US"/>
+        </w:rPr>
+        <w:t xml:space="preserve">Secondary memory refers to </w:t>
+      </w:r>
+      <w:r>
+        <w:rPr>
+          <w:lang w:val="en-US"/>
+        </w:rPr>
+        <w:t>most of the</w:t>
+      </w:r>
+      <w:r>
+        <w:rPr>
+          <w:lang w:val="en-US"/>
+        </w:rPr>
+        <w:t xml:space="preserve"> </w:t>
+      </w:r>
+      <w:r>
+        <w:rPr>
+          <w:lang w:val="en-US"/>
+        </w:rPr>
+        <w:t xml:space="preserve">nonvolatile memory of a computer, better said, the permanent information saved in places such as </w:t>
+      </w:r>
+      <w:r>
+        <w:rPr>
+          <w:lang w:val="en-US"/>
+        </w:rPr>
+        <w:t xml:space="preserve">hard drive, solid state drive, or USB. This type of memory can hold a lot more of information, </w:t>
+      </w:r>
+      <w:r>
+        <w:rPr>
+          <w:lang w:val="en-US"/>
+        </w:rPr>
+        <w:t xml:space="preserve">and it is saved if the system suddenly lost power, having said this, the CPU can’t </w:t>
+      </w:r>
+      <w:r>
+        <w:rPr>
+          <w:lang w:val="en-US"/>
+        </w:rPr>
+        <w:t>access</w:t>
+      </w:r>
+      <w:r>
+        <w:rPr>
+          <w:lang w:val="en-US"/>
+        </w:rPr>
+        <w:t xml:space="preserve"> </w:t>
+      </w:r>
+      <w:r>
+        <w:rPr>
+          <w:lang w:val="en-US"/>
+        </w:rPr>
+        <w:t>its</w:t>
+      </w:r>
+      <w:r>
+        <w:rPr>
+          <w:lang w:val="en-US"/>
+        </w:rPr>
+        <w:t xml:space="preserve"> information as fast as it can </w:t>
+      </w:r>
+      <w:r>
+        <w:rPr>
+          <w:lang w:val="en-US"/>
+        </w:rPr>
+        <w:t>access</w:t>
+      </w:r>
+      <w:r>
+        <w:rPr>
+          <w:lang w:val="en-US"/>
+        </w:rPr>
+        <w:t xml:space="preserve"> </w:t>
+      </w:r>
+      <w:r>
+        <w:rPr>
+          <w:lang w:val="en-US"/>
+        </w:rPr>
+        <w:t xml:space="preserve">information from primary memory </w:t>
+      </w:r>
+      <w:r>
+        <w:rPr>
+          <w:lang w:val="en-US"/>
+        </w:rPr>
+        <w:t>(</w:t>
+      </w:r>
+      <w:hyperlink r:id="rId7" w:history="1">
+        <w:r>
+          <w:rPr>
+            <w:rStyle w:val="Hipervnculo"/>
+            <w:lang w:val="en-US"/>
+          </w:rPr>
+          <w:t>https://www.geeksforgeeks.org/secondary-memory/</w:t>
+        </w:r>
+      </w:hyperlink>
+      <w:r>
+        <w:rPr>
+          <w:lang w:val="en-US"/>
+        </w:rPr>
+        <w:t xml:space="preserve"> )</w:t>
+      </w:r>
+    </w:p>
+    <w:p>
+      <w:pPr>
+        <w:rPr>
+          <w:lang w:val="en-US"/>
+        </w:rPr>
+      </w:pPr>
+    </w:p>
+    <w:p>
+      <w:pPr>
+        <w:pStyle w:val="Ttulo2"/>
+        <w:rPr>
+          <w:lang w:val="en-US"/>
+        </w:rPr>
+      </w:pPr>
+      <w:bookmarkStart w:id="7" w:name="_Toc85218206"/>
+      <w:r>
+        <w:rPr>
+          <w:lang w:val="en-US"/>
+        </w:rPr>
+        <w:t>Primary memory</w:t>
+      </w:r>
+      <w:bookmarkEnd w:id="7"/>
+    </w:p>
+    <w:p>
+      <w:pPr>
+        <w:rPr>
+          <w:lang w:val="en-US"/>
+        </w:rPr>
+      </w:pPr>
+      <w:r>
+        <w:rPr>
+          <w:lang w:val="en-US"/>
+        </w:rPr>
+        <w:t xml:space="preserve">Primary memory includes </w:t>
+      </w:r>
+      <w:r>
+        <w:rPr>
+          <w:lang w:val="en-US"/>
+        </w:rPr>
+        <w:t xml:space="preserve">RAM, </w:t>
+      </w:r>
+      <w:proofErr w:type="gramStart"/>
+      <w:r>
+        <w:rPr>
+          <w:lang w:val="en-US"/>
+        </w:rPr>
+        <w:t>ROM</w:t>
+      </w:r>
+      <w:proofErr w:type="gramEnd"/>
+      <w:r>
+        <w:rPr>
+          <w:lang w:val="en-US"/>
+        </w:rPr>
+        <w:t xml:space="preserve"> and Caches. RAM </w:t>
+      </w:r>
+      <w:r>
+        <w:rPr>
+          <w:lang w:val="en-US"/>
+        </w:rPr>
+        <w:t xml:space="preserve">is where the CPU gets </w:t>
+      </w:r>
+      <w:r>
+        <w:rPr>
+          <w:lang w:val="en-US"/>
+        </w:rPr>
+        <w:t>most of the information it needs in a fast manner, such as instructions or programs that are currently running</w:t>
+      </w:r>
+      <w:r>
+        <w:rPr>
+          <w:lang w:val="en-US"/>
+        </w:rPr>
+        <w:t xml:space="preserve">. Having said this, the information in a RAM stick is </w:t>
+      </w:r>
+      <w:r>
+        <w:rPr>
+          <w:lang w:val="en-US"/>
+        </w:rPr>
+        <w:t>volatile</w:t>
+      </w:r>
+      <w:r>
+        <w:rPr>
+          <w:lang w:val="en-US"/>
+        </w:rPr>
+        <w:t xml:space="preserve">, which means, that when the computer is turned off, all information </w:t>
+      </w:r>
+      <w:r>
+        <w:rPr>
+          <w:lang w:val="en-US"/>
+        </w:rPr>
+        <w:t>currently stored here is lost.</w:t>
+      </w:r>
+    </w:p>
+    <w:p>
+      <w:pPr>
+        <w:rPr>
+          <w:lang w:val="en-US"/>
+        </w:rPr>
+      </w:pPr>
+      <w:r>
+        <w:rPr>
+          <w:lang w:val="en-US"/>
+        </w:rPr>
+        <w:t xml:space="preserve">ROM, read only memory, is a non-volatile </w:t>
+      </w:r>
+      <w:r>
+        <w:rPr>
+          <w:lang w:val="en-US"/>
+        </w:rPr>
+        <w:t xml:space="preserve">memory </w:t>
+      </w:r>
+      <w:r>
+        <w:rPr>
+          <w:lang w:val="en-US"/>
+        </w:rPr>
+        <w:t>that can only be read (hence the name).</w:t>
+      </w:r>
+    </w:p>
+    <w:p>
+      <w:pPr>
+        <w:rPr>
+          <w:lang w:val="en-US"/>
+        </w:rPr>
+      </w:pPr>
+      <w:r>
+        <w:rPr>
+          <w:lang w:val="en-US"/>
+        </w:rPr>
+        <w:t xml:space="preserve">Caches: modern computers have 3 levels, </w:t>
+      </w:r>
+      <w:r>
+        <w:rPr>
+          <w:lang w:val="en-US"/>
+        </w:rPr>
+        <w:t>starting from the smallest (level 1), to the biggest (level 3). Caches can’t hold much information, but they’re extremely fast, and are the closest to the CPU</w:t>
+      </w:r>
+      <w:r>
+        <w:rPr>
+          <w:lang w:val="en-US"/>
+        </w:rPr>
+        <w:t>.</w:t>
+      </w:r>
+    </w:p>
+    <w:p>
+      <w:pPr>
+        <w:rPr>
+          <w:lang w:val="en-US"/>
+        </w:rPr>
+      </w:pPr>
+      <w:r>
+        <w:rPr>
+          <w:lang w:val="en-US"/>
+        </w:rPr>
+        <w:t>(</w:t>
+      </w:r>
+      <w:hyperlink r:id="rId8" w:history="1">
+        <w:r>
+          <w:rPr>
+            <w:rStyle w:val="Hipervnculo"/>
+            <w:lang w:val="en-US"/>
+          </w:rPr>
+          <w:t>https://www.geeksforgeeks.org/secondary-memory/</w:t>
+        </w:r>
+      </w:hyperlink>
+      <w:r>
+        <w:rPr>
+          <w:lang w:val="en-US"/>
+        </w:rPr>
+        <w:t xml:space="preserve"> )</w:t>
+      </w:r>
+    </w:p>
+    <w:p>
+      <w:pPr>
+        <w:rPr>
+          <w:lang w:val="en-US"/>
+        </w:rPr>
+      </w:pPr>
+    </w:p>
+    <w:p>
+      <w:pPr>
+        <w:pStyle w:val="Ttulo2"/>
+        <w:rPr>
+          <w:lang w:val="en-US"/>
+        </w:rPr>
+      </w:pPr>
+      <w:bookmarkStart w:id="8" w:name="_Toc85218207"/>
+      <w:r>
+        <w:rPr>
+          <w:lang w:val="en-US"/>
+        </w:rPr>
+        <w:t>Red, black tree</w:t>
+      </w:r>
+      <w:bookmarkEnd w:id="8"/>
+    </w:p>
+    <w:p>
+      <w:pPr>
+        <w:rPr>
+          <w:lang w:val="en-US"/>
+        </w:rPr>
+      </w:pPr>
+      <w:r>
+        <w:rPr>
+          <w:lang w:val="en-US"/>
+        </w:rPr>
+        <w:t xml:space="preserve">Red, black trees follow the same order of a binary search tree, </w:t>
+      </w:r>
+      <w:r>
+        <w:rPr>
+          <w:lang w:val="en-US"/>
+        </w:rPr>
+        <w:t>but</w:t>
+      </w:r>
+      <w:r>
+        <w:rPr>
+          <w:lang w:val="en-US"/>
+        </w:rPr>
+        <w:t xml:space="preserve"> they have some extra rules: Each node must be red or black, </w:t>
+      </w:r>
+      <w:r>
+        <w:rPr>
+          <w:lang w:val="en-US"/>
+        </w:rPr>
+        <w:t>the</w:t>
+      </w:r>
+      <w:r>
+        <w:rPr>
+          <w:lang w:val="en-US"/>
+        </w:rPr>
+        <w:t xml:space="preserve"> root and leaves are black, if a node is red its children are black, </w:t>
+      </w:r>
+      <w:r>
+        <w:rPr>
+          <w:lang w:val="en-US"/>
+        </w:rPr>
+        <w:t>and all paths from root to a leave has the same number of black nodes.</w:t>
+      </w:r>
+    </w:p>
+    <w:p>
+      <w:pPr>
+        <w:rPr>
+          <w:lang w:val="en-US"/>
+        </w:rPr>
+      </w:pPr>
+      <w:r>
+        <w:rPr>
+          <w:lang w:val="en-US"/>
+        </w:rPr>
+        <w:t>(</w:t>
+      </w:r>
+      <w:hyperlink r:id="rId9" w:history="1">
+        <w:r>
+          <w:rPr>
+            <w:rStyle w:val="Hipervnculo"/>
+            <w:lang w:val="en-US"/>
+          </w:rPr>
+          <w:t>https://www.youtube.com/watch?v=qvZGUFHWChY</w:t>
+        </w:r>
+      </w:hyperlink>
+      <w:r>
+        <w:rPr>
+          <w:lang w:val="en-US"/>
+        </w:rPr>
+        <w:t xml:space="preserve"> )</w:t>
+      </w:r>
+    </w:p>
+    <w:p>
+      <w:pPr>
         <w:pStyle w:val="Ttulo1"/>
         <w:rPr>
           <w:lang w:val="en-US"/>
         </w:rPr>
       </w:pPr>
-      <w:bookmarkStart w:id="5" w:name="_Toc85204565"/>
+      <w:bookmarkStart w:id="9" w:name="_Toc85218208"/>
       <w:r>
         <w:rPr>
           <w:lang w:val="en-US"/>
         </w:rPr>
         <w:t>Search for creative solutions</w:t>
       </w:r>
-      <w:bookmarkEnd w:id="5"/>
+      <w:bookmarkEnd w:id="9"/>
       <w:r>
         <w:rPr>
           <w:lang w:val="en-US"/>
@@ -2002,19 +3084,278 @@
     </w:p>
     <w:p>
       <w:pPr>
+        <w:pStyle w:val="Prrafodelista"/>
+        <w:numPr>
+          <w:ilvl w:val="0"/>
+          <w:numId w:val="2"/>
+        </w:numPr>
+        <w:rPr>
+          <w:lang w:val="en-US"/>
+        </w:rPr>
+      </w:pPr>
+      <w:r>
+        <w:rPr>
+          <w:lang w:val="en-US"/>
+        </w:rPr>
+        <w:t xml:space="preserve">Alternative 1: </w:t>
+      </w:r>
+      <w:r>
+        <w:rPr>
+          <w:lang w:val="en-US"/>
+        </w:rPr>
+        <w:t xml:space="preserve">We used a cloud-based application, so the linear searches can be done faster. Also, we could use the cloud as our secondary </w:t>
+      </w:r>
+      <w:r>
+        <w:rPr>
+          <w:lang w:val="en-US"/>
+        </w:rPr>
+        <w:t>storage,</w:t>
+      </w:r>
+      <w:r>
+        <w:rPr>
+          <w:lang w:val="en-US"/>
+        </w:rPr>
+        <w:t xml:space="preserve"> so all the statistics </w:t>
+      </w:r>
+      <w:r>
+        <w:rPr>
+          <w:lang w:val="en-US"/>
+        </w:rPr>
+        <w:t>won’t</w:t>
+      </w:r>
+      <w:r>
+        <w:rPr>
+          <w:lang w:val="en-US"/>
+        </w:rPr>
+        <w:t xml:space="preserve"> take much space. </w:t>
+      </w:r>
+    </w:p>
+    <w:p>
+      <w:pPr>
+        <w:pStyle w:val="Prrafodelista"/>
+        <w:numPr>
+          <w:ilvl w:val="0"/>
+          <w:numId w:val="2"/>
+        </w:numPr>
+        <w:rPr>
+          <w:lang w:val="en-US"/>
+        </w:rPr>
+      </w:pPr>
+      <w:r>
+        <w:rPr>
+          <w:lang w:val="en-US"/>
+        </w:rPr>
+        <w:t xml:space="preserve">Alternative 2: </w:t>
+      </w:r>
+      <w:r>
+        <w:rPr>
+          <w:lang w:val="en-US"/>
+        </w:rPr>
+        <w:t xml:space="preserve">The program receives a </w:t>
+      </w:r>
+      <w:r>
+        <w:rPr>
+          <w:lang w:val="en-US"/>
+        </w:rPr>
+        <w:t>.cs</w:t>
+      </w:r>
+      <w:r>
+        <w:rPr>
+          <w:lang w:val="en-US"/>
+        </w:rPr>
+        <w:t>v file with all the players and players statistics</w:t>
+      </w:r>
+      <w:r>
+        <w:rPr>
+          <w:lang w:val="en-US"/>
+        </w:rPr>
+        <w:t xml:space="preserve">, the organizes 4 of them into binary trees. All searches are done in </w:t>
+      </w:r>
+      <w:r>
+        <w:rPr>
+          <w:lang w:val="en-US"/>
+        </w:rPr>
+        <w:t>this tree</w:t>
+      </w:r>
+      <w:r>
+        <w:rPr>
+          <w:lang w:val="en-US"/>
+        </w:rPr>
+        <w:t>, i</w:t>
+      </w:r>
+      <w:r>
+        <w:rPr>
+          <w:lang w:val="en-US"/>
+        </w:rPr>
+        <w:t xml:space="preserve">f the data wanted is not </w:t>
+      </w:r>
+      <w:r>
+        <w:rPr>
+          <w:lang w:val="en-US"/>
+        </w:rPr>
+        <w:t>the one the tree is organized by, we could use a linear search</w:t>
+      </w:r>
+    </w:p>
+    <w:p>
+      <w:pPr>
+        <w:pStyle w:val="Prrafodelista"/>
+        <w:numPr>
+          <w:ilvl w:val="0"/>
+          <w:numId w:val="2"/>
+        </w:numPr>
+        <w:rPr>
+          <w:lang w:val="en-US"/>
+        </w:rPr>
+      </w:pPr>
+      <w:r>
+        <w:rPr>
+          <w:lang w:val="en-US"/>
+        </w:rPr>
+        <w:lastRenderedPageBreak/>
+        <w:t xml:space="preserve">Alternative 3: </w:t>
+      </w:r>
+      <w:r>
+        <w:rPr>
+          <w:lang w:val="en-US"/>
+        </w:rPr>
+        <w:t>The program receives a .csv file with all the players and players statistics, the organizes 4 of them into</w:t>
+      </w:r>
+      <w:r>
+        <w:rPr>
+          <w:lang w:val="en-US"/>
+        </w:rPr>
+        <w:t xml:space="preserve"> lists, then all searches could be done by a binary search.</w:t>
+      </w:r>
+    </w:p>
+    <w:p>
+      <w:pPr>
+        <w:pStyle w:val="Prrafodelista"/>
+        <w:numPr>
+          <w:ilvl w:val="0"/>
+          <w:numId w:val="2"/>
+        </w:numPr>
+        <w:rPr>
+          <w:lang w:val="en-US"/>
+        </w:rPr>
+      </w:pPr>
+      <w:r>
+        <w:rPr>
+          <w:lang w:val="en-US"/>
+        </w:rPr>
+        <w:t xml:space="preserve">Alternative </w:t>
+      </w:r>
+      <w:r>
+        <w:rPr>
+          <w:lang w:val="en-US"/>
+        </w:rPr>
+        <w:t>4</w:t>
+      </w:r>
+      <w:r>
+        <w:rPr>
+          <w:lang w:val="en-US"/>
+        </w:rPr>
+        <w:t>: The program receives a .csv file with all the players and players statistics,</w:t>
+      </w:r>
+      <w:r>
+        <w:rPr>
+          <w:lang w:val="en-US"/>
+        </w:rPr>
+        <w:t xml:space="preserve"> then it’s organized in a binary tree depending in what the user wants. For example, the user wants to find certain age, </w:t>
+      </w:r>
+      <w:r>
+        <w:rPr>
+          <w:lang w:val="en-US"/>
+        </w:rPr>
+        <w:t xml:space="preserve">so the values are organized in a binary search tree by age, and then the value is searched. </w:t>
+      </w:r>
+    </w:p>
+    <w:p>
+      <w:pPr>
+        <w:pStyle w:val="Prrafodelista"/>
+        <w:numPr>
+          <w:ilvl w:val="0"/>
+          <w:numId w:val="2"/>
+        </w:numPr>
+        <w:rPr>
+          <w:lang w:val="en-US"/>
+        </w:rPr>
+      </w:pPr>
+      <w:r>
+        <w:rPr>
+          <w:lang w:val="en-US"/>
+        </w:rPr>
+        <w:t xml:space="preserve">Alternative </w:t>
+      </w:r>
+      <w:r>
+        <w:rPr>
+          <w:lang w:val="en-US"/>
+        </w:rPr>
+        <w:t>5: The program receives a .csv file with all the players and players statistics</w:t>
+      </w:r>
+      <w:r>
+        <w:rPr>
+          <w:lang w:val="en-US"/>
+        </w:rPr>
+        <w:t xml:space="preserve">. Then we could organize 4 statistics by </w:t>
+      </w:r>
+      <w:r>
+        <w:rPr>
+          <w:lang w:val="en-US"/>
+        </w:rPr>
+        <w:t>classes</w:t>
+      </w:r>
+      <w:r>
+        <w:rPr>
+          <w:lang w:val="en-US"/>
+        </w:rPr>
+        <w:t xml:space="preserve">, for example, the players from ages 18 to 25 in a binary tree, </w:t>
+      </w:r>
+      <w:r>
+        <w:rPr>
+          <w:lang w:val="en-US"/>
+        </w:rPr>
+        <w:t xml:space="preserve">then another with the players ages 26 to 30, this way we would have more </w:t>
+      </w:r>
+      <w:r>
+        <w:rPr>
+          <w:lang w:val="en-US"/>
+        </w:rPr>
+        <w:t xml:space="preserve">trees, but each tree would be </w:t>
+      </w:r>
+      <w:r>
+        <w:rPr>
+          <w:lang w:val="en-US"/>
+        </w:rPr>
+        <w:t>substantially</w:t>
+      </w:r>
+      <w:r>
+        <w:rPr>
+          <w:lang w:val="en-US"/>
+        </w:rPr>
+        <w:t xml:space="preserve"> smaller, making </w:t>
+      </w:r>
+      <w:r>
+        <w:rPr>
+          <w:lang w:val="en-US"/>
+        </w:rPr>
+        <w:t>the searches faster</w:t>
+      </w:r>
+    </w:p>
+    <w:p>
+      <w:pPr>
         <w:pStyle w:val="Ttulo1"/>
         <w:rPr>
           <w:lang w:val="en-US"/>
         </w:rPr>
       </w:pPr>
-      <w:bookmarkStart w:id="6" w:name="_Toc85204566"/>
+      <w:bookmarkStart w:id="10" w:name="_Toc85218209"/>
       <w:r>
         <w:rPr>
           <w:lang w:val="en-US"/>
         </w:rPr>
         <w:t>Transition of the formulation of ideas to preliminary design ideas</w:t>
       </w:r>
-      <w:bookmarkEnd w:id="6"/>
+      <w:bookmarkEnd w:id="10"/>
       <w:r>
         <w:rPr>
           <w:lang w:val="en-US"/>
@@ -2029,18 +3370,84 @@
           <w:lang w:val="en-US"/>
         </w:rPr>
       </w:pPr>
-      <w:bookmarkStart w:id="7" w:name="_Toc85204567"/>
-      <w:r>
-        <w:rPr>
-          <w:lang w:val="en-US"/>
-        </w:rPr>
-        <w:t>Alternative 1:</w:t>
-      </w:r>
-      <w:bookmarkEnd w:id="7"/>
-    </w:p>
-    <w:p>
-      <w:pPr>
-        <w:ind w:left="360"/>
+      <w:bookmarkStart w:id="11" w:name="_Toc85218210"/>
+      <w:r>
+        <w:rPr>
+          <w:lang w:val="en-US"/>
+        </w:rPr>
+        <w:t xml:space="preserve">Idea </w:t>
+      </w:r>
+      <w:r>
+        <w:rPr>
+          <w:lang w:val="en-US"/>
+        </w:rPr>
+        <w:t>discard</w:t>
+      </w:r>
+      <w:bookmarkEnd w:id="11"/>
+      <w:r>
+        <w:rPr>
+          <w:lang w:val="en-US"/>
+        </w:rPr>
+        <w:t xml:space="preserve"> </w:t>
+      </w:r>
+    </w:p>
+    <w:p>
+      <w:pPr>
+        <w:rPr>
+          <w:lang w:val="en-US"/>
+        </w:rPr>
+      </w:pPr>
+      <w:r>
+        <w:rPr>
+          <w:lang w:val="en-US"/>
+        </w:rPr>
+        <w:t xml:space="preserve">Alternative 1 is discarded, as we don’t really know how to use </w:t>
+      </w:r>
+      <w:r>
+        <w:rPr>
+          <w:lang w:val="en-US"/>
+        </w:rPr>
+        <w:t>cloud-based</w:t>
+      </w:r>
+      <w:r>
+        <w:rPr>
+          <w:lang w:val="en-US"/>
+        </w:rPr>
+        <w:t xml:space="preserve"> software just yet, and we like sleeping. </w:t>
+      </w:r>
+      <w:r>
+        <w:rPr>
+          <w:lang w:val="en-US"/>
+        </w:rPr>
+        <w:t xml:space="preserve">Having said this, the storage it will take </w:t>
+      </w:r>
+      <w:r>
+        <w:rPr>
+          <w:lang w:val="en-US"/>
+        </w:rPr>
+        <w:t>won’t</w:t>
+      </w:r>
+      <w:r>
+        <w:rPr>
+          <w:lang w:val="en-US"/>
+        </w:rPr>
+        <w:t xml:space="preserve"> be</w:t>
+      </w:r>
+      <w:r>
+        <w:rPr>
+          <w:lang w:val="en-US"/>
+        </w:rPr>
+        <w:t xml:space="preserve"> that much we would require an external </w:t>
+      </w:r>
+      <w:r>
+        <w:rPr>
+          <w:lang w:val="en-US"/>
+        </w:rPr>
+        <w:t xml:space="preserve">storage solution. The sample data given to use is around 8mb. </w:t>
+      </w:r>
+    </w:p>
+    <w:p>
+      <w:pPr>
         <w:rPr>
           <w:lang w:val="en-US"/>
         </w:rPr>
@@ -2053,14 +3460,605 @@
           <w:lang w:val="en-US"/>
         </w:rPr>
       </w:pPr>
-      <w:bookmarkStart w:id="8" w:name="_Toc85204568"/>
-      <w:r>
-        <w:rPr>
-          <w:lang w:val="en-US"/>
-        </w:rPr>
-        <w:t>Alternative 2</w:t>
-      </w:r>
-      <w:bookmarkEnd w:id="8"/>
+      <w:bookmarkStart w:id="12" w:name="_Toc85218211"/>
+      <w:r>
+        <w:rPr>
+          <w:lang w:val="en-US"/>
+        </w:rPr>
+        <w:t xml:space="preserve">Alternative </w:t>
+      </w:r>
+      <w:r>
+        <w:rPr>
+          <w:lang w:val="en-US"/>
+        </w:rPr>
+        <w:t>2</w:t>
+      </w:r>
+      <w:r>
+        <w:rPr>
+          <w:lang w:val="en-US"/>
+        </w:rPr>
+        <w:t>:</w:t>
+      </w:r>
+      <w:bookmarkEnd w:id="12"/>
+    </w:p>
+    <w:p>
+      <w:pPr>
+        <w:pStyle w:val="Prrafodelista"/>
+        <w:numPr>
+          <w:ilvl w:val="0"/>
+          <w:numId w:val="14"/>
+        </w:numPr>
+        <w:rPr>
+          <w:lang w:val="en-US"/>
+        </w:rPr>
+      </w:pPr>
+      <w:r>
+        <w:rPr>
+          <w:lang w:val="en-US"/>
+        </w:rPr>
+        <w:t>Functions in a way that resembles what has been asked by the FIBA</w:t>
+      </w:r>
+    </w:p>
+    <w:p>
+      <w:pPr>
+        <w:pStyle w:val="Prrafodelista"/>
+        <w:numPr>
+          <w:ilvl w:val="0"/>
+          <w:numId w:val="14"/>
+        </w:numPr>
+        <w:rPr>
+          <w:lang w:val="en-US"/>
+        </w:rPr>
+      </w:pPr>
+      <w:r>
+        <w:rPr>
+          <w:lang w:val="en-US"/>
+        </w:rPr>
+        <w:t xml:space="preserve">4 </w:t>
+      </w:r>
+      <w:r>
+        <w:rPr>
+          <w:lang w:val="en-US"/>
+        </w:rPr>
+        <w:t>statistics</w:t>
+      </w:r>
+      <w:r>
+        <w:rPr>
+          <w:lang w:val="en-US"/>
+        </w:rPr>
+        <w:t xml:space="preserve"> will have a linear </w:t>
+      </w:r>
+      <w:r>
+        <w:rPr>
+          <w:lang w:val="en-US"/>
+        </w:rPr>
+        <w:t>time complexity, which might slow down the program</w:t>
+      </w:r>
+    </w:p>
+    <w:p>
+      <w:pPr>
+        <w:pStyle w:val="Prrafodelista"/>
+        <w:numPr>
+          <w:ilvl w:val="0"/>
+          <w:numId w:val="14"/>
+        </w:numPr>
+        <w:rPr>
+          <w:lang w:val="en-US"/>
+        </w:rPr>
+      </w:pPr>
+      <w:r>
+        <w:rPr>
+          <w:lang w:val="en-US"/>
+        </w:rPr>
+        <w:t>Satisfies the requirement of the use of binary search trees</w:t>
+      </w:r>
+    </w:p>
+    <w:p>
+      <w:pPr>
+        <w:pStyle w:val="Prrafodelista"/>
+        <w:numPr>
+          <w:ilvl w:val="0"/>
+          <w:numId w:val="14"/>
+        </w:numPr>
+        <w:rPr>
+          <w:lang w:val="en-US"/>
+        </w:rPr>
+      </w:pPr>
+      <w:r>
+        <w:rPr>
+          <w:lang w:val="en-US"/>
+        </w:rPr>
+        <w:t xml:space="preserve">The import of data shouldn’t be </w:t>
+      </w:r>
+      <w:r>
+        <w:rPr>
+          <w:lang w:val="en-US"/>
+        </w:rPr>
+        <w:t>too</w:t>
+      </w:r>
+      <w:r>
+        <w:rPr>
+          <w:lang w:val="en-US"/>
+        </w:rPr>
+        <w:t xml:space="preserve"> difficult </w:t>
+      </w:r>
+    </w:p>
+    <w:p>
+      <w:pPr>
+        <w:pStyle w:val="Prrafodelista"/>
+        <w:numPr>
+          <w:ilvl w:val="0"/>
+          <w:numId w:val="14"/>
+        </w:numPr>
+        <w:rPr>
+          <w:lang w:val="en-US"/>
+        </w:rPr>
+      </w:pPr>
+      <w:r>
+        <w:rPr>
+          <w:lang w:val="en-US"/>
+        </w:rPr>
+        <w:t xml:space="preserve">We would have 4 searches with time complexities of O (log n) </w:t>
+      </w:r>
+    </w:p>
+    <w:p>
+      <w:pPr>
+        <w:pStyle w:val="Prrafodelista"/>
+        <w:numPr>
+          <w:ilvl w:val="0"/>
+          <w:numId w:val="14"/>
+        </w:numPr>
+        <w:rPr>
+          <w:lang w:val="en-US"/>
+        </w:rPr>
+      </w:pPr>
+      <w:r>
+        <w:rPr>
+          <w:lang w:val="en-US"/>
+        </w:rPr>
+        <w:t>The 4 binary trees will take some space</w:t>
+      </w:r>
+    </w:p>
+    <w:p>
+      <w:pPr>
+        <w:pStyle w:val="Ttulo2"/>
+        <w:rPr>
+          <w:lang w:val="en-US"/>
+        </w:rPr>
+      </w:pPr>
+      <w:bookmarkStart w:id="13" w:name="_Toc85218212"/>
+      <w:r>
+        <w:rPr>
+          <w:lang w:val="en-US"/>
+        </w:rPr>
+        <w:t xml:space="preserve">Alternative </w:t>
+      </w:r>
+      <w:r>
+        <w:rPr>
+          <w:lang w:val="en-US"/>
+        </w:rPr>
+        <w:t>3</w:t>
+      </w:r>
+      <w:r>
+        <w:rPr>
+          <w:lang w:val="en-US"/>
+        </w:rPr>
+        <w:t>:</w:t>
+      </w:r>
+      <w:bookmarkEnd w:id="13"/>
+    </w:p>
+    <w:p>
+      <w:pPr>
+        <w:pStyle w:val="Prrafodelista"/>
+        <w:numPr>
+          <w:ilvl w:val="0"/>
+          <w:numId w:val="15"/>
+        </w:numPr>
+        <w:rPr>
+          <w:lang w:val="en-US"/>
+        </w:rPr>
+      </w:pPr>
+      <w:r>
+        <w:rPr>
+          <w:lang w:val="en-US"/>
+        </w:rPr>
+        <w:t xml:space="preserve">The </w:t>
+      </w:r>
+      <w:r>
+        <w:rPr>
+          <w:lang w:val="en-US"/>
+        </w:rPr>
+        <w:t>import of data shouldn’t be too difficult</w:t>
+      </w:r>
+    </w:p>
+    <w:p>
+      <w:pPr>
+        <w:pStyle w:val="Prrafodelista"/>
+        <w:numPr>
+          <w:ilvl w:val="0"/>
+          <w:numId w:val="15"/>
+        </w:numPr>
+        <w:rPr>
+          <w:lang w:val="en-US"/>
+        </w:rPr>
+      </w:pPr>
+      <w:r>
+        <w:rPr>
+          <w:lang w:val="en-US"/>
+        </w:rPr>
+        <w:t>We could use binary search to keep a time com</w:t>
+      </w:r>
+      <w:r>
+        <w:rPr>
+          <w:lang w:val="en-US"/>
+        </w:rPr>
+        <w:t>p</w:t>
+      </w:r>
+      <w:r>
+        <w:rPr>
+          <w:lang w:val="en-US"/>
+        </w:rPr>
+        <w:t>lexity away from linear</w:t>
+      </w:r>
+    </w:p>
+    <w:p>
+      <w:pPr>
+        <w:pStyle w:val="Prrafodelista"/>
+        <w:numPr>
+          <w:ilvl w:val="0"/>
+          <w:numId w:val="15"/>
+        </w:numPr>
+        <w:rPr>
+          <w:lang w:val="en-US"/>
+        </w:rPr>
+      </w:pPr>
+      <w:r>
+        <w:rPr>
+          <w:lang w:val="en-US"/>
+        </w:rPr>
+        <w:t xml:space="preserve">We would not user Binary search trees </w:t>
+      </w:r>
+    </w:p>
+    <w:p>
+      <w:pPr>
+        <w:pStyle w:val="Prrafodelista"/>
+        <w:numPr>
+          <w:ilvl w:val="0"/>
+          <w:numId w:val="15"/>
+        </w:numPr>
+        <w:rPr>
+          <w:lang w:val="en-US"/>
+        </w:rPr>
+      </w:pPr>
+      <w:r>
+        <w:rPr>
+          <w:lang w:val="en-US"/>
+        </w:rPr>
+        <w:t>We could avoid all linear searches</w:t>
+      </w:r>
+    </w:p>
+    <w:p>
+      <w:pPr>
+        <w:pStyle w:val="Prrafodelista"/>
+        <w:numPr>
+          <w:ilvl w:val="0"/>
+          <w:numId w:val="15"/>
+        </w:numPr>
+        <w:rPr>
+          <w:lang w:val="en-US"/>
+        </w:rPr>
+      </w:pPr>
+      <w:r>
+        <w:rPr>
+          <w:lang w:val="en-US"/>
+        </w:rPr>
+        <w:t>The implementation would be very easy</w:t>
+      </w:r>
+    </w:p>
+    <w:p>
+      <w:pPr>
+        <w:pStyle w:val="Ttulo2"/>
+        <w:rPr>
+          <w:lang w:val="en-US"/>
+        </w:rPr>
+      </w:pPr>
+      <w:bookmarkStart w:id="14" w:name="_Toc85218213"/>
+      <w:r>
+        <w:rPr>
+          <w:lang w:val="en-US"/>
+        </w:rPr>
+        <w:t>Alternative 4:</w:t>
+      </w:r>
+      <w:bookmarkEnd w:id="14"/>
+    </w:p>
+    <w:p>
+      <w:pPr>
+        <w:pStyle w:val="Prrafodelista"/>
+        <w:numPr>
+          <w:ilvl w:val="0"/>
+          <w:numId w:val="16"/>
+        </w:numPr>
+        <w:rPr>
+          <w:lang w:val="en-US"/>
+        </w:rPr>
+      </w:pPr>
+      <w:r>
+        <w:rPr>
+          <w:lang w:val="en-US"/>
+        </w:rPr>
+        <w:t>The import of data shouldn’t be too difficult</w:t>
+      </w:r>
+    </w:p>
+    <w:p>
+      <w:pPr>
+        <w:pStyle w:val="Prrafodelista"/>
+        <w:numPr>
+          <w:ilvl w:val="0"/>
+          <w:numId w:val="16"/>
+        </w:numPr>
+        <w:rPr>
+          <w:lang w:val="en-US"/>
+        </w:rPr>
+      </w:pPr>
+      <w:r>
+        <w:rPr>
+          <w:lang w:val="en-US"/>
+        </w:rPr>
+        <w:t>We would use a binary search tree</w:t>
+      </w:r>
+    </w:p>
+    <w:p>
+      <w:pPr>
+        <w:pStyle w:val="Prrafodelista"/>
+        <w:numPr>
+          <w:ilvl w:val="0"/>
+          <w:numId w:val="16"/>
+        </w:numPr>
+        <w:rPr>
+          <w:lang w:val="en-US"/>
+        </w:rPr>
+      </w:pPr>
+      <w:r>
+        <w:rPr>
+          <w:lang w:val="en-US"/>
+        </w:rPr>
+        <w:t>We would have a time complexity of O (log n)</w:t>
+      </w:r>
+    </w:p>
+    <w:p>
+      <w:pPr>
+        <w:pStyle w:val="Prrafodelista"/>
+        <w:numPr>
+          <w:ilvl w:val="0"/>
+          <w:numId w:val="16"/>
+        </w:numPr>
+        <w:rPr>
+          <w:lang w:val="en-US"/>
+        </w:rPr>
+      </w:pPr>
+      <w:r>
+        <w:rPr>
+          <w:lang w:val="en-US"/>
+        </w:rPr>
+        <w:t xml:space="preserve">Creating a new Binary search tree every time we need to make a search might slow down the program </w:t>
+      </w:r>
+    </w:p>
+    <w:p>
+      <w:pPr>
+        <w:pStyle w:val="Prrafodelista"/>
+        <w:numPr>
+          <w:ilvl w:val="0"/>
+          <w:numId w:val="16"/>
+        </w:numPr>
+        <w:rPr>
+          <w:lang w:val="en-US"/>
+        </w:rPr>
+      </w:pPr>
+      <w:r>
+        <w:rPr>
+          <w:lang w:val="en-US"/>
+        </w:rPr>
+        <w:t xml:space="preserve">We could avoid all linear searches </w:t>
+      </w:r>
+    </w:p>
+    <w:p>
+      <w:pPr>
+        <w:pStyle w:val="Prrafodelista"/>
+        <w:numPr>
+          <w:ilvl w:val="0"/>
+          <w:numId w:val="16"/>
+        </w:numPr>
+        <w:rPr>
+          <w:lang w:val="en-US"/>
+        </w:rPr>
+      </w:pPr>
+    </w:p>
+    <w:p>
+      <w:pPr>
+        <w:pStyle w:val="Ttulo2"/>
+        <w:rPr>
+          <w:lang w:val="en-US"/>
+        </w:rPr>
+      </w:pPr>
+      <w:bookmarkStart w:id="15" w:name="_Toc85218214"/>
+      <w:r>
+        <w:rPr>
+          <w:lang w:val="en-US"/>
+        </w:rPr>
+        <w:t xml:space="preserve">Alternative </w:t>
+      </w:r>
+      <w:r>
+        <w:rPr>
+          <w:lang w:val="en-US"/>
+        </w:rPr>
+        <w:t>5</w:t>
+      </w:r>
+      <w:r>
+        <w:rPr>
+          <w:lang w:val="en-US"/>
+        </w:rPr>
+        <w:t>:</w:t>
+      </w:r>
+      <w:bookmarkEnd w:id="15"/>
+    </w:p>
+    <w:p>
+      <w:pPr>
+        <w:pStyle w:val="Prrafodelista"/>
+        <w:numPr>
+          <w:ilvl w:val="0"/>
+          <w:numId w:val="16"/>
+        </w:numPr>
+        <w:rPr>
+          <w:lang w:val="en-US"/>
+        </w:rPr>
+      </w:pPr>
+      <w:r>
+        <w:rPr>
+          <w:lang w:val="en-US"/>
+        </w:rPr>
+        <w:t>The import of data shouldn’t be too difficult</w:t>
+      </w:r>
+    </w:p>
+    <w:p>
+      <w:pPr>
+        <w:pStyle w:val="Prrafodelista"/>
+        <w:numPr>
+          <w:ilvl w:val="0"/>
+          <w:numId w:val="16"/>
+        </w:numPr>
+        <w:rPr>
+          <w:lang w:val="en-US"/>
+        </w:rPr>
+      </w:pPr>
+      <w:r>
+        <w:rPr>
+          <w:lang w:val="en-US"/>
+        </w:rPr>
+        <w:lastRenderedPageBreak/>
+        <w:t>We would have binary trees</w:t>
+      </w:r>
+    </w:p>
+    <w:p>
+      <w:pPr>
+        <w:pStyle w:val="Prrafodelista"/>
+        <w:numPr>
+          <w:ilvl w:val="0"/>
+          <w:numId w:val="16"/>
+        </w:numPr>
+        <w:rPr>
+          <w:lang w:val="en-US"/>
+        </w:rPr>
+      </w:pPr>
+      <w:r>
+        <w:rPr>
+          <w:lang w:val="en-US"/>
+        </w:rPr>
+        <w:t>The search would be faster</w:t>
+      </w:r>
+    </w:p>
+    <w:p>
+      <w:pPr>
+        <w:pStyle w:val="Prrafodelista"/>
+        <w:numPr>
+          <w:ilvl w:val="0"/>
+          <w:numId w:val="16"/>
+        </w:numPr>
+        <w:rPr>
+          <w:lang w:val="en-US"/>
+        </w:rPr>
+      </w:pPr>
+      <w:r>
+        <w:rPr>
+          <w:lang w:val="en-US"/>
+        </w:rPr>
+        <w:t xml:space="preserve">We would have a lot more binary search </w:t>
+      </w:r>
+      <w:r>
+        <w:rPr>
+          <w:lang w:val="en-US"/>
+        </w:rPr>
+        <w:t>tree</w:t>
+      </w:r>
+      <w:r>
+        <w:rPr>
+          <w:lang w:val="en-US"/>
+        </w:rPr>
+        <w:t xml:space="preserve"> </w:t>
+      </w:r>
+    </w:p>
+    <w:p>
+      <w:pPr>
+        <w:pStyle w:val="Prrafodelista"/>
+        <w:numPr>
+          <w:ilvl w:val="0"/>
+          <w:numId w:val="16"/>
+        </w:numPr>
+        <w:rPr>
+          <w:lang w:val="en-US"/>
+        </w:rPr>
+      </w:pPr>
+      <w:r>
+        <w:rPr>
+          <w:lang w:val="en-US"/>
+        </w:rPr>
+        <w:t xml:space="preserve">It might not work as intended </w:t>
+      </w:r>
+    </w:p>
+    <w:p>
+      <w:pPr>
+        <w:pStyle w:val="Prrafodelista"/>
+        <w:numPr>
+          <w:ilvl w:val="0"/>
+          <w:numId w:val="16"/>
+        </w:numPr>
+        <w:rPr>
+          <w:lang w:val="en-US"/>
+        </w:rPr>
+      </w:pPr>
+      <w:r>
+        <w:rPr>
+          <w:lang w:val="en-US"/>
+        </w:rPr>
+        <w:t>We would have searches with a complexity of O (log n)</w:t>
+      </w:r>
+    </w:p>
+    <w:p>
+      <w:pPr>
+        <w:pStyle w:val="Prrafodelista"/>
+        <w:numPr>
+          <w:ilvl w:val="0"/>
+          <w:numId w:val="16"/>
+        </w:numPr>
+        <w:rPr>
+          <w:lang w:val="en-US"/>
+        </w:rPr>
+      </w:pPr>
+      <w:r>
+        <w:rPr>
+          <w:lang w:val="en-US"/>
+        </w:rPr>
+        <w:t xml:space="preserve">We would have to figure out </w:t>
+      </w:r>
+      <w:r>
+        <w:rPr>
+          <w:lang w:val="en-US"/>
+        </w:rPr>
+        <w:t>a way to create balanced classes</w:t>
+      </w:r>
+    </w:p>
+    <w:p>
+      <w:pPr>
+        <w:rPr>
+          <w:lang w:val="en-US"/>
+        </w:rPr>
+      </w:pPr>
+    </w:p>
+    <w:p>
+      <w:pPr>
+        <w:rPr>
+          <w:lang w:val="en-US"/>
+        </w:rPr>
+      </w:pPr>
     </w:p>
     <w:p>
       <w:pPr>
@@ -2069,14 +4067,14 @@
           <w:lang w:val="en-US"/>
         </w:rPr>
       </w:pPr>
-      <w:bookmarkStart w:id="9" w:name="_Toc85204569"/>
+      <w:bookmarkStart w:id="16" w:name="_Toc85218215"/>
       <w:r>
         <w:rPr>
           <w:lang w:val="en-US"/>
         </w:rPr>
         <w:t>Evaluation and selection of the best solution</w:t>
       </w:r>
-      <w:bookmarkEnd w:id="9"/>
+      <w:bookmarkEnd w:id="16"/>
       <w:r>
         <w:rPr>
           <w:lang w:val="en-US"/>
@@ -2091,14 +4089,14 @@
           <w:lang w:val="en-US"/>
         </w:rPr>
       </w:pPr>
-      <w:bookmarkStart w:id="10" w:name="_Toc85204570"/>
+      <w:bookmarkStart w:id="17" w:name="_Toc85218216"/>
       <w:r>
         <w:rPr>
           <w:lang w:val="en-US"/>
         </w:rPr>
         <w:t>Criteria</w:t>
       </w:r>
-      <w:bookmarkEnd w:id="10"/>
+      <w:bookmarkEnd w:id="17"/>
       <w:r>
         <w:rPr>
           <w:lang w:val="en-US"/>
@@ -2175,7 +4173,6 @@
         <w:rPr>
           <w:lang w:val="en-US"/>
         </w:rPr>
-        <w:lastRenderedPageBreak/>
         <w:t xml:space="preserve">Criteria B: Resemblance to the example given  </w:t>
       </w:r>
     </w:p>
@@ -2451,14 +4448,14 @@
           <w:lang w:val="en-US"/>
         </w:rPr>
       </w:pPr>
-      <w:bookmarkStart w:id="11" w:name="_Toc85204571"/>
+      <w:bookmarkStart w:id="18" w:name="_Toc85218217"/>
       <w:r>
         <w:rPr>
           <w:lang w:val="en-US"/>
         </w:rPr>
         <w:t>Evaluation</w:t>
       </w:r>
-      <w:bookmarkEnd w:id="11"/>
+      <w:bookmarkEnd w:id="18"/>
     </w:p>
     <w:tbl>
       <w:tblPr>
@@ -2940,7 +4937,6 @@
         <w:rPr>
           <w:lang w:val="en-US"/>
         </w:rPr>
-        <w:lastRenderedPageBreak/>
         <w:t xml:space="preserve"> </w:t>
       </w:r>
     </w:p>
@@ -2951,14 +4947,14 @@
           <w:lang w:val="en-US"/>
         </w:rPr>
       </w:pPr>
-      <w:bookmarkStart w:id="12" w:name="_Toc85204572"/>
+      <w:bookmarkStart w:id="19" w:name="_Toc85218218"/>
       <w:r>
         <w:rPr>
           <w:lang w:val="en-US"/>
         </w:rPr>
         <w:t>Selection</w:t>
       </w:r>
-      <w:bookmarkEnd w:id="12"/>
+      <w:bookmarkEnd w:id="19"/>
     </w:p>
     <w:p>
       <w:pPr>
@@ -2975,14 +4971,14 @@
           <w:lang w:val="en-US"/>
         </w:rPr>
       </w:pPr>
-      <w:bookmarkStart w:id="13" w:name="_Toc85204573"/>
+      <w:bookmarkStart w:id="20" w:name="_Toc85218219"/>
       <w:r>
         <w:rPr>
           <w:lang w:val="en-US"/>
         </w:rPr>
         <w:t>Preparation of reports and specifications</w:t>
       </w:r>
-      <w:bookmarkEnd w:id="13"/>
+      <w:bookmarkEnd w:id="20"/>
       <w:r>
         <w:rPr>
           <w:lang w:val="en-US"/>
@@ -3005,14 +5001,14 @@
           <w:lang w:val="en-US"/>
         </w:rPr>
       </w:pPr>
-      <w:bookmarkStart w:id="14" w:name="_Toc85204574"/>
+      <w:bookmarkStart w:id="21" w:name="_Toc85218220"/>
       <w:r>
         <w:rPr>
           <w:lang w:val="en-US"/>
         </w:rPr>
         <w:t>Specification of the problem</w:t>
       </w:r>
-      <w:bookmarkEnd w:id="14"/>
+      <w:bookmarkEnd w:id="21"/>
       <w:r>
         <w:rPr>
           <w:lang w:val="en-US"/>
@@ -3035,14 +5031,14 @@
           <w:lang w:val="en-US"/>
         </w:rPr>
       </w:pPr>
-      <w:bookmarkStart w:id="15" w:name="_Toc85204575"/>
+      <w:bookmarkStart w:id="22" w:name="_Toc85218221"/>
       <w:r>
         <w:rPr>
           <w:lang w:val="en-US"/>
         </w:rPr>
         <w:t>Requirements</w:t>
       </w:r>
-      <w:bookmarkEnd w:id="15"/>
+      <w:bookmarkEnd w:id="22"/>
       <w:r>
         <w:rPr>
           <w:lang w:val="en-US"/>
@@ -3065,14 +5061,14 @@
           <w:lang w:val="en-US"/>
         </w:rPr>
       </w:pPr>
-      <w:bookmarkStart w:id="16" w:name="_Toc85204576"/>
+      <w:bookmarkStart w:id="23" w:name="_Toc85218222"/>
       <w:r>
         <w:rPr>
           <w:lang w:val="en-US"/>
         </w:rPr>
         <w:t>Nonfunctional requirements</w:t>
       </w:r>
-      <w:bookmarkEnd w:id="16"/>
+      <w:bookmarkEnd w:id="23"/>
       <w:r>
         <w:rPr>
           <w:lang w:val="en-US"/>
@@ -3095,14 +5091,14 @@
           <w:lang w:val="en-US"/>
         </w:rPr>
       </w:pPr>
-      <w:bookmarkStart w:id="17" w:name="_Toc85204577"/>
+      <w:bookmarkStart w:id="24" w:name="_Toc85218223"/>
       <w:r>
         <w:rPr>
           <w:lang w:val="en-US"/>
         </w:rPr>
         <w:t>Considerations</w:t>
       </w:r>
-      <w:bookmarkEnd w:id="17"/>
+      <w:bookmarkEnd w:id="24"/>
     </w:p>
     <w:p>
       <w:pPr>
@@ -3131,14 +5127,14 @@
           <w:lang w:val="en-US"/>
         </w:rPr>
       </w:pPr>
-      <w:bookmarkStart w:id="18" w:name="_Toc85204578"/>
+      <w:bookmarkStart w:id="25" w:name="_Toc85218224"/>
       <w:r>
         <w:rPr>
           <w:lang w:val="en-US"/>
         </w:rPr>
         <w:t>Implementation of the design</w:t>
       </w:r>
-      <w:bookmarkEnd w:id="18"/>
+      <w:bookmarkEnd w:id="25"/>
       <w:r>
         <w:rPr>
           <w:lang w:val="en-US"/>
@@ -3166,7 +5162,7 @@
         <w:t>List of tasks to implement:</w:t>
       </w:r>
     </w:p>
-    <w:bookmarkStart w:id="19" w:name="_Toc85204579" w:displacedByCustomXml="next"/>
+    <w:bookmarkStart w:id="26" w:name="_Toc85218225" w:displacedByCustomXml="next"/>
     <w:sdt>
       <w:sdtPr>
         <w:rPr>
@@ -3198,13 +5194,14 @@
             </w:rPr>
             <w:t>Bibliografía</w:t>
           </w:r>
-          <w:bookmarkEnd w:id="19"/>
+          <w:bookmarkEnd w:id="26"/>
         </w:p>
         <w:sdt>
           <w:sdtPr>
             <w:id w:val="111145805"/>
             <w:bibliography/>
           </w:sdtPr>
+          <w:sdtEndPr/>
           <w:sdtContent>
             <w:p>
               <w:pPr>
@@ -3322,6 +5319,7 @@
                   <w:b/>
                   <w:bCs/>
                 </w:rPr>
+                <w:lastRenderedPageBreak/>
                 <w:fldChar w:fldCharType="end"/>
               </w:r>
             </w:p>
@@ -3357,6 +5355,119 @@
 <file path=word/numbering.xml><?xml version="1.0" encoding="utf-8"?>
 <w:numbering xmlns:wpc="http://schemas.microsoft.com/office/word/2010/wordprocessingCanvas" xmlns:cx="http://schemas.microsoft.com/office/drawing/2014/chartex" xmlns:cx1="http://schemas.microsoft.com/office/drawing/2015/9/8/chartex" xmlns:cx2="http://schemas.microsoft.com/office/drawing/2015/10/21/chartex" xmlns:cx3="http://schemas.microsoft.com/office/drawing/2016/5/9/chartex" xmlns:cx4="http://schemas.microsoft.com/office/drawing/2016/5/10/chartex" xmlns:cx5="http://schemas.microsoft.com/office/drawing/2016/5/11/chartex" xmlns:cx6="http://schemas.microsoft.com/office/drawing/2016/5/12/chartex" xmlns:cx7="http://schemas.microsoft.com/office/drawing/2016/5/13/chartex" xmlns:cx8="http://schemas.microsoft.com/office/drawing/2016/5/14/chartex" xmlns:mc="http://schemas.openxmlformats.org/markup-compatibility/2006" xmlns:aink="http://schemas.microsoft.com/office/drawing/2016/ink" xmlns:am3d="http://schemas.microsoft.com/office/drawing/2017/model3d" xmlns:o="urn:schemas-microsoft-com:office:office" xmlns:r="http://schemas.openxmlformats.org/officeDocument/2006/relationships" xmlns:m="http://schemas.openxmlformats.org/officeDocument/2006/math" xmlns:v="urn:schemas-microsoft-com:vml" xmlns:wp14="http://schemas.microsoft.com/office/word/2010/wordprocessingDrawing" xmlns:wp="http://schemas.openxmlformats.org/drawingml/2006/wordprocessingDrawing" xmlns:w10="urn:schemas-microsoft-com:office:word" xmlns:w="http://schemas.openxmlformats.org/wordprocessingml/2006/main" xmlns:w14="http://schemas.microsoft.com/office/word/2010/wordml" xmlns:w15="http://schemas.microsoft.com/office/word/2012/wordml" xmlns:w16cex="http://schemas.microsoft.com/office/word/2018/wordml/cex" xmlns:w16cid="http://schemas.microsoft.com/office/word/2016/wordml/cid" xmlns:w16="http://schemas.microsoft.com/office/word/2018/wordml" xmlns:w16sdtdh="http://schemas.microsoft.com/office/word/2020/wordml/sdtdatahash" xmlns:w16se="http://schemas.microsoft.com/office/word/2015/wordml/symex" xmlns:wpg="http://schemas.microsoft.com/office/word/2010/wordprocessingGroup" xmlns:wpi="http://schemas.microsoft.com/office/word/2010/wordprocessingInk" xmlns:wne="http://schemas.microsoft.com/office/word/2006/wordml" xmlns:wps="http://schemas.microsoft.com/office/word/2010/wordprocessingShape" mc:Ignorable="w14 w15 w16se w16cid w16 w16cex w16sdtdh wp14">
   <w:abstractNum w:abstractNumId="0" w15:restartNumberingAfterBreak="0">
+    <w:nsid w:val="0D536834"/>
+    <w:multiLevelType w:val="hybridMultilevel"/>
+    <w:tmpl w:val="9A86AA8C"/>
+    <w:lvl w:ilvl="0" w:tplc="240A0001">
+      <w:start w:val="1"/>
+      <w:numFmt w:val="bullet"/>
+      <w:lvlText w:val=""/>
+      <w:lvlJc w:val="left"/>
+      <w:pPr>
+        <w:ind w:left="720" w:hanging="360"/>
+      </w:pPr>
+      <w:rPr>
+        <w:rFonts w:ascii="Symbol" w:hAnsi="Symbol" w:hint="default"/>
+      </w:rPr>
+    </w:lvl>
+    <w:lvl w:ilvl="1" w:tplc="240A0003" w:tentative="1">
+      <w:start w:val="1"/>
+      <w:numFmt w:val="bullet"/>
+      <w:lvlText w:val="o"/>
+      <w:lvlJc w:val="left"/>
+      <w:pPr>
+        <w:ind w:left="1440" w:hanging="360"/>
+      </w:pPr>
+      <w:rPr>
+        <w:rFonts w:ascii="Courier New" w:hAnsi="Courier New" w:cs="Courier New" w:hint="default"/>
+      </w:rPr>
+    </w:lvl>
+    <w:lvl w:ilvl="2" w:tplc="240A0005" w:tentative="1">
+      <w:start w:val="1"/>
+      <w:numFmt w:val="bullet"/>
+      <w:lvlText w:val=""/>
+      <w:lvlJc w:val="left"/>
+      <w:pPr>
+        <w:ind w:left="2160" w:hanging="360"/>
+      </w:pPr>
+      <w:rPr>
+        <w:rFonts w:ascii="Wingdings" w:hAnsi="Wingdings" w:hint="default"/>
+      </w:rPr>
+    </w:lvl>
+    <w:lvl w:ilvl="3" w:tplc="240A0001" w:tentative="1">
+      <w:start w:val="1"/>
+      <w:numFmt w:val="bullet"/>
+      <w:lvlText w:val=""/>
+      <w:lvlJc w:val="left"/>
+      <w:pPr>
+        <w:ind w:left="2880" w:hanging="360"/>
+      </w:pPr>
+      <w:rPr>
+        <w:rFonts w:ascii="Symbol" w:hAnsi="Symbol" w:hint="default"/>
+      </w:rPr>
+    </w:lvl>
+    <w:lvl w:ilvl="4" w:tplc="240A0003" w:tentative="1">
+      <w:start w:val="1"/>
+      <w:numFmt w:val="bullet"/>
+      <w:lvlText w:val="o"/>
+      <w:lvlJc w:val="left"/>
+      <w:pPr>
+        <w:ind w:left="3600" w:hanging="360"/>
+      </w:pPr>
+      <w:rPr>
+        <w:rFonts w:ascii="Courier New" w:hAnsi="Courier New" w:cs="Courier New" w:hint="default"/>
+      </w:rPr>
+    </w:lvl>
+    <w:lvl w:ilvl="5" w:tplc="240A0005" w:tentative="1">
+      <w:start w:val="1"/>
+      <w:numFmt w:val="bullet"/>
+      <w:lvlText w:val=""/>
+      <w:lvlJc w:val="left"/>
+      <w:pPr>
+        <w:ind w:left="4320" w:hanging="360"/>
+      </w:pPr>
+      <w:rPr>
+        <w:rFonts w:ascii="Wingdings" w:hAnsi="Wingdings" w:hint="default"/>
+      </w:rPr>
+    </w:lvl>
+    <w:lvl w:ilvl="6" w:tplc="240A0001" w:tentative="1">
+      <w:start w:val="1"/>
+      <w:numFmt w:val="bullet"/>
+      <w:lvlText w:val=""/>
+      <w:lvlJc w:val="left"/>
+      <w:pPr>
+        <w:ind w:left="5040" w:hanging="360"/>
+      </w:pPr>
+      <w:rPr>
+        <w:rFonts w:ascii="Symbol" w:hAnsi="Symbol" w:hint="default"/>
+      </w:rPr>
+    </w:lvl>
+    <w:lvl w:ilvl="7" w:tplc="240A0003" w:tentative="1">
+      <w:start w:val="1"/>
+      <w:numFmt w:val="bullet"/>
+      <w:lvlText w:val="o"/>
+      <w:lvlJc w:val="left"/>
+      <w:pPr>
+        <w:ind w:left="5760" w:hanging="360"/>
+      </w:pPr>
+      <w:rPr>
+        <w:rFonts w:ascii="Courier New" w:hAnsi="Courier New" w:cs="Courier New" w:hint="default"/>
+      </w:rPr>
+    </w:lvl>
+    <w:lvl w:ilvl="8" w:tplc="240A0005" w:tentative="1">
+      <w:start w:val="1"/>
+      <w:numFmt w:val="bullet"/>
+      <w:lvlText w:val=""/>
+      <w:lvlJc w:val="left"/>
+      <w:pPr>
+        <w:ind w:left="6480" w:hanging="360"/>
+      </w:pPr>
+      <w:rPr>
+        <w:rFonts w:ascii="Wingdings" w:hAnsi="Wingdings" w:hint="default"/>
+      </w:rPr>
+    </w:lvl>
+  </w:abstractNum>
+  <w:abstractNum w:abstractNumId="1" w15:restartNumberingAfterBreak="0">
     <w:nsid w:val="21F747D0"/>
     <w:multiLevelType w:val="hybridMultilevel"/>
     <w:tmpl w:val="7D140B7C"/>
@@ -3469,7 +5580,7 @@
       </w:rPr>
     </w:lvl>
   </w:abstractNum>
-  <w:abstractNum w:abstractNumId="1" w15:restartNumberingAfterBreak="0">
+  <w:abstractNum w:abstractNumId="2" w15:restartNumberingAfterBreak="0">
     <w:nsid w:val="22CC3524"/>
     <w:multiLevelType w:val="hybridMultilevel"/>
     <w:tmpl w:val="A296E63E"/>
@@ -3582,7 +5693,346 @@
       </w:rPr>
     </w:lvl>
   </w:abstractNum>
-  <w:abstractNum w:abstractNumId="2" w15:restartNumberingAfterBreak="0">
+  <w:abstractNum w:abstractNumId="3" w15:restartNumberingAfterBreak="0">
+    <w:nsid w:val="23D612FF"/>
+    <w:multiLevelType w:val="hybridMultilevel"/>
+    <w:tmpl w:val="F9D63E84"/>
+    <w:lvl w:ilvl="0" w:tplc="240A0001">
+      <w:start w:val="1"/>
+      <w:numFmt w:val="bullet"/>
+      <w:lvlText w:val=""/>
+      <w:lvlJc w:val="left"/>
+      <w:pPr>
+        <w:ind w:left="720" w:hanging="360"/>
+      </w:pPr>
+      <w:rPr>
+        <w:rFonts w:ascii="Symbol" w:hAnsi="Symbol" w:hint="default"/>
+      </w:rPr>
+    </w:lvl>
+    <w:lvl w:ilvl="1" w:tplc="240A0003" w:tentative="1">
+      <w:start w:val="1"/>
+      <w:numFmt w:val="bullet"/>
+      <w:lvlText w:val="o"/>
+      <w:lvlJc w:val="left"/>
+      <w:pPr>
+        <w:ind w:left="1440" w:hanging="360"/>
+      </w:pPr>
+      <w:rPr>
+        <w:rFonts w:ascii="Courier New" w:hAnsi="Courier New" w:cs="Courier New" w:hint="default"/>
+      </w:rPr>
+    </w:lvl>
+    <w:lvl w:ilvl="2" w:tplc="240A0005" w:tentative="1">
+      <w:start w:val="1"/>
+      <w:numFmt w:val="bullet"/>
+      <w:lvlText w:val=""/>
+      <w:lvlJc w:val="left"/>
+      <w:pPr>
+        <w:ind w:left="2160" w:hanging="360"/>
+      </w:pPr>
+      <w:rPr>
+        <w:rFonts w:ascii="Wingdings" w:hAnsi="Wingdings" w:hint="default"/>
+      </w:rPr>
+    </w:lvl>
+    <w:lvl w:ilvl="3" w:tplc="240A0001" w:tentative="1">
+      <w:start w:val="1"/>
+      <w:numFmt w:val="bullet"/>
+      <w:lvlText w:val=""/>
+      <w:lvlJc w:val="left"/>
+      <w:pPr>
+        <w:ind w:left="2880" w:hanging="360"/>
+      </w:pPr>
+      <w:rPr>
+        <w:rFonts w:ascii="Symbol" w:hAnsi="Symbol" w:hint="default"/>
+      </w:rPr>
+    </w:lvl>
+    <w:lvl w:ilvl="4" w:tplc="240A0003" w:tentative="1">
+      <w:start w:val="1"/>
+      <w:numFmt w:val="bullet"/>
+      <w:lvlText w:val="o"/>
+      <w:lvlJc w:val="left"/>
+      <w:pPr>
+        <w:ind w:left="3600" w:hanging="360"/>
+      </w:pPr>
+      <w:rPr>
+        <w:rFonts w:ascii="Courier New" w:hAnsi="Courier New" w:cs="Courier New" w:hint="default"/>
+      </w:rPr>
+    </w:lvl>
+    <w:lvl w:ilvl="5" w:tplc="240A0005" w:tentative="1">
+      <w:start w:val="1"/>
+      <w:numFmt w:val="bullet"/>
+      <w:lvlText w:val=""/>
+      <w:lvlJc w:val="left"/>
+      <w:pPr>
+        <w:ind w:left="4320" w:hanging="360"/>
+      </w:pPr>
+      <w:rPr>
+        <w:rFonts w:ascii="Wingdings" w:hAnsi="Wingdings" w:hint="default"/>
+      </w:rPr>
+    </w:lvl>
+    <w:lvl w:ilvl="6" w:tplc="240A0001" w:tentative="1">
+      <w:start w:val="1"/>
+      <w:numFmt w:val="bullet"/>
+      <w:lvlText w:val=""/>
+      <w:lvlJc w:val="left"/>
+      <w:pPr>
+        <w:ind w:left="5040" w:hanging="360"/>
+      </w:pPr>
+      <w:rPr>
+        <w:rFonts w:ascii="Symbol" w:hAnsi="Symbol" w:hint="default"/>
+      </w:rPr>
+    </w:lvl>
+    <w:lvl w:ilvl="7" w:tplc="240A0003" w:tentative="1">
+      <w:start w:val="1"/>
+      <w:numFmt w:val="bullet"/>
+      <w:lvlText w:val="o"/>
+      <w:lvlJc w:val="left"/>
+      <w:pPr>
+        <w:ind w:left="5760" w:hanging="360"/>
+      </w:pPr>
+      <w:rPr>
+        <w:rFonts w:ascii="Courier New" w:hAnsi="Courier New" w:cs="Courier New" w:hint="default"/>
+      </w:rPr>
+    </w:lvl>
+    <w:lvl w:ilvl="8" w:tplc="240A0005" w:tentative="1">
+      <w:start w:val="1"/>
+      <w:numFmt w:val="bullet"/>
+      <w:lvlText w:val=""/>
+      <w:lvlJc w:val="left"/>
+      <w:pPr>
+        <w:ind w:left="6480" w:hanging="360"/>
+      </w:pPr>
+      <w:rPr>
+        <w:rFonts w:ascii="Wingdings" w:hAnsi="Wingdings" w:hint="default"/>
+      </w:rPr>
+    </w:lvl>
+  </w:abstractNum>
+  <w:abstractNum w:abstractNumId="4" w15:restartNumberingAfterBreak="0">
+    <w:nsid w:val="2425658E"/>
+    <w:multiLevelType w:val="hybridMultilevel"/>
+    <w:tmpl w:val="6D062252"/>
+    <w:lvl w:ilvl="0" w:tplc="240A0001">
+      <w:start w:val="1"/>
+      <w:numFmt w:val="bullet"/>
+      <w:lvlText w:val=""/>
+      <w:lvlJc w:val="left"/>
+      <w:pPr>
+        <w:ind w:left="1080" w:hanging="360"/>
+      </w:pPr>
+      <w:rPr>
+        <w:rFonts w:ascii="Symbol" w:hAnsi="Symbol" w:hint="default"/>
+      </w:rPr>
+    </w:lvl>
+    <w:lvl w:ilvl="1" w:tplc="240A0003" w:tentative="1">
+      <w:start w:val="1"/>
+      <w:numFmt w:val="bullet"/>
+      <w:lvlText w:val="o"/>
+      <w:lvlJc w:val="left"/>
+      <w:pPr>
+        <w:ind w:left="1800" w:hanging="360"/>
+      </w:pPr>
+      <w:rPr>
+        <w:rFonts w:ascii="Courier New" w:hAnsi="Courier New" w:cs="Courier New" w:hint="default"/>
+      </w:rPr>
+    </w:lvl>
+    <w:lvl w:ilvl="2" w:tplc="240A0005" w:tentative="1">
+      <w:start w:val="1"/>
+      <w:numFmt w:val="bullet"/>
+      <w:lvlText w:val=""/>
+      <w:lvlJc w:val="left"/>
+      <w:pPr>
+        <w:ind w:left="2520" w:hanging="360"/>
+      </w:pPr>
+      <w:rPr>
+        <w:rFonts w:ascii="Wingdings" w:hAnsi="Wingdings" w:hint="default"/>
+      </w:rPr>
+    </w:lvl>
+    <w:lvl w:ilvl="3" w:tplc="240A0001" w:tentative="1">
+      <w:start w:val="1"/>
+      <w:numFmt w:val="bullet"/>
+      <w:lvlText w:val=""/>
+      <w:lvlJc w:val="left"/>
+      <w:pPr>
+        <w:ind w:left="3240" w:hanging="360"/>
+      </w:pPr>
+      <w:rPr>
+        <w:rFonts w:ascii="Symbol" w:hAnsi="Symbol" w:hint="default"/>
+      </w:rPr>
+    </w:lvl>
+    <w:lvl w:ilvl="4" w:tplc="240A0003" w:tentative="1">
+      <w:start w:val="1"/>
+      <w:numFmt w:val="bullet"/>
+      <w:lvlText w:val="o"/>
+      <w:lvlJc w:val="left"/>
+      <w:pPr>
+        <w:ind w:left="3960" w:hanging="360"/>
+      </w:pPr>
+      <w:rPr>
+        <w:rFonts w:ascii="Courier New" w:hAnsi="Courier New" w:cs="Courier New" w:hint="default"/>
+      </w:rPr>
+    </w:lvl>
+    <w:lvl w:ilvl="5" w:tplc="240A0005" w:tentative="1">
+      <w:start w:val="1"/>
+      <w:numFmt w:val="bullet"/>
+      <w:lvlText w:val=""/>
+      <w:lvlJc w:val="left"/>
+      <w:pPr>
+        <w:ind w:left="4680" w:hanging="360"/>
+      </w:pPr>
+      <w:rPr>
+        <w:rFonts w:ascii="Wingdings" w:hAnsi="Wingdings" w:hint="default"/>
+      </w:rPr>
+    </w:lvl>
+    <w:lvl w:ilvl="6" w:tplc="240A0001" w:tentative="1">
+      <w:start w:val="1"/>
+      <w:numFmt w:val="bullet"/>
+      <w:lvlText w:val=""/>
+      <w:lvlJc w:val="left"/>
+      <w:pPr>
+        <w:ind w:left="5400" w:hanging="360"/>
+      </w:pPr>
+      <w:rPr>
+        <w:rFonts w:ascii="Symbol" w:hAnsi="Symbol" w:hint="default"/>
+      </w:rPr>
+    </w:lvl>
+    <w:lvl w:ilvl="7" w:tplc="240A0003" w:tentative="1">
+      <w:start w:val="1"/>
+      <w:numFmt w:val="bullet"/>
+      <w:lvlText w:val="o"/>
+      <w:lvlJc w:val="left"/>
+      <w:pPr>
+        <w:ind w:left="6120" w:hanging="360"/>
+      </w:pPr>
+      <w:rPr>
+        <w:rFonts w:ascii="Courier New" w:hAnsi="Courier New" w:cs="Courier New" w:hint="default"/>
+      </w:rPr>
+    </w:lvl>
+    <w:lvl w:ilvl="8" w:tplc="240A0005" w:tentative="1">
+      <w:start w:val="1"/>
+      <w:numFmt w:val="bullet"/>
+      <w:lvlText w:val=""/>
+      <w:lvlJc w:val="left"/>
+      <w:pPr>
+        <w:ind w:left="6840" w:hanging="360"/>
+      </w:pPr>
+      <w:rPr>
+        <w:rFonts w:ascii="Wingdings" w:hAnsi="Wingdings" w:hint="default"/>
+      </w:rPr>
+    </w:lvl>
+  </w:abstractNum>
+  <w:abstractNum w:abstractNumId="5" w15:restartNumberingAfterBreak="0">
+    <w:nsid w:val="32BA4A13"/>
+    <w:multiLevelType w:val="hybridMultilevel"/>
+    <w:tmpl w:val="F1F4A5BE"/>
+    <w:lvl w:ilvl="0" w:tplc="240A0001">
+      <w:start w:val="1"/>
+      <w:numFmt w:val="bullet"/>
+      <w:lvlText w:val=""/>
+      <w:lvlJc w:val="left"/>
+      <w:pPr>
+        <w:ind w:left="720" w:hanging="360"/>
+      </w:pPr>
+      <w:rPr>
+        <w:rFonts w:ascii="Symbol" w:hAnsi="Symbol" w:hint="default"/>
+      </w:rPr>
+    </w:lvl>
+    <w:lvl w:ilvl="1" w:tplc="240A0003" w:tentative="1">
+      <w:start w:val="1"/>
+      <w:numFmt w:val="bullet"/>
+      <w:lvlText w:val="o"/>
+      <w:lvlJc w:val="left"/>
+      <w:pPr>
+        <w:ind w:left="1440" w:hanging="360"/>
+      </w:pPr>
+      <w:rPr>
+        <w:rFonts w:ascii="Courier New" w:hAnsi="Courier New" w:cs="Courier New" w:hint="default"/>
+      </w:rPr>
+    </w:lvl>
+    <w:lvl w:ilvl="2" w:tplc="240A0005" w:tentative="1">
+      <w:start w:val="1"/>
+      <w:numFmt w:val="bullet"/>
+      <w:lvlText w:val=""/>
+      <w:lvlJc w:val="left"/>
+      <w:pPr>
+        <w:ind w:left="2160" w:hanging="360"/>
+      </w:pPr>
+      <w:rPr>
+        <w:rFonts w:ascii="Wingdings" w:hAnsi="Wingdings" w:hint="default"/>
+      </w:rPr>
+    </w:lvl>
+    <w:lvl w:ilvl="3" w:tplc="240A0001" w:tentative="1">
+      <w:start w:val="1"/>
+      <w:numFmt w:val="bullet"/>
+      <w:lvlText w:val=""/>
+      <w:lvlJc w:val="left"/>
+      <w:pPr>
+        <w:ind w:left="2880" w:hanging="360"/>
+      </w:pPr>
+      <w:rPr>
+        <w:rFonts w:ascii="Symbol" w:hAnsi="Symbol" w:hint="default"/>
+      </w:rPr>
+    </w:lvl>
+    <w:lvl w:ilvl="4" w:tplc="240A0003" w:tentative="1">
+      <w:start w:val="1"/>
+      <w:numFmt w:val="bullet"/>
+      <w:lvlText w:val="o"/>
+      <w:lvlJc w:val="left"/>
+      <w:pPr>
+        <w:ind w:left="3600" w:hanging="360"/>
+      </w:pPr>
+      <w:rPr>
+        <w:rFonts w:ascii="Courier New" w:hAnsi="Courier New" w:cs="Courier New" w:hint="default"/>
+      </w:rPr>
+    </w:lvl>
+    <w:lvl w:ilvl="5" w:tplc="240A0005" w:tentative="1">
+      <w:start w:val="1"/>
+      <w:numFmt w:val="bullet"/>
+      <w:lvlText w:val=""/>
+      <w:lvlJc w:val="left"/>
+      <w:pPr>
+        <w:ind w:left="4320" w:hanging="360"/>
+      </w:pPr>
+      <w:rPr>
+        <w:rFonts w:ascii="Wingdings" w:hAnsi="Wingdings" w:hint="default"/>
+      </w:rPr>
+    </w:lvl>
+    <w:lvl w:ilvl="6" w:tplc="240A0001" w:tentative="1">
+      <w:start w:val="1"/>
+      <w:numFmt w:val="bullet"/>
+      <w:lvlText w:val=""/>
+      <w:lvlJc w:val="left"/>
+      <w:pPr>
+        <w:ind w:left="5040" w:hanging="360"/>
+      </w:pPr>
+      <w:rPr>
+        <w:rFonts w:ascii="Symbol" w:hAnsi="Symbol" w:hint="default"/>
+      </w:rPr>
+    </w:lvl>
+    <w:lvl w:ilvl="7" w:tplc="240A0003" w:tentative="1">
+      <w:start w:val="1"/>
+      <w:numFmt w:val="bullet"/>
+      <w:lvlText w:val="o"/>
+      <w:lvlJc w:val="left"/>
+      <w:pPr>
+        <w:ind w:left="5760" w:hanging="360"/>
+      </w:pPr>
+      <w:rPr>
+        <w:rFonts w:ascii="Courier New" w:hAnsi="Courier New" w:cs="Courier New" w:hint="default"/>
+      </w:rPr>
+    </w:lvl>
+    <w:lvl w:ilvl="8" w:tplc="240A0005" w:tentative="1">
+      <w:start w:val="1"/>
+      <w:numFmt w:val="bullet"/>
+      <w:lvlText w:val=""/>
+      <w:lvlJc w:val="left"/>
+      <w:pPr>
+        <w:ind w:left="6480" w:hanging="360"/>
+      </w:pPr>
+      <w:rPr>
+        <w:rFonts w:ascii="Wingdings" w:hAnsi="Wingdings" w:hint="default"/>
+      </w:rPr>
+    </w:lvl>
+  </w:abstractNum>
+  <w:abstractNum w:abstractNumId="6" w15:restartNumberingAfterBreak="0">
     <w:nsid w:val="35F37088"/>
     <w:multiLevelType w:val="hybridMultilevel"/>
     <w:tmpl w:val="D4AC8AB4"/>
@@ -3695,7 +6145,7 @@
       </w:rPr>
     </w:lvl>
   </w:abstractNum>
-  <w:abstractNum w:abstractNumId="3" w15:restartNumberingAfterBreak="0">
+  <w:abstractNum w:abstractNumId="7" w15:restartNumberingAfterBreak="0">
     <w:nsid w:val="50F63CFC"/>
     <w:multiLevelType w:val="hybridMultilevel"/>
     <w:tmpl w:val="8E1680BC"/>
@@ -3781,7 +6231,7 @@
       </w:pPr>
     </w:lvl>
   </w:abstractNum>
-  <w:abstractNum w:abstractNumId="4" w15:restartNumberingAfterBreak="0">
+  <w:abstractNum w:abstractNumId="8" w15:restartNumberingAfterBreak="0">
     <w:nsid w:val="52956B6E"/>
     <w:multiLevelType w:val="hybridMultilevel"/>
     <w:tmpl w:val="67860C8A"/>
@@ -3894,7 +6344,7 @@
       </w:rPr>
     </w:lvl>
   </w:abstractNum>
-  <w:abstractNum w:abstractNumId="5" w15:restartNumberingAfterBreak="0">
+  <w:abstractNum w:abstractNumId="9" w15:restartNumberingAfterBreak="0">
     <w:nsid w:val="59642994"/>
     <w:multiLevelType w:val="hybridMultilevel"/>
     <w:tmpl w:val="AF58540E"/>
@@ -4007,7 +6457,120 @@
       </w:rPr>
     </w:lvl>
   </w:abstractNum>
-  <w:abstractNum w:abstractNumId="6" w15:restartNumberingAfterBreak="0">
+  <w:abstractNum w:abstractNumId="10" w15:restartNumberingAfterBreak="0">
+    <w:nsid w:val="59805172"/>
+    <w:multiLevelType w:val="hybridMultilevel"/>
+    <w:tmpl w:val="A73AD9CA"/>
+    <w:lvl w:ilvl="0" w:tplc="240A0001">
+      <w:start w:val="1"/>
+      <w:numFmt w:val="bullet"/>
+      <w:lvlText w:val=""/>
+      <w:lvlJc w:val="left"/>
+      <w:pPr>
+        <w:ind w:left="720" w:hanging="360"/>
+      </w:pPr>
+      <w:rPr>
+        <w:rFonts w:ascii="Symbol" w:hAnsi="Symbol" w:hint="default"/>
+      </w:rPr>
+    </w:lvl>
+    <w:lvl w:ilvl="1" w:tplc="240A0003" w:tentative="1">
+      <w:start w:val="1"/>
+      <w:numFmt w:val="bullet"/>
+      <w:lvlText w:val="o"/>
+      <w:lvlJc w:val="left"/>
+      <w:pPr>
+        <w:ind w:left="1440" w:hanging="360"/>
+      </w:pPr>
+      <w:rPr>
+        <w:rFonts w:ascii="Courier New" w:hAnsi="Courier New" w:cs="Courier New" w:hint="default"/>
+      </w:rPr>
+    </w:lvl>
+    <w:lvl w:ilvl="2" w:tplc="240A0005" w:tentative="1">
+      <w:start w:val="1"/>
+      <w:numFmt w:val="bullet"/>
+      <w:lvlText w:val=""/>
+      <w:lvlJc w:val="left"/>
+      <w:pPr>
+        <w:ind w:left="2160" w:hanging="360"/>
+      </w:pPr>
+      <w:rPr>
+        <w:rFonts w:ascii="Wingdings" w:hAnsi="Wingdings" w:hint="default"/>
+      </w:rPr>
+    </w:lvl>
+    <w:lvl w:ilvl="3" w:tplc="240A0001" w:tentative="1">
+      <w:start w:val="1"/>
+      <w:numFmt w:val="bullet"/>
+      <w:lvlText w:val=""/>
+      <w:lvlJc w:val="left"/>
+      <w:pPr>
+        <w:ind w:left="2880" w:hanging="360"/>
+      </w:pPr>
+      <w:rPr>
+        <w:rFonts w:ascii="Symbol" w:hAnsi="Symbol" w:hint="default"/>
+      </w:rPr>
+    </w:lvl>
+    <w:lvl w:ilvl="4" w:tplc="240A0003" w:tentative="1">
+      <w:start w:val="1"/>
+      <w:numFmt w:val="bullet"/>
+      <w:lvlText w:val="o"/>
+      <w:lvlJc w:val="left"/>
+      <w:pPr>
+        <w:ind w:left="3600" w:hanging="360"/>
+      </w:pPr>
+      <w:rPr>
+        <w:rFonts w:ascii="Courier New" w:hAnsi="Courier New" w:cs="Courier New" w:hint="default"/>
+      </w:rPr>
+    </w:lvl>
+    <w:lvl w:ilvl="5" w:tplc="240A0005" w:tentative="1">
+      <w:start w:val="1"/>
+      <w:numFmt w:val="bullet"/>
+      <w:lvlText w:val=""/>
+      <w:lvlJc w:val="left"/>
+      <w:pPr>
+        <w:ind w:left="4320" w:hanging="360"/>
+      </w:pPr>
+      <w:rPr>
+        <w:rFonts w:ascii="Wingdings" w:hAnsi="Wingdings" w:hint="default"/>
+      </w:rPr>
+    </w:lvl>
+    <w:lvl w:ilvl="6" w:tplc="240A0001" w:tentative="1">
+      <w:start w:val="1"/>
+      <w:numFmt w:val="bullet"/>
+      <w:lvlText w:val=""/>
+      <w:lvlJc w:val="left"/>
+      <w:pPr>
+        <w:ind w:left="5040" w:hanging="360"/>
+      </w:pPr>
+      <w:rPr>
+        <w:rFonts w:ascii="Symbol" w:hAnsi="Symbol" w:hint="default"/>
+      </w:rPr>
+    </w:lvl>
+    <w:lvl w:ilvl="7" w:tplc="240A0003" w:tentative="1">
+      <w:start w:val="1"/>
+      <w:numFmt w:val="bullet"/>
+      <w:lvlText w:val="o"/>
+      <w:lvlJc w:val="left"/>
+      <w:pPr>
+        <w:ind w:left="5760" w:hanging="360"/>
+      </w:pPr>
+      <w:rPr>
+        <w:rFonts w:ascii="Courier New" w:hAnsi="Courier New" w:cs="Courier New" w:hint="default"/>
+      </w:rPr>
+    </w:lvl>
+    <w:lvl w:ilvl="8" w:tplc="240A0005" w:tentative="1">
+      <w:start w:val="1"/>
+      <w:numFmt w:val="bullet"/>
+      <w:lvlText w:val=""/>
+      <w:lvlJc w:val="left"/>
+      <w:pPr>
+        <w:ind w:left="6480" w:hanging="360"/>
+      </w:pPr>
+      <w:rPr>
+        <w:rFonts w:ascii="Wingdings" w:hAnsi="Wingdings" w:hint="default"/>
+      </w:rPr>
+    </w:lvl>
+  </w:abstractNum>
+  <w:abstractNum w:abstractNumId="11" w15:restartNumberingAfterBreak="0">
     <w:nsid w:val="63B84564"/>
     <w:multiLevelType w:val="hybridMultilevel"/>
     <w:tmpl w:val="AF2A825E"/>
@@ -4120,7 +6683,7 @@
       </w:rPr>
     </w:lvl>
   </w:abstractNum>
-  <w:abstractNum w:abstractNumId="7" w15:restartNumberingAfterBreak="0">
+  <w:abstractNum w:abstractNumId="12" w15:restartNumberingAfterBreak="0">
     <w:nsid w:val="67B72EAA"/>
     <w:multiLevelType w:val="hybridMultilevel"/>
     <w:tmpl w:val="177C2DF6"/>
@@ -4209,7 +6772,7 @@
       </w:pPr>
     </w:lvl>
   </w:abstractNum>
-  <w:abstractNum w:abstractNumId="8" w15:restartNumberingAfterBreak="0">
+  <w:abstractNum w:abstractNumId="13" w15:restartNumberingAfterBreak="0">
     <w:nsid w:val="6C5D694B"/>
     <w:multiLevelType w:val="hybridMultilevel"/>
     <w:tmpl w:val="5DC24B4C"/>
@@ -4322,7 +6885,7 @@
       </w:rPr>
     </w:lvl>
   </w:abstractNum>
-  <w:abstractNum w:abstractNumId="9" w15:restartNumberingAfterBreak="0">
+  <w:abstractNum w:abstractNumId="14" w15:restartNumberingAfterBreak="0">
     <w:nsid w:val="72AD2C67"/>
     <w:multiLevelType w:val="hybridMultilevel"/>
     <w:tmpl w:val="5CB4E542"/>
@@ -4435,7 +6998,7 @@
       </w:rPr>
     </w:lvl>
   </w:abstractNum>
-  <w:abstractNum w:abstractNumId="10" w15:restartNumberingAfterBreak="0">
+  <w:abstractNum w:abstractNumId="15" w15:restartNumberingAfterBreak="0">
     <w:nsid w:val="76B97951"/>
     <w:multiLevelType w:val="hybridMultilevel"/>
     <w:tmpl w:val="E2B855E0"/>
@@ -4549,37 +7112,52 @@
     </w:lvl>
   </w:abstractNum>
   <w:num w:numId="1">
+    <w:abstractNumId w:val="6"/>
+  </w:num>
+  <w:num w:numId="2">
+    <w:abstractNumId w:val="11"/>
+  </w:num>
+  <w:num w:numId="3">
+    <w:abstractNumId w:val="15"/>
+  </w:num>
+  <w:num w:numId="4">
+    <w:abstractNumId w:val="8"/>
+  </w:num>
+  <w:num w:numId="5">
+    <w:abstractNumId w:val="14"/>
+  </w:num>
+  <w:num w:numId="6">
     <w:abstractNumId w:val="2"/>
   </w:num>
-  <w:num w:numId="2">
-    <w:abstractNumId w:val="6"/>
+  <w:num w:numId="7">
+    <w:abstractNumId w:val="1"/>
   </w:num>
-  <w:num w:numId="3">
+  <w:num w:numId="8">
+    <w:abstractNumId w:val="7"/>
+  </w:num>
+  <w:num w:numId="9">
+    <w:abstractNumId w:val="12"/>
+  </w:num>
+  <w:num w:numId="10">
+    <w:abstractNumId w:val="13"/>
+  </w:num>
+  <w:num w:numId="11">
+    <w:abstractNumId w:val="9"/>
+  </w:num>
+  <w:num w:numId="12">
+    <w:abstractNumId w:val="4"/>
+  </w:num>
+  <w:num w:numId="13">
+    <w:abstractNumId w:val="5"/>
+  </w:num>
+  <w:num w:numId="14">
     <w:abstractNumId w:val="10"/>
   </w:num>
-  <w:num w:numId="4">
-    <w:abstractNumId w:val="4"/>
-  </w:num>
-  <w:num w:numId="5">
-    <w:abstractNumId w:val="9"/>
-  </w:num>
-  <w:num w:numId="6">
-    <w:abstractNumId w:val="1"/>
-  </w:num>
-  <w:num w:numId="7">
-    <w:abstractNumId w:val="0"/>
-  </w:num>
-  <w:num w:numId="8">
+  <w:num w:numId="15">
     <w:abstractNumId w:val="3"/>
   </w:num>
-  <w:num w:numId="9">
-    <w:abstractNumId w:val="7"/>
-  </w:num>
-  <w:num w:numId="10">
-    <w:abstractNumId w:val="8"/>
-  </w:num>
-  <w:num w:numId="11">
-    <w:abstractNumId w:val="5"/>
+  <w:num w:numId="16">
+    <w:abstractNumId w:val="0"/>
   </w:num>
 </w:numbering>
 </file>
@@ -5030,7 +7608,6 @@
   <w:style w:type="character" w:default="1" w:styleId="Fuentedeprrafopredeter">
     <w:name w:val="Default Paragraph Font"/>
     <w:uiPriority w:val="1"/>
-    <w:semiHidden/>
     <w:unhideWhenUsed/>
   </w:style>
   <w:style w:type="table" w:default="1" w:styleId="Tablanormal">
@@ -5202,6 +7779,18 @@
     <w:uiPriority w:val="37"/>
     <w:unhideWhenUsed/>
     <w:rsid w:val="00BB0C29"/>
+  </w:style>
+  <w:style w:type="character" w:styleId="Mencinsinresolver">
+    <w:name w:val="Unresolved Mention"/>
+    <w:basedOn w:val="Fuentedeprrafopredeter"/>
+    <w:uiPriority w:val="99"/>
+    <w:semiHidden/>
+    <w:unhideWhenUsed/>
+    <w:rsid w:val="00BC22B5"/>
+    <w:rPr>
+      <w:color w:val="605E5C"/>
+      <w:shd w:val="clear" w:color="auto" w:fill="E1DFDD"/>
+    </w:rPr>
   </w:style>
 </w:styles>
 </file>

</xml_diff>

<commit_message>
Se trabaja en la evaluación de alternativas, hasta la implementación del diseño. Además, se hacen los requerimientos
</commit_message>
<xml_diff>
--- a/src/doc/The engineering method.docx
+++ b/src/doc/The engineering method.docx
@@ -70,7 +70,7 @@
           <w:r>
             <w:fldChar w:fldCharType="separate"/>
           </w:r>
-          <w:hyperlink w:anchor="_Toc85218199" w:history="1">
+          <w:hyperlink w:anchor="_Toc85313497" w:history="1">
             <w:r>
               <w:rPr>
                 <w:rStyle w:val="Hipervnculo"/>
@@ -98,7 +98,7 @@
                 <w:noProof/>
                 <w:webHidden/>
               </w:rPr>
-              <w:instrText xml:space="preserve"> PAGEREF _Toc85218199 \h </w:instrText>
+              <w:instrText xml:space="preserve"> PAGEREF _Toc85313497 \h </w:instrText>
             </w:r>
             <w:r>
               <w:rPr>
@@ -141,7 +141,7 @@
               <w:lang w:eastAsia="es-CO"/>
             </w:rPr>
           </w:pPr>
-          <w:hyperlink w:anchor="_Toc85218200" w:history="1">
+          <w:hyperlink w:anchor="_Toc85313498" w:history="1">
             <w:r>
               <w:rPr>
                 <w:rStyle w:val="Hipervnculo"/>
@@ -169,7 +169,7 @@
                 <w:noProof/>
                 <w:webHidden/>
               </w:rPr>
-              <w:instrText xml:space="preserve"> PAGEREF _Toc85218200 \h </w:instrText>
+              <w:instrText xml:space="preserve"> PAGEREF _Toc85313498 \h </w:instrText>
             </w:r>
             <w:r>
               <w:rPr>
@@ -212,7 +212,7 @@
               <w:lang w:eastAsia="es-CO"/>
             </w:rPr>
           </w:pPr>
-          <w:hyperlink w:anchor="_Toc85218201" w:history="1">
+          <w:hyperlink w:anchor="_Toc85313499" w:history="1">
             <w:r>
               <w:rPr>
                 <w:rStyle w:val="Hipervnculo"/>
@@ -240,7 +240,7 @@
                 <w:noProof/>
                 <w:webHidden/>
               </w:rPr>
-              <w:instrText xml:space="preserve"> PAGEREF _Toc85218201 \h </w:instrText>
+              <w:instrText xml:space="preserve"> PAGEREF _Toc85313499 \h </w:instrText>
             </w:r>
             <w:r>
               <w:rPr>
@@ -283,7 +283,7 @@
               <w:lang w:eastAsia="es-CO"/>
             </w:rPr>
           </w:pPr>
-          <w:hyperlink w:anchor="_Toc85218202" w:history="1">
+          <w:hyperlink w:anchor="_Toc85313500" w:history="1">
             <w:r>
               <w:rPr>
                 <w:rStyle w:val="Hipervnculo"/>
@@ -311,7 +311,7 @@
                 <w:noProof/>
                 <w:webHidden/>
               </w:rPr>
-              <w:instrText xml:space="preserve"> PAGEREF _Toc85218202 \h </w:instrText>
+              <w:instrText xml:space="preserve"> PAGEREF _Toc85313500 \h </w:instrText>
             </w:r>
             <w:r>
               <w:rPr>
@@ -354,7 +354,7 @@
               <w:lang w:eastAsia="es-CO"/>
             </w:rPr>
           </w:pPr>
-          <w:hyperlink w:anchor="_Toc85218203" w:history="1">
+          <w:hyperlink w:anchor="_Toc85313501" w:history="1">
             <w:r>
               <w:rPr>
                 <w:rStyle w:val="Hipervnculo"/>
@@ -382,7 +382,7 @@
                 <w:noProof/>
                 <w:webHidden/>
               </w:rPr>
-              <w:instrText xml:space="preserve"> PAGEREF _Toc85218203 \h </w:instrText>
+              <w:instrText xml:space="preserve"> PAGEREF _Toc85313501 \h </w:instrText>
             </w:r>
             <w:r>
               <w:rPr>
@@ -425,7 +425,7 @@
               <w:lang w:eastAsia="es-CO"/>
             </w:rPr>
           </w:pPr>
-          <w:hyperlink w:anchor="_Toc85218204" w:history="1">
+          <w:hyperlink w:anchor="_Toc85313502" w:history="1">
             <w:r>
               <w:rPr>
                 <w:rStyle w:val="Hipervnculo"/>
@@ -453,7 +453,7 @@
                 <w:noProof/>
                 <w:webHidden/>
               </w:rPr>
-              <w:instrText xml:space="preserve"> PAGEREF _Toc85218204 \h </w:instrText>
+              <w:instrText xml:space="preserve"> PAGEREF _Toc85313502 \h </w:instrText>
             </w:r>
             <w:r>
               <w:rPr>
@@ -496,7 +496,7 @@
               <w:lang w:eastAsia="es-CO"/>
             </w:rPr>
           </w:pPr>
-          <w:hyperlink w:anchor="_Toc85218205" w:history="1">
+          <w:hyperlink w:anchor="_Toc85313503" w:history="1">
             <w:r>
               <w:rPr>
                 <w:rStyle w:val="Hipervnculo"/>
@@ -524,7 +524,7 @@
                 <w:noProof/>
                 <w:webHidden/>
               </w:rPr>
-              <w:instrText xml:space="preserve"> PAGEREF _Toc85218205 \h </w:instrText>
+              <w:instrText xml:space="preserve"> PAGEREF _Toc85313503 \h </w:instrText>
             </w:r>
             <w:r>
               <w:rPr>
@@ -567,7 +567,7 @@
               <w:lang w:eastAsia="es-CO"/>
             </w:rPr>
           </w:pPr>
-          <w:hyperlink w:anchor="_Toc85218206" w:history="1">
+          <w:hyperlink w:anchor="_Toc85313504" w:history="1">
             <w:r>
               <w:rPr>
                 <w:rStyle w:val="Hipervnculo"/>
@@ -595,7 +595,7 @@
                 <w:noProof/>
                 <w:webHidden/>
               </w:rPr>
-              <w:instrText xml:space="preserve"> PAGEREF _Toc85218206 \h </w:instrText>
+              <w:instrText xml:space="preserve"> PAGEREF _Toc85313504 \h </w:instrText>
             </w:r>
             <w:r>
               <w:rPr>
@@ -638,7 +638,7 @@
               <w:lang w:eastAsia="es-CO"/>
             </w:rPr>
           </w:pPr>
-          <w:hyperlink w:anchor="_Toc85218207" w:history="1">
+          <w:hyperlink w:anchor="_Toc85313505" w:history="1">
             <w:r>
               <w:rPr>
                 <w:rStyle w:val="Hipervnculo"/>
@@ -666,7 +666,7 @@
                 <w:noProof/>
                 <w:webHidden/>
               </w:rPr>
-              <w:instrText xml:space="preserve"> PAGEREF _Toc85218207 \h </w:instrText>
+              <w:instrText xml:space="preserve"> PAGEREF _Toc85313505 \h </w:instrText>
             </w:r>
             <w:r>
               <w:rPr>
@@ -709,7 +709,7 @@
               <w:lang w:eastAsia="es-CO"/>
             </w:rPr>
           </w:pPr>
-          <w:hyperlink w:anchor="_Toc85218208" w:history="1">
+          <w:hyperlink w:anchor="_Toc85313506" w:history="1">
             <w:r>
               <w:rPr>
                 <w:rStyle w:val="Hipervnculo"/>
@@ -737,7 +737,7 @@
                 <w:noProof/>
                 <w:webHidden/>
               </w:rPr>
-              <w:instrText xml:space="preserve"> PAGEREF _Toc85218208 \h </w:instrText>
+              <w:instrText xml:space="preserve"> PAGEREF _Toc85313506 \h </w:instrText>
             </w:r>
             <w:r>
               <w:rPr>
@@ -780,7 +780,7 @@
               <w:lang w:eastAsia="es-CO"/>
             </w:rPr>
           </w:pPr>
-          <w:hyperlink w:anchor="_Toc85218209" w:history="1">
+          <w:hyperlink w:anchor="_Toc85313507" w:history="1">
             <w:r>
               <w:rPr>
                 <w:rStyle w:val="Hipervnculo"/>
@@ -808,7 +808,7 @@
                 <w:noProof/>
                 <w:webHidden/>
               </w:rPr>
-              <w:instrText xml:space="preserve"> PAGEREF _Toc85218209 \h </w:instrText>
+              <w:instrText xml:space="preserve"> PAGEREF _Toc85313507 \h </w:instrText>
             </w:r>
             <w:r>
               <w:rPr>
@@ -851,7 +851,7 @@
               <w:lang w:eastAsia="es-CO"/>
             </w:rPr>
           </w:pPr>
-          <w:hyperlink w:anchor="_Toc85218210" w:history="1">
+          <w:hyperlink w:anchor="_Toc85313508" w:history="1">
             <w:r>
               <w:rPr>
                 <w:rStyle w:val="Hipervnculo"/>
@@ -879,7 +879,7 @@
                 <w:noProof/>
                 <w:webHidden/>
               </w:rPr>
-              <w:instrText xml:space="preserve"> PAGEREF _Toc85218210 \h </w:instrText>
+              <w:instrText xml:space="preserve"> PAGEREF _Toc85313508 \h </w:instrText>
             </w:r>
             <w:r>
               <w:rPr>
@@ -922,7 +922,7 @@
               <w:lang w:eastAsia="es-CO"/>
             </w:rPr>
           </w:pPr>
-          <w:hyperlink w:anchor="_Toc85218211" w:history="1">
+          <w:hyperlink w:anchor="_Toc85313509" w:history="1">
             <w:r>
               <w:rPr>
                 <w:rStyle w:val="Hipervnculo"/>
@@ -950,7 +950,7 @@
                 <w:noProof/>
                 <w:webHidden/>
               </w:rPr>
-              <w:instrText xml:space="preserve"> PAGEREF _Toc85218211 \h </w:instrText>
+              <w:instrText xml:space="preserve"> PAGEREF _Toc85313509 \h </w:instrText>
             </w:r>
             <w:r>
               <w:rPr>
@@ -993,7 +993,7 @@
               <w:lang w:eastAsia="es-CO"/>
             </w:rPr>
           </w:pPr>
-          <w:hyperlink w:anchor="_Toc85218212" w:history="1">
+          <w:hyperlink w:anchor="_Toc85313510" w:history="1">
             <w:r>
               <w:rPr>
                 <w:rStyle w:val="Hipervnculo"/>
@@ -1021,7 +1021,7 @@
                 <w:noProof/>
                 <w:webHidden/>
               </w:rPr>
-              <w:instrText xml:space="preserve"> PAGEREF _Toc85218212 \h </w:instrText>
+              <w:instrText xml:space="preserve"> PAGEREF _Toc85313510 \h </w:instrText>
             </w:r>
             <w:r>
               <w:rPr>
@@ -1064,7 +1064,7 @@
               <w:lang w:eastAsia="es-CO"/>
             </w:rPr>
           </w:pPr>
-          <w:hyperlink w:anchor="_Toc85218213" w:history="1">
+          <w:hyperlink w:anchor="_Toc85313511" w:history="1">
             <w:r>
               <w:rPr>
                 <w:rStyle w:val="Hipervnculo"/>
@@ -1092,7 +1092,7 @@
                 <w:noProof/>
                 <w:webHidden/>
               </w:rPr>
-              <w:instrText xml:space="preserve"> PAGEREF _Toc85218213 \h </w:instrText>
+              <w:instrText xml:space="preserve"> PAGEREF _Toc85313511 \h </w:instrText>
             </w:r>
             <w:r>
               <w:rPr>
@@ -1135,7 +1135,7 @@
               <w:lang w:eastAsia="es-CO"/>
             </w:rPr>
           </w:pPr>
-          <w:hyperlink w:anchor="_Toc85218214" w:history="1">
+          <w:hyperlink w:anchor="_Toc85313512" w:history="1">
             <w:r>
               <w:rPr>
                 <w:rStyle w:val="Hipervnculo"/>
@@ -1163,7 +1163,78 @@
                 <w:noProof/>
                 <w:webHidden/>
               </w:rPr>
-              <w:instrText xml:space="preserve"> PAGEREF _Toc85218214 \h </w:instrText>
+              <w:instrText xml:space="preserve"> PAGEREF _Toc85313512 \h </w:instrText>
+            </w:r>
+            <w:r>
+              <w:rPr>
+                <w:noProof/>
+                <w:webHidden/>
+              </w:rPr>
+            </w:r>
+            <w:r>
+              <w:rPr>
+                <w:noProof/>
+                <w:webHidden/>
+              </w:rPr>
+              <w:fldChar w:fldCharType="separate"/>
+            </w:r>
+            <w:r>
+              <w:rPr>
+                <w:noProof/>
+                <w:webHidden/>
+              </w:rPr>
+              <w:t>5</w:t>
+            </w:r>
+            <w:r>
+              <w:rPr>
+                <w:noProof/>
+                <w:webHidden/>
+              </w:rPr>
+              <w:fldChar w:fldCharType="end"/>
+            </w:r>
+          </w:hyperlink>
+        </w:p>
+        <w:p>
+          <w:pPr>
+            <w:pStyle w:val="TDC2"/>
+            <w:tabs>
+              <w:tab w:val="right" w:leader="dot" w:pos="8828"/>
+            </w:tabs>
+            <w:rPr>
+              <w:rFonts w:eastAsiaTheme="minorEastAsia"/>
+              <w:noProof/>
+              <w:lang w:eastAsia="es-CO"/>
+            </w:rPr>
+          </w:pPr>
+          <w:hyperlink w:anchor="_Toc85313513" w:history="1">
+            <w:r>
+              <w:rPr>
+                <w:rStyle w:val="Hipervnculo"/>
+                <w:noProof/>
+                <w:lang w:val="en-US"/>
+              </w:rPr>
+              <w:t>Alternative 6:</w:t>
+            </w:r>
+            <w:r>
+              <w:rPr>
+                <w:noProof/>
+                <w:webHidden/>
+              </w:rPr>
+              <w:tab/>
+            </w:r>
+            <w:r>
+              <w:rPr>
+                <w:noProof/>
+                <w:webHidden/>
+              </w:rPr>
+              <w:fldChar w:fldCharType="begin"/>
+            </w:r>
+            <w:r>
+              <w:rPr>
+                <w:noProof/>
+                <w:webHidden/>
+              </w:rPr>
+              <w:instrText xml:space="preserve"> PAGEREF _Toc85313513 \h </w:instrText>
             </w:r>
             <w:r>
               <w:rPr>
@@ -1206,7 +1277,7 @@
               <w:lang w:eastAsia="es-CO"/>
             </w:rPr>
           </w:pPr>
-          <w:hyperlink w:anchor="_Toc85218215" w:history="1">
+          <w:hyperlink w:anchor="_Toc85313514" w:history="1">
             <w:r>
               <w:rPr>
                 <w:rStyle w:val="Hipervnculo"/>
@@ -1234,7 +1305,7 @@
                 <w:noProof/>
                 <w:webHidden/>
               </w:rPr>
-              <w:instrText xml:space="preserve"> PAGEREF _Toc85218215 \h </w:instrText>
+              <w:instrText xml:space="preserve"> PAGEREF _Toc85313514 \h </w:instrText>
             </w:r>
             <w:r>
               <w:rPr>
@@ -1277,7 +1348,7 @@
               <w:lang w:eastAsia="es-CO"/>
             </w:rPr>
           </w:pPr>
-          <w:hyperlink w:anchor="_Toc85218216" w:history="1">
+          <w:hyperlink w:anchor="_Toc85313515" w:history="1">
             <w:r>
               <w:rPr>
                 <w:rStyle w:val="Hipervnculo"/>
@@ -1305,7 +1376,7 @@
                 <w:noProof/>
                 <w:webHidden/>
               </w:rPr>
-              <w:instrText xml:space="preserve"> PAGEREF _Toc85218216 \h </w:instrText>
+              <w:instrText xml:space="preserve"> PAGEREF _Toc85313515 \h </w:instrText>
             </w:r>
             <w:r>
               <w:rPr>
@@ -1348,7 +1419,7 @@
               <w:lang w:eastAsia="es-CO"/>
             </w:rPr>
           </w:pPr>
-          <w:hyperlink w:anchor="_Toc85218217" w:history="1">
+          <w:hyperlink w:anchor="_Toc85313516" w:history="1">
             <w:r>
               <w:rPr>
                 <w:rStyle w:val="Hipervnculo"/>
@@ -1376,7 +1447,7 @@
                 <w:noProof/>
                 <w:webHidden/>
               </w:rPr>
-              <w:instrText xml:space="preserve"> PAGEREF _Toc85218217 \h </w:instrText>
+              <w:instrText xml:space="preserve"> PAGEREF _Toc85313516 \h </w:instrText>
             </w:r>
             <w:r>
               <w:rPr>
@@ -1419,7 +1490,7 @@
               <w:lang w:eastAsia="es-CO"/>
             </w:rPr>
           </w:pPr>
-          <w:hyperlink w:anchor="_Toc85218218" w:history="1">
+          <w:hyperlink w:anchor="_Toc85313517" w:history="1">
             <w:r>
               <w:rPr>
                 <w:rStyle w:val="Hipervnculo"/>
@@ -1447,7 +1518,7 @@
                 <w:noProof/>
                 <w:webHidden/>
               </w:rPr>
-              <w:instrText xml:space="preserve"> PAGEREF _Toc85218218 \h </w:instrText>
+              <w:instrText xml:space="preserve"> PAGEREF _Toc85313517 \h </w:instrText>
             </w:r>
             <w:r>
               <w:rPr>
@@ -1490,7 +1561,7 @@
               <w:lang w:eastAsia="es-CO"/>
             </w:rPr>
           </w:pPr>
-          <w:hyperlink w:anchor="_Toc85218219" w:history="1">
+          <w:hyperlink w:anchor="_Toc85313518" w:history="1">
             <w:r>
               <w:rPr>
                 <w:rStyle w:val="Hipervnculo"/>
@@ -1518,7 +1589,7 @@
                 <w:noProof/>
                 <w:webHidden/>
               </w:rPr>
-              <w:instrText xml:space="preserve"> PAGEREF _Toc85218219 \h </w:instrText>
+              <w:instrText xml:space="preserve"> PAGEREF _Toc85313518 \h </w:instrText>
             </w:r>
             <w:r>
               <w:rPr>
@@ -1561,7 +1632,7 @@
               <w:lang w:eastAsia="es-CO"/>
             </w:rPr>
           </w:pPr>
-          <w:hyperlink w:anchor="_Toc85218220" w:history="1">
+          <w:hyperlink w:anchor="_Toc85313519" w:history="1">
             <w:r>
               <w:rPr>
                 <w:rStyle w:val="Hipervnculo"/>
@@ -1589,7 +1660,7 @@
                 <w:noProof/>
                 <w:webHidden/>
               </w:rPr>
-              <w:instrText xml:space="preserve"> PAGEREF _Toc85218220 \h </w:instrText>
+              <w:instrText xml:space="preserve"> PAGEREF _Toc85313519 \h </w:instrText>
             </w:r>
             <w:r>
               <w:rPr>
@@ -1632,7 +1703,7 @@
               <w:lang w:eastAsia="es-CO"/>
             </w:rPr>
           </w:pPr>
-          <w:hyperlink w:anchor="_Toc85218221" w:history="1">
+          <w:hyperlink w:anchor="_Toc85313520" w:history="1">
             <w:r>
               <w:rPr>
                 <w:rStyle w:val="Hipervnculo"/>
@@ -1660,7 +1731,7 @@
                 <w:noProof/>
                 <w:webHidden/>
               </w:rPr>
-              <w:instrText xml:space="preserve"> PAGEREF _Toc85218221 \h </w:instrText>
+              <w:instrText xml:space="preserve"> PAGEREF _Toc85313520 \h </w:instrText>
             </w:r>
             <w:r>
               <w:rPr>
@@ -1703,7 +1774,7 @@
               <w:lang w:eastAsia="es-CO"/>
             </w:rPr>
           </w:pPr>
-          <w:hyperlink w:anchor="_Toc85218222" w:history="1">
+          <w:hyperlink w:anchor="_Toc85313521" w:history="1">
             <w:r>
               <w:rPr>
                 <w:rStyle w:val="Hipervnculo"/>
@@ -1731,7 +1802,7 @@
                 <w:noProof/>
                 <w:webHidden/>
               </w:rPr>
-              <w:instrText xml:space="preserve"> PAGEREF _Toc85218222 \h </w:instrText>
+              <w:instrText xml:space="preserve"> PAGEREF _Toc85313521 \h </w:instrText>
             </w:r>
             <w:r>
               <w:rPr>
@@ -1774,7 +1845,7 @@
               <w:lang w:eastAsia="es-CO"/>
             </w:rPr>
           </w:pPr>
-          <w:hyperlink w:anchor="_Toc85218223" w:history="1">
+          <w:hyperlink w:anchor="_Toc85313522" w:history="1">
             <w:r>
               <w:rPr>
                 <w:rStyle w:val="Hipervnculo"/>
@@ -1802,7 +1873,7 @@
                 <w:noProof/>
                 <w:webHidden/>
               </w:rPr>
-              <w:instrText xml:space="preserve"> PAGEREF _Toc85218223 \h </w:instrText>
+              <w:instrText xml:space="preserve"> PAGEREF _Toc85313522 \h </w:instrText>
             </w:r>
             <w:r>
               <w:rPr>
@@ -1845,7 +1916,7 @@
               <w:lang w:eastAsia="es-CO"/>
             </w:rPr>
           </w:pPr>
-          <w:hyperlink w:anchor="_Toc85218224" w:history="1">
+          <w:hyperlink w:anchor="_Toc85313523" w:history="1">
             <w:r>
               <w:rPr>
                 <w:rStyle w:val="Hipervnculo"/>
@@ -1873,7 +1944,7 @@
                 <w:noProof/>
                 <w:webHidden/>
               </w:rPr>
-              <w:instrText xml:space="preserve"> PAGEREF _Toc85218224 \h </w:instrText>
+              <w:instrText xml:space="preserve"> PAGEREF _Toc85313523 \h </w:instrText>
             </w:r>
             <w:r>
               <w:rPr>
@@ -1893,7 +1964,7 @@
                 <w:noProof/>
                 <w:webHidden/>
               </w:rPr>
-              <w:t>6</w:t>
+              <w:t>7</w:t>
             </w:r>
             <w:r>
               <w:rPr>
@@ -1916,7 +1987,7 @@
               <w:lang w:eastAsia="es-CO"/>
             </w:rPr>
           </w:pPr>
-          <w:hyperlink w:anchor="_Toc85218225" w:history="1">
+          <w:hyperlink w:anchor="_Toc85313524" w:history="1">
             <w:r>
               <w:rPr>
                 <w:rStyle w:val="Hipervnculo"/>
@@ -1944,7 +2015,7 @@
                 <w:noProof/>
                 <w:webHidden/>
               </w:rPr>
-              <w:instrText xml:space="preserve"> PAGEREF _Toc85218225 \h </w:instrText>
+              <w:instrText xml:space="preserve"> PAGEREF _Toc85313524 \h </w:instrText>
             </w:r>
             <w:r>
               <w:rPr>
@@ -1964,7 +2035,7 @@
                 <w:noProof/>
                 <w:webHidden/>
               </w:rPr>
-              <w:t>6</w:t>
+              <w:t>7</w:t>
             </w:r>
             <w:r>
               <w:rPr>
@@ -1989,58 +2060,17 @@
     </w:sdt>
     <w:p>
       <w:pPr>
-        <w:rPr>
-          <w:lang w:val="en-US"/>
-        </w:rPr>
-      </w:pPr>
-    </w:p>
-    <w:p>
-      <w:pPr>
-        <w:rPr>
-          <w:lang w:val="en-US"/>
-        </w:rPr>
-      </w:pPr>
-    </w:p>
-    <w:p>
-      <w:pPr>
-        <w:rPr>
-          <w:lang w:val="en-US"/>
-        </w:rPr>
-      </w:pPr>
-    </w:p>
-    <w:p>
-      <w:pPr>
-        <w:rPr>
-          <w:lang w:val="en-US"/>
-        </w:rPr>
-      </w:pPr>
-    </w:p>
-    <w:p>
-      <w:pPr>
-        <w:rPr>
-          <w:lang w:val="en-US"/>
-        </w:rPr>
-      </w:pPr>
-    </w:p>
-    <w:p>
-      <w:pPr>
-        <w:rPr>
-          <w:lang w:val="en-US"/>
-        </w:rPr>
-      </w:pPr>
-    </w:p>
-    <w:p>
-      <w:pPr>
         <w:pStyle w:val="Ttulo1"/>
         <w:rPr>
           <w:lang w:val="en-US"/>
         </w:rPr>
       </w:pPr>
-      <w:bookmarkStart w:id="0" w:name="_Toc85218199"/>
-      <w:r>
-        <w:rPr>
-          <w:lang w:val="en-US"/>
-        </w:rPr>
+      <w:bookmarkStart w:id="0" w:name="_Toc85313497"/>
+      <w:r>
+        <w:rPr>
+          <w:lang w:val="en-US"/>
+        </w:rPr>
+        <w:lastRenderedPageBreak/>
         <w:t>Context of the problem</w:t>
       </w:r>
       <w:bookmarkEnd w:id="0"/>
@@ -2132,7 +2162,7 @@
           <w:lang w:val="en-US"/>
         </w:rPr>
       </w:pPr>
-      <w:bookmarkStart w:id="1" w:name="_Toc85218200"/>
+      <w:bookmarkStart w:id="1" w:name="_Toc85313498"/>
       <w:r>
         <w:rPr>
           <w:lang w:val="en-US"/>
@@ -2154,7 +2184,7 @@
           <w:lang w:val="en-US"/>
         </w:rPr>
       </w:pPr>
-      <w:bookmarkStart w:id="2" w:name="_Toc85218201"/>
+      <w:bookmarkStart w:id="2" w:name="_Toc85313499"/>
       <w:r>
         <w:rPr>
           <w:lang w:val="en-US"/>
@@ -2348,21 +2378,19 @@
         <w:rPr>
           <w:lang w:val="en-US"/>
         </w:rPr>
-        <w:t xml:space="preserve">, the complexity of the search must be </w:t>
-      </w:r>
-      <w:proofErr w:type="gramStart"/>
-      <w:r>
-        <w:rPr>
-          <w:lang w:val="en-US"/>
-        </w:rPr>
-        <w:t>O(</w:t>
-      </w:r>
-      <w:proofErr w:type="gramEnd"/>
-      <w:r>
-        <w:rPr>
-          <w:lang w:val="en-US"/>
-        </w:rPr>
-        <w:t>log n)</w:t>
+        <w:t>, the complexity of the search must be O</w:t>
+      </w:r>
+      <w:r>
+        <w:rPr>
+          <w:lang w:val="en-US"/>
+        </w:rPr>
+        <w:t xml:space="preserve"> </w:t>
+      </w:r>
+      <w:r>
+        <w:rPr>
+          <w:lang w:val="en-US"/>
+        </w:rPr>
+        <w:t>(log n)</w:t>
       </w:r>
     </w:p>
     <w:p>
@@ -2518,7 +2546,7 @@
           <w:lang w:val="en-US"/>
         </w:rPr>
       </w:pPr>
-      <w:bookmarkStart w:id="3" w:name="_Toc85218202"/>
+      <w:bookmarkStart w:id="3" w:name="_Toc85313500"/>
       <w:r>
         <w:rPr>
           <w:lang w:val="en-US"/>
@@ -2559,12 +2587,11 @@
           <w:lang w:val="en-US"/>
         </w:rPr>
       </w:pPr>
-      <w:bookmarkStart w:id="4" w:name="_Toc85218203"/>
-      <w:r>
-        <w:rPr>
-          <w:lang w:val="en-US"/>
-        </w:rPr>
-        <w:lastRenderedPageBreak/>
+      <w:bookmarkStart w:id="4" w:name="_Toc85313501"/>
+      <w:r>
+        <w:rPr>
+          <w:lang w:val="en-US"/>
+        </w:rPr>
         <w:t>Data collection</w:t>
       </w:r>
       <w:bookmarkEnd w:id="4"/>
@@ -2582,7 +2609,7 @@
           <w:lang w:val="en-US"/>
         </w:rPr>
       </w:pPr>
-      <w:bookmarkStart w:id="5" w:name="_Toc85218204"/>
+      <w:bookmarkStart w:id="5" w:name="_Toc85313502"/>
       <w:r>
         <w:rPr>
           <w:lang w:val="en-US"/>
@@ -2675,7 +2702,7 @@
           <w:lang w:val="en-US"/>
         </w:rPr>
       </w:pPr>
-      <w:bookmarkStart w:id="6" w:name="_Toc85218205"/>
+      <w:bookmarkStart w:id="6" w:name="_Toc85313503"/>
       <w:r>
         <w:rPr>
           <w:lang w:val="en-US"/>
@@ -2730,7 +2757,14 @@
         <w:rPr>
           <w:lang w:val="en-US"/>
         </w:rPr>
-        <w:t xml:space="preserve">and it is saved if the system suddenly lost power, having said this, the CPU can’t </w:t>
+        <w:t xml:space="preserve">and it is saved if the system suddenly lost power, </w:t>
+      </w:r>
+      <w:r>
+        <w:rPr>
+          <w:lang w:val="en-US"/>
+        </w:rPr>
+        <w:lastRenderedPageBreak/>
+        <w:t xml:space="preserve">having said this, the CPU can’t </w:t>
       </w:r>
       <w:r>
         <w:rPr>
@@ -2810,7 +2844,7 @@
           <w:lang w:val="en-US"/>
         </w:rPr>
       </w:pPr>
-      <w:bookmarkStart w:id="7" w:name="_Toc85218206"/>
+      <w:bookmarkStart w:id="7" w:name="_Toc85313504"/>
       <w:r>
         <w:rPr>
           <w:lang w:val="en-US"/>
@@ -2837,14 +2871,12 @@
         </w:rPr>
         <w:t xml:space="preserve">RAM, </w:t>
       </w:r>
-      <w:proofErr w:type="gramStart"/>
-      <w:r>
-        <w:rPr>
-          <w:lang w:val="en-US"/>
-        </w:rPr>
-        <w:t>ROM</w:t>
-      </w:r>
-      <w:proofErr w:type="gramEnd"/>
+      <w:r>
+        <w:rPr>
+          <w:lang w:val="en-US"/>
+        </w:rPr>
+        <w:t>ROM,</w:t>
+      </w:r>
       <w:r>
         <w:rPr>
           <w:lang w:val="en-US"/>
@@ -2980,7 +3012,7 @@
           <w:lang w:val="en-US"/>
         </w:rPr>
       </w:pPr>
-      <w:bookmarkStart w:id="8" w:name="_Toc85218207"/>
+      <w:bookmarkStart w:id="8" w:name="_Toc85313505"/>
       <w:r>
         <w:rPr>
           <w:lang w:val="en-US"/>
@@ -3067,7 +3099,7 @@
           <w:lang w:val="en-US"/>
         </w:rPr>
       </w:pPr>
-      <w:bookmarkStart w:id="9" w:name="_Toc85218208"/>
+      <w:bookmarkStart w:id="9" w:name="_Toc85313506"/>
       <w:r>
         <w:rPr>
           <w:lang w:val="en-US"/>
@@ -3211,20 +3243,13 @@
         <w:rPr>
           <w:lang w:val="en-US"/>
         </w:rPr>
-        <w:lastRenderedPageBreak/>
         <w:t xml:space="preserve">Alternative 3: </w:t>
       </w:r>
       <w:r>
         <w:rPr>
           <w:lang w:val="en-US"/>
         </w:rPr>
-        <w:t>The program receives a .csv file with all the players and players statistics, the organizes 4 of them into</w:t>
-      </w:r>
-      <w:r>
-        <w:rPr>
-          <w:lang w:val="en-US"/>
-        </w:rPr>
-        <w:t xml:space="preserve"> lists, then all searches could be done by a binary search.</w:t>
+        <w:t>The program receives a .csv file with all the players and players statistics, the organizes 4 of them into lists, then all searches could be done by a binary search.</w:t>
       </w:r>
     </w:p>
     <w:p>
@@ -3242,19 +3267,7 @@
         <w:rPr>
           <w:lang w:val="en-US"/>
         </w:rPr>
-        <w:t xml:space="preserve">Alternative </w:t>
-      </w:r>
-      <w:r>
-        <w:rPr>
-          <w:lang w:val="en-US"/>
-        </w:rPr>
-        <w:t>4</w:t>
-      </w:r>
-      <w:r>
-        <w:rPr>
-          <w:lang w:val="en-US"/>
-        </w:rPr>
-        <w:t>: The program receives a .csv file with all the players and players statistics,</w:t>
+        <w:t>Alternative 4: The program receives a .csv file with all the players and players statistics,</w:t>
       </w:r>
       <w:r>
         <w:rPr>
@@ -3343,12 +3356,73 @@
     </w:p>
     <w:p>
       <w:pPr>
+        <w:pStyle w:val="Prrafodelista"/>
+        <w:numPr>
+          <w:ilvl w:val="0"/>
+          <w:numId w:val="2"/>
+        </w:numPr>
+        <w:rPr>
+          <w:lang w:val="en-US"/>
+        </w:rPr>
+      </w:pPr>
+      <w:r>
+        <w:rPr>
+          <w:lang w:val="en-US"/>
+        </w:rPr>
+        <w:t xml:space="preserve">Alternative 6: </w:t>
+      </w:r>
+      <w:r>
+        <w:rPr>
+          <w:lang w:val="en-US"/>
+        </w:rPr>
+        <w:t>The program receives a .csv file with all the players and players statistics.</w:t>
+      </w:r>
+      <w:r>
+        <w:rPr>
+          <w:lang w:val="en-US"/>
+        </w:rPr>
+        <w:t xml:space="preserve"> For all 8 statistic</w:t>
+      </w:r>
+      <w:r>
+        <w:rPr>
+          <w:lang w:val="en-US"/>
+        </w:rPr>
+        <w:t xml:space="preserve"> an open addressing hash table is created, this way can save memory by using </w:t>
+      </w:r>
+      <w:r>
+        <w:rPr>
+          <w:lang w:val="en-US"/>
+        </w:rPr>
+        <w:lastRenderedPageBreak/>
+        <w:t xml:space="preserve">a hash </w:t>
+      </w:r>
+      <w:r>
+        <w:rPr>
+          <w:lang w:val="en-US"/>
+        </w:rPr>
+        <w:t>function and</w:t>
+      </w:r>
+      <w:r>
+        <w:rPr>
+          <w:lang w:val="en-US"/>
+        </w:rPr>
+        <w:t xml:space="preserve"> </w:t>
+      </w:r>
+      <w:r>
+        <w:rPr>
+          <w:lang w:val="en-US"/>
+        </w:rPr>
+        <w:t xml:space="preserve">know the player each data belongs to by the index where the information is saved. </w:t>
+      </w:r>
+    </w:p>
+    <w:p>
+      <w:pPr>
         <w:pStyle w:val="Ttulo1"/>
         <w:rPr>
           <w:lang w:val="en-US"/>
         </w:rPr>
       </w:pPr>
-      <w:bookmarkStart w:id="10" w:name="_Toc85218209"/>
+      <w:bookmarkStart w:id="10" w:name="_Toc85313507"/>
       <w:r>
         <w:rPr>
           <w:lang w:val="en-US"/>
@@ -3365,12 +3439,19 @@
     </w:p>
     <w:p>
       <w:pPr>
+        <w:rPr>
+          <w:lang w:val="en-US"/>
+        </w:rPr>
+      </w:pPr>
+    </w:p>
+    <w:p>
+      <w:pPr>
         <w:pStyle w:val="Ttulo2"/>
         <w:rPr>
           <w:lang w:val="en-US"/>
         </w:rPr>
       </w:pPr>
-      <w:bookmarkStart w:id="11" w:name="_Toc85218210"/>
+      <w:bookmarkStart w:id="11" w:name="_Toc85313508"/>
       <w:r>
         <w:rPr>
           <w:lang w:val="en-US"/>
@@ -3460,7 +3541,7 @@
           <w:lang w:val="en-US"/>
         </w:rPr>
       </w:pPr>
-      <w:bookmarkStart w:id="12" w:name="_Toc85218211"/>
+      <w:bookmarkStart w:id="12" w:name="_Toc85313509"/>
       <w:r>
         <w:rPr>
           <w:lang w:val="en-US"/>
@@ -3626,7 +3707,7 @@
           <w:lang w:val="en-US"/>
         </w:rPr>
       </w:pPr>
-      <w:bookmarkStart w:id="13" w:name="_Toc85218212"/>
+      <w:bookmarkStart w:id="13" w:name="_Toc85313510"/>
       <w:r>
         <w:rPr>
           <w:lang w:val="en-US"/>
@@ -3762,7 +3843,7 @@
           <w:lang w:val="en-US"/>
         </w:rPr>
       </w:pPr>
-      <w:bookmarkStart w:id="14" w:name="_Toc85218213"/>
+      <w:bookmarkStart w:id="14" w:name="_Toc85313511"/>
       <w:r>
         <w:rPr>
           <w:lang w:val="en-US"/>
@@ -3863,6 +3944,34 @@
     </w:p>
     <w:p>
       <w:pPr>
+        <w:pStyle w:val="Ttulo2"/>
+        <w:rPr>
+          <w:lang w:val="en-US"/>
+        </w:rPr>
+      </w:pPr>
+      <w:bookmarkStart w:id="15" w:name="_Toc85313512"/>
+      <w:r>
+        <w:rPr>
+          <w:lang w:val="en-US"/>
+        </w:rPr>
+        <w:t xml:space="preserve">Alternative </w:t>
+      </w:r>
+      <w:r>
+        <w:rPr>
+          <w:lang w:val="en-US"/>
+        </w:rPr>
+        <w:t>5</w:t>
+      </w:r>
+      <w:r>
+        <w:rPr>
+          <w:lang w:val="en-US"/>
+        </w:rPr>
+        <w:t>:</w:t>
+      </w:r>
+      <w:bookmarkEnd w:id="15"/>
+    </w:p>
+    <w:p>
+      <w:pPr>
         <w:pStyle w:val="Prrafodelista"/>
         <w:numPr>
           <w:ilvl w:val="0"/>
@@ -3872,34 +3981,12 @@
           <w:lang w:val="en-US"/>
         </w:rPr>
       </w:pPr>
-    </w:p>
-    <w:p>
-      <w:pPr>
-        <w:pStyle w:val="Ttulo2"/>
-        <w:rPr>
-          <w:lang w:val="en-US"/>
-        </w:rPr>
-      </w:pPr>
-      <w:bookmarkStart w:id="15" w:name="_Toc85218214"/>
-      <w:r>
-        <w:rPr>
-          <w:lang w:val="en-US"/>
-        </w:rPr>
-        <w:t xml:space="preserve">Alternative </w:t>
-      </w:r>
-      <w:r>
-        <w:rPr>
-          <w:lang w:val="en-US"/>
-        </w:rPr>
-        <w:t>5</w:t>
-      </w:r>
-      <w:r>
-        <w:rPr>
-          <w:lang w:val="en-US"/>
-        </w:rPr>
-        <w:t>:</w:t>
-      </w:r>
-      <w:bookmarkEnd w:id="15"/>
+      <w:r>
+        <w:rPr>
+          <w:lang w:val="en-US"/>
+        </w:rPr>
+        <w:t>The import of data shouldn’t be too difficult</w:t>
+      </w:r>
     </w:p>
     <w:p>
       <w:pPr>
@@ -3916,7 +4003,7 @@
         <w:rPr>
           <w:lang w:val="en-US"/>
         </w:rPr>
-        <w:t>The import of data shouldn’t be too difficult</w:t>
+        <w:t>We would have binary trees</w:t>
       </w:r>
     </w:p>
     <w:p>
@@ -3934,8 +4021,7 @@
         <w:rPr>
           <w:lang w:val="en-US"/>
         </w:rPr>
-        <w:lastRenderedPageBreak/>
-        <w:t>We would have binary trees</w:t>
+        <w:t>The search would be faster</w:t>
       </w:r>
     </w:p>
     <w:p>
@@ -3953,7 +4039,19 @@
         <w:rPr>
           <w:lang w:val="en-US"/>
         </w:rPr>
-        <w:t>The search would be faster</w:t>
+        <w:t xml:space="preserve">We would have a lot more binary search </w:t>
+      </w:r>
+      <w:r>
+        <w:rPr>
+          <w:lang w:val="en-US"/>
+        </w:rPr>
+        <w:t>tree</w:t>
+      </w:r>
+      <w:r>
+        <w:rPr>
+          <w:lang w:val="en-US"/>
+        </w:rPr>
+        <w:t xml:space="preserve"> </w:t>
       </w:r>
     </w:p>
     <w:p>
@@ -3971,19 +4069,7 @@
         <w:rPr>
           <w:lang w:val="en-US"/>
         </w:rPr>
-        <w:t xml:space="preserve">We would have a lot more binary search </w:t>
-      </w:r>
-      <w:r>
-        <w:rPr>
-          <w:lang w:val="en-US"/>
-        </w:rPr>
-        <w:t>tree</w:t>
-      </w:r>
-      <w:r>
-        <w:rPr>
-          <w:lang w:val="en-US"/>
-        </w:rPr>
-        <w:t xml:space="preserve"> </w:t>
+        <w:t xml:space="preserve">It might not work as intended </w:t>
       </w:r>
     </w:p>
     <w:p>
@@ -4001,7 +4087,7 @@
         <w:rPr>
           <w:lang w:val="en-US"/>
         </w:rPr>
-        <w:t xml:space="preserve">It might not work as intended </w:t>
+        <w:t>We would have searches with a complexity of O (log n)</w:t>
       </w:r>
     </w:p>
     <w:p>
@@ -4019,15 +4105,50 @@
         <w:rPr>
           <w:lang w:val="en-US"/>
         </w:rPr>
-        <w:t>We would have searches with a complexity of O (log n)</w:t>
-      </w:r>
+        <w:t xml:space="preserve">We would have to figure out </w:t>
+      </w:r>
+      <w:r>
+        <w:rPr>
+          <w:lang w:val="en-US"/>
+        </w:rPr>
+        <w:t>a way to create balanced classes</w:t>
+      </w:r>
+    </w:p>
+    <w:p>
+      <w:pPr>
+        <w:pStyle w:val="Ttulo2"/>
+        <w:rPr>
+          <w:lang w:val="en-US"/>
+        </w:rPr>
+      </w:pPr>
+      <w:bookmarkStart w:id="16" w:name="_Toc85313513"/>
+      <w:r>
+        <w:rPr>
+          <w:lang w:val="en-US"/>
+        </w:rPr>
+        <w:lastRenderedPageBreak/>
+        <w:t xml:space="preserve">Alternative </w:t>
+      </w:r>
+      <w:r>
+        <w:rPr>
+          <w:lang w:val="en-US"/>
+        </w:rPr>
+        <w:t>6</w:t>
+      </w:r>
+      <w:r>
+        <w:rPr>
+          <w:lang w:val="en-US"/>
+        </w:rPr>
+        <w:t>:</w:t>
+      </w:r>
+      <w:bookmarkEnd w:id="16"/>
     </w:p>
     <w:p>
       <w:pPr>
         <w:pStyle w:val="Prrafodelista"/>
         <w:numPr>
           <w:ilvl w:val="0"/>
-          <w:numId w:val="16"/>
+          <w:numId w:val="15"/>
         </w:numPr>
         <w:rPr>
           <w:lang w:val="en-US"/>
@@ -4037,17 +4158,66 @@
         <w:rPr>
           <w:lang w:val="en-US"/>
         </w:rPr>
-        <w:t xml:space="preserve">We would have to figure out </w:t>
-      </w:r>
-      <w:r>
-        <w:rPr>
-          <w:lang w:val="en-US"/>
-        </w:rPr>
-        <w:t>a way to create balanced classes</w:t>
-      </w:r>
-    </w:p>
-    <w:p>
-      <w:pPr>
+        <w:t>The import of data shouldn’t be too difficult</w:t>
+      </w:r>
+    </w:p>
+    <w:p>
+      <w:pPr>
+        <w:pStyle w:val="Prrafodelista"/>
+        <w:numPr>
+          <w:ilvl w:val="0"/>
+          <w:numId w:val="15"/>
+        </w:numPr>
+        <w:rPr>
+          <w:lang w:val="en-US"/>
+        </w:rPr>
+      </w:pPr>
+      <w:r>
+        <w:rPr>
+          <w:lang w:val="en-US"/>
+        </w:rPr>
+        <w:t>The time would always be linear</w:t>
+      </w:r>
+    </w:p>
+    <w:p>
+      <w:pPr>
+        <w:pStyle w:val="Prrafodelista"/>
+        <w:numPr>
+          <w:ilvl w:val="0"/>
+          <w:numId w:val="15"/>
+        </w:numPr>
+        <w:rPr>
+          <w:lang w:val="en-US"/>
+        </w:rPr>
+      </w:pPr>
+      <w:r>
+        <w:rPr>
+          <w:lang w:val="en-US"/>
+        </w:rPr>
+        <w:t xml:space="preserve">We would not user Binary search trees </w:t>
+      </w:r>
+    </w:p>
+    <w:p>
+      <w:pPr>
+        <w:pStyle w:val="Prrafodelista"/>
+        <w:numPr>
+          <w:ilvl w:val="0"/>
+          <w:numId w:val="15"/>
+        </w:numPr>
+        <w:rPr>
+          <w:lang w:val="en-US"/>
+        </w:rPr>
+      </w:pPr>
+      <w:r>
+        <w:rPr>
+          <w:lang w:val="en-US"/>
+        </w:rPr>
+        <w:t>We could save storage space with the use of hash functions</w:t>
+      </w:r>
+    </w:p>
+    <w:p>
+      <w:pPr>
+        <w:pStyle w:val="Prrafodelista"/>
         <w:rPr>
           <w:lang w:val="en-US"/>
         </w:rPr>
@@ -4067,14 +4237,14 @@
           <w:lang w:val="en-US"/>
         </w:rPr>
       </w:pPr>
-      <w:bookmarkStart w:id="16" w:name="_Toc85218215"/>
+      <w:bookmarkStart w:id="17" w:name="_Toc85313514"/>
       <w:r>
         <w:rPr>
           <w:lang w:val="en-US"/>
         </w:rPr>
         <w:t>Evaluation and selection of the best solution</w:t>
       </w:r>
-      <w:bookmarkEnd w:id="16"/>
+      <w:bookmarkEnd w:id="17"/>
       <w:r>
         <w:rPr>
           <w:lang w:val="en-US"/>
@@ -4089,14 +4259,14 @@
           <w:lang w:val="en-US"/>
         </w:rPr>
       </w:pPr>
-      <w:bookmarkStart w:id="17" w:name="_Toc85218216"/>
+      <w:bookmarkStart w:id="18" w:name="_Toc85313515"/>
       <w:r>
         <w:rPr>
           <w:lang w:val="en-US"/>
         </w:rPr>
         <w:t>Criteria</w:t>
       </w:r>
-      <w:bookmarkEnd w:id="17"/>
+      <w:bookmarkEnd w:id="18"/>
       <w:r>
         <w:rPr>
           <w:lang w:val="en-US"/>
@@ -4119,7 +4289,13 @@
         <w:rPr>
           <w:lang w:val="en-US"/>
         </w:rPr>
-        <w:t xml:space="preserve">Criteria A: The precision of the solution </w:t>
+        <w:t xml:space="preserve">Criteria A: </w:t>
+      </w:r>
+      <w:r>
+        <w:rPr>
+          <w:lang w:val="en-US"/>
+        </w:rPr>
+        <w:t>Uses binary trees</w:t>
       </w:r>
     </w:p>
     <w:p>
@@ -4137,7 +4313,13 @@
         <w:rPr>
           <w:lang w:val="en-US"/>
         </w:rPr>
-        <w:t>[2] Exact</w:t>
+        <w:t xml:space="preserve">[2] </w:t>
+      </w:r>
+      <w:r>
+        <w:rPr>
+          <w:lang w:val="en-US"/>
+        </w:rPr>
+        <w:t>Yes</w:t>
       </w:r>
     </w:p>
     <w:p>
@@ -4155,7 +4337,13 @@
         <w:rPr>
           <w:lang w:val="en-US"/>
         </w:rPr>
-        <w:t>[1] Approximated</w:t>
+        <w:t xml:space="preserve">[1] </w:t>
+      </w:r>
+      <w:r>
+        <w:rPr>
+          <w:lang w:val="en-US"/>
+        </w:rPr>
+        <w:t>No</w:t>
       </w:r>
     </w:p>
     <w:p>
@@ -4173,7 +4361,25 @@
         <w:rPr>
           <w:lang w:val="en-US"/>
         </w:rPr>
-        <w:t xml:space="preserve">Criteria B: Resemblance to the example given  </w:t>
+        <w:t xml:space="preserve">Criteria B: </w:t>
+      </w:r>
+      <w:r>
+        <w:rPr>
+          <w:lang w:val="en-US"/>
+        </w:rPr>
+        <w:t>Has a search</w:t>
+      </w:r>
+      <w:r>
+        <w:rPr>
+          <w:lang w:val="en-US"/>
+        </w:rPr>
+        <w:t xml:space="preserve"> time </w:t>
+      </w:r>
+      <w:r>
+        <w:rPr>
+          <w:lang w:val="en-US"/>
+        </w:rPr>
+        <w:t xml:space="preserve">complexity of O (log n) </w:t>
       </w:r>
     </w:p>
     <w:p>
@@ -4191,7 +4397,13 @@
         <w:rPr>
           <w:lang w:val="en-US"/>
         </w:rPr>
-        <w:t>[3] It resembles the example</w:t>
+        <w:t xml:space="preserve">[2] </w:t>
+      </w:r>
+      <w:r>
+        <w:rPr>
+          <w:lang w:val="en-US"/>
+        </w:rPr>
+        <w:t>Yes</w:t>
       </w:r>
     </w:p>
     <w:p>
@@ -4209,7 +4421,37 @@
         <w:rPr>
           <w:lang w:val="en-US"/>
         </w:rPr>
-        <w:t>[2] it deviates from the example</w:t>
+        <w:t xml:space="preserve">[1] </w:t>
+      </w:r>
+      <w:r>
+        <w:rPr>
+          <w:lang w:val="en-US"/>
+        </w:rPr>
+        <w:t>No</w:t>
+      </w:r>
+    </w:p>
+    <w:p>
+      <w:pPr>
+        <w:pStyle w:val="Prrafodelista"/>
+        <w:numPr>
+          <w:ilvl w:val="0"/>
+          <w:numId w:val="5"/>
+        </w:numPr>
+        <w:rPr>
+          <w:lang w:val="en-US"/>
+        </w:rPr>
+      </w:pPr>
+      <w:r>
+        <w:rPr>
+          <w:lang w:val="en-US"/>
+        </w:rPr>
+        <w:t xml:space="preserve">Criteria C: </w:t>
+      </w:r>
+      <w:r>
+        <w:rPr>
+          <w:lang w:val="en-US"/>
+        </w:rPr>
+        <w:t xml:space="preserve"> Ease of search for data</w:t>
       </w:r>
     </w:p>
     <w:p>
@@ -4227,7 +4469,61 @@
         <w:rPr>
           <w:lang w:val="en-US"/>
         </w:rPr>
-        <w:t>[1] it does not resemble the example</w:t>
+        <w:t xml:space="preserve"> [</w:t>
+      </w:r>
+      <w:r>
+        <w:rPr>
+          <w:lang w:val="en-US"/>
+        </w:rPr>
+        <w:t>2</w:t>
+      </w:r>
+      <w:r>
+        <w:rPr>
+          <w:lang w:val="en-US"/>
+        </w:rPr>
+        <w:t xml:space="preserve">] </w:t>
+      </w:r>
+      <w:r>
+        <w:rPr>
+          <w:lang w:val="en-US"/>
+        </w:rPr>
+        <w:t>Simple</w:t>
+      </w:r>
+    </w:p>
+    <w:p>
+      <w:pPr>
+        <w:pStyle w:val="Prrafodelista"/>
+        <w:numPr>
+          <w:ilvl w:val="1"/>
+          <w:numId w:val="5"/>
+        </w:numPr>
+        <w:rPr>
+          <w:lang w:val="en-US"/>
+        </w:rPr>
+      </w:pPr>
+      <w:r>
+        <w:rPr>
+          <w:lang w:val="en-US"/>
+        </w:rPr>
+        <w:t xml:space="preserve"> [</w:t>
+      </w:r>
+      <w:r>
+        <w:rPr>
+          <w:lang w:val="en-US"/>
+        </w:rPr>
+        <w:t>1</w:t>
+      </w:r>
+      <w:r>
+        <w:rPr>
+          <w:lang w:val="en-US"/>
+        </w:rPr>
+        <w:t xml:space="preserve">] </w:t>
+      </w:r>
+      <w:r>
+        <w:rPr>
+          <w:lang w:val="en-US"/>
+        </w:rPr>
+        <w:t>Complex</w:t>
       </w:r>
     </w:p>
     <w:p>
@@ -4245,7 +4541,7 @@
         <w:rPr>
           <w:lang w:val="en-US"/>
         </w:rPr>
-        <w:t>Criteria C: Simulation of the store</w:t>
+        <w:t>Criteria D: Ease of use</w:t>
       </w:r>
     </w:p>
     <w:p>
@@ -4263,7 +4559,19 @@
         <w:rPr>
           <w:lang w:val="en-US"/>
         </w:rPr>
-        <w:t xml:space="preserve"> [3] complete</w:t>
+        <w:t xml:space="preserve">[2] </w:t>
+      </w:r>
+      <w:r>
+        <w:rPr>
+          <w:lang w:val="en-US"/>
+        </w:rPr>
+        <w:t>E</w:t>
+      </w:r>
+      <w:r>
+        <w:rPr>
+          <w:lang w:val="en-US"/>
+        </w:rPr>
+        <w:t>asy</w:t>
       </w:r>
     </w:p>
     <w:p>
@@ -4281,7 +4589,61 @@
         <w:rPr>
           <w:lang w:val="en-US"/>
         </w:rPr>
-        <w:t xml:space="preserve"> [2] Misses some steps</w:t>
+        <w:t xml:space="preserve">[1] </w:t>
+      </w:r>
+      <w:r>
+        <w:rPr>
+          <w:lang w:val="en-US"/>
+        </w:rPr>
+        <w:t>R</w:t>
+      </w:r>
+      <w:r>
+        <w:rPr>
+          <w:lang w:val="en-US"/>
+        </w:rPr>
+        <w:t xml:space="preserve">equires some explaining </w:t>
+      </w:r>
+    </w:p>
+    <w:p>
+      <w:pPr>
+        <w:pStyle w:val="Prrafodelista"/>
+        <w:numPr>
+          <w:ilvl w:val="0"/>
+          <w:numId w:val="5"/>
+        </w:numPr>
+        <w:rPr>
+          <w:lang w:val="en-US"/>
+        </w:rPr>
+      </w:pPr>
+      <w:r>
+        <w:rPr>
+          <w:lang w:val="en-US"/>
+        </w:rPr>
+        <w:t xml:space="preserve">Criteria </w:t>
+      </w:r>
+      <w:r>
+        <w:rPr>
+          <w:lang w:val="en-US"/>
+        </w:rPr>
+        <w:t>E</w:t>
+      </w:r>
+      <w:r>
+        <w:rPr>
+          <w:lang w:val="en-US"/>
+        </w:rPr>
+        <w:t xml:space="preserve">: </w:t>
+      </w:r>
+      <w:r>
+        <w:rPr>
+          <w:lang w:val="en-US"/>
+        </w:rPr>
+        <w:t xml:space="preserve">level of </w:t>
+      </w:r>
+      <w:r>
+        <w:rPr>
+          <w:lang w:val="en-US"/>
+        </w:rPr>
+        <w:t>complexity</w:t>
       </w:r>
     </w:p>
     <w:p>
@@ -4299,25 +4661,13 @@
         <w:rPr>
           <w:lang w:val="en-US"/>
         </w:rPr>
-        <w:t xml:space="preserve"> [1] does not simulate the store </w:t>
-      </w:r>
-    </w:p>
-    <w:p>
-      <w:pPr>
-        <w:pStyle w:val="Prrafodelista"/>
-        <w:numPr>
-          <w:ilvl w:val="0"/>
-          <w:numId w:val="5"/>
-        </w:numPr>
-        <w:rPr>
-          <w:lang w:val="en-US"/>
-        </w:rPr>
-      </w:pPr>
-      <w:r>
-        <w:rPr>
-          <w:lang w:val="en-US"/>
-        </w:rPr>
-        <w:t>Criteria D: Ease of use</w:t>
+        <w:t xml:space="preserve">[3] </w:t>
+      </w:r>
+      <w:r>
+        <w:rPr>
+          <w:lang w:val="en-US"/>
+        </w:rPr>
+        <w:t>1</w:t>
       </w:r>
     </w:p>
     <w:p>
@@ -4335,7 +4685,7 @@
         <w:rPr>
           <w:lang w:val="en-US"/>
         </w:rPr>
-        <w:t>[2] easy</w:t>
+        <w:t>[2] 2</w:t>
       </w:r>
     </w:p>
     <w:p>
@@ -4353,8 +4703,15 @@
         <w:rPr>
           <w:lang w:val="en-US"/>
         </w:rPr>
-        <w:t xml:space="preserve">[1] requires some explaining </w:t>
-      </w:r>
+        <w:t>[1] 3</w:t>
+      </w:r>
+    </w:p>
+    <w:p>
+      <w:pPr>
+        <w:rPr>
+          <w:lang w:val="en-US"/>
+        </w:rPr>
+      </w:pPr>
     </w:p>
     <w:p>
       <w:pPr>
@@ -4363,99 +4720,14 @@
           <w:lang w:val="en-US"/>
         </w:rPr>
       </w:pPr>
-    </w:p>
-    <w:p>
-      <w:pPr>
-        <w:rPr>
-          <w:lang w:val="en-US"/>
-        </w:rPr>
-      </w:pPr>
-    </w:p>
-    <w:p>
-      <w:pPr>
-        <w:rPr>
-          <w:lang w:val="en-US"/>
-        </w:rPr>
-      </w:pPr>
-    </w:p>
-    <w:p>
-      <w:pPr>
-        <w:rPr>
-          <w:lang w:val="en-US"/>
-        </w:rPr>
-      </w:pPr>
-    </w:p>
-    <w:p>
-      <w:pPr>
-        <w:rPr>
-          <w:lang w:val="en-US"/>
-        </w:rPr>
-      </w:pPr>
-    </w:p>
-    <w:p>
-      <w:pPr>
-        <w:rPr>
-          <w:lang w:val="en-US"/>
-        </w:rPr>
-      </w:pPr>
-    </w:p>
-    <w:p>
-      <w:pPr>
-        <w:rPr>
-          <w:lang w:val="en-US"/>
-        </w:rPr>
-      </w:pPr>
-    </w:p>
-    <w:p>
-      <w:pPr>
-        <w:rPr>
-          <w:lang w:val="en-US"/>
-        </w:rPr>
-      </w:pPr>
-    </w:p>
-    <w:p>
-      <w:pPr>
-        <w:rPr>
-          <w:lang w:val="en-US"/>
-        </w:rPr>
-      </w:pPr>
-    </w:p>
-    <w:p>
-      <w:pPr>
-        <w:rPr>
-          <w:lang w:val="en-US"/>
-        </w:rPr>
-      </w:pPr>
-    </w:p>
-    <w:p>
-      <w:pPr>
-        <w:rPr>
-          <w:lang w:val="en-US"/>
-        </w:rPr>
-      </w:pPr>
-    </w:p>
-    <w:p>
-      <w:pPr>
-        <w:rPr>
-          <w:lang w:val="en-US"/>
-        </w:rPr>
-      </w:pPr>
-    </w:p>
-    <w:p>
-      <w:pPr>
-        <w:pStyle w:val="Ttulo2"/>
-        <w:rPr>
-          <w:lang w:val="en-US"/>
-        </w:rPr>
-      </w:pPr>
-      <w:bookmarkStart w:id="18" w:name="_Toc85218217"/>
+      <w:bookmarkStart w:id="19" w:name="_Toc85313516"/>
       <w:r>
         <w:rPr>
           <w:lang w:val="en-US"/>
         </w:rPr>
         <w:t>Evaluation</w:t>
       </w:r>
-      <w:bookmarkEnd w:id="18"/>
+      <w:bookmarkEnd w:id="19"/>
     </w:p>
     <w:tbl>
       <w:tblPr>
@@ -4464,17 +4736,18 @@
         <w:tblLook w:val="04A0" w:firstRow="1" w:lastRow="0" w:firstColumn="1" w:lastColumn="0" w:noHBand="0" w:noVBand="1"/>
       </w:tblPr>
       <w:tblGrid>
-        <w:gridCol w:w="1587"/>
-        <w:gridCol w:w="1440"/>
-        <w:gridCol w:w="1551"/>
-        <w:gridCol w:w="1516"/>
-        <w:gridCol w:w="1533"/>
-        <w:gridCol w:w="1201"/>
+        <w:gridCol w:w="1458"/>
+        <w:gridCol w:w="1105"/>
+        <w:gridCol w:w="1336"/>
+        <w:gridCol w:w="1247"/>
+        <w:gridCol w:w="1139"/>
+        <w:gridCol w:w="997"/>
+        <w:gridCol w:w="669"/>
       </w:tblGrid>
       <w:tr>
         <w:tc>
           <w:tcPr>
-            <w:tcW w:w="1587" w:type="dxa"/>
+            <w:tcW w:w="1458" w:type="dxa"/>
           </w:tcPr>
           <w:p>
             <w:pPr>
@@ -4487,7 +4760,7 @@
         </w:tc>
         <w:tc>
           <w:tcPr>
-            <w:tcW w:w="1440" w:type="dxa"/>
+            <w:tcW w:w="1105" w:type="dxa"/>
           </w:tcPr>
           <w:p>
             <w:pPr>
@@ -4506,7 +4779,7 @@
         </w:tc>
         <w:tc>
           <w:tcPr>
-            <w:tcW w:w="1551" w:type="dxa"/>
+            <w:tcW w:w="1336" w:type="dxa"/>
           </w:tcPr>
           <w:p>
             <w:pPr>
@@ -4525,7 +4798,7 @@
         </w:tc>
         <w:tc>
           <w:tcPr>
-            <w:tcW w:w="1516" w:type="dxa"/>
+            <w:tcW w:w="1247" w:type="dxa"/>
           </w:tcPr>
           <w:p>
             <w:pPr>
@@ -4544,7 +4817,7 @@
         </w:tc>
         <w:tc>
           <w:tcPr>
-            <w:tcW w:w="1533" w:type="dxa"/>
+            <w:tcW w:w="1139" w:type="dxa"/>
           </w:tcPr>
           <w:p>
             <w:pPr>
@@ -4563,7 +4836,26 @@
         </w:tc>
         <w:tc>
           <w:tcPr>
-            <w:tcW w:w="1201" w:type="dxa"/>
+            <w:tcW w:w="997" w:type="dxa"/>
+          </w:tcPr>
+          <w:p>
+            <w:pPr>
+              <w:jc w:val="center"/>
+              <w:rPr>
+                <w:lang w:val="en-US"/>
+              </w:rPr>
+            </w:pPr>
+            <w:r>
+              <w:rPr>
+                <w:lang w:val="en-US"/>
+              </w:rPr>
+              <w:t>Criteria E</w:t>
+            </w:r>
+          </w:p>
+        </w:tc>
+        <w:tc>
+          <w:tcPr>
+            <w:tcW w:w="669" w:type="dxa"/>
           </w:tcPr>
           <w:p>
             <w:pPr>
@@ -4584,7 +4876,7 @@
       <w:tr>
         <w:tc>
           <w:tcPr>
-            <w:tcW w:w="1587" w:type="dxa"/>
+            <w:tcW w:w="1458" w:type="dxa"/>
           </w:tcPr>
           <w:p>
             <w:pPr>
@@ -4597,13 +4889,13 @@
               <w:rPr>
                 <w:lang w:val="en-US"/>
               </w:rPr>
-              <w:t>Alternative 1: User enters all the information</w:t>
+              <w:t>Alternative 2: 4 binary trees</w:t>
             </w:r>
           </w:p>
         </w:tc>
         <w:tc>
           <w:tcPr>
-            <w:tcW w:w="1440" w:type="dxa"/>
+            <w:tcW w:w="1105" w:type="dxa"/>
           </w:tcPr>
           <w:p>
             <w:pPr>
@@ -4616,7 +4908,7 @@
               <w:rPr>
                 <w:lang w:val="en-US"/>
               </w:rPr>
-              <w:t>Exact</w:t>
+              <w:t>Yes</w:t>
             </w:r>
           </w:p>
           <w:p>
@@ -4636,7 +4928,7 @@
         </w:tc>
         <w:tc>
           <w:tcPr>
-            <w:tcW w:w="1551" w:type="dxa"/>
+            <w:tcW w:w="1336" w:type="dxa"/>
           </w:tcPr>
           <w:p>
             <w:pPr>
@@ -4649,7 +4941,7 @@
               <w:rPr>
                 <w:lang w:val="en-US"/>
               </w:rPr>
-              <w:t>Resembles the example</w:t>
+              <w:t>Complexity of O (log n)</w:t>
             </w:r>
           </w:p>
           <w:p>
@@ -4663,13 +4955,13 @@
               <w:rPr>
                 <w:lang w:val="en-US"/>
               </w:rPr>
-              <w:t>3</w:t>
+              <w:t>2</w:t>
             </w:r>
           </w:p>
         </w:tc>
         <w:tc>
           <w:tcPr>
-            <w:tcW w:w="1516" w:type="dxa"/>
+            <w:tcW w:w="1247" w:type="dxa"/>
           </w:tcPr>
           <w:p>
             <w:pPr>
@@ -4682,7 +4974,7 @@
               <w:rPr>
                 <w:lang w:val="en-US"/>
               </w:rPr>
-              <w:t>Complete</w:t>
+              <w:t>Simple</w:t>
             </w:r>
           </w:p>
           <w:p>
@@ -4696,13 +4988,13 @@
               <w:rPr>
                 <w:lang w:val="en-US"/>
               </w:rPr>
-              <w:t>3</w:t>
+              <w:t>2</w:t>
             </w:r>
           </w:p>
         </w:tc>
         <w:tc>
           <w:tcPr>
-            <w:tcW w:w="1533" w:type="dxa"/>
+            <w:tcW w:w="1139" w:type="dxa"/>
           </w:tcPr>
           <w:p>
             <w:pPr>
@@ -4715,7 +5007,7 @@
               <w:rPr>
                 <w:lang w:val="en-US"/>
               </w:rPr>
-              <w:t xml:space="preserve">Requires some explaining </w:t>
+              <w:t>Easy</w:t>
             </w:r>
           </w:p>
           <w:p>
@@ -4729,13 +5021,13 @@
               <w:rPr>
                 <w:lang w:val="en-US"/>
               </w:rPr>
-              <w:t>1</w:t>
+              <w:t>2</w:t>
             </w:r>
           </w:p>
         </w:tc>
         <w:tc>
           <w:tcPr>
-            <w:tcW w:w="1201" w:type="dxa"/>
+            <w:tcW w:w="997" w:type="dxa"/>
           </w:tcPr>
           <w:p>
             <w:pPr>
@@ -4748,7 +5040,26 @@
               <w:rPr>
                 <w:lang w:val="en-US"/>
               </w:rPr>
-              <w:t>9</w:t>
+              <w:t>2</w:t>
+            </w:r>
+          </w:p>
+        </w:tc>
+        <w:tc>
+          <w:tcPr>
+            <w:tcW w:w="669" w:type="dxa"/>
+          </w:tcPr>
+          <w:p>
+            <w:pPr>
+              <w:jc w:val="center"/>
+              <w:rPr>
+                <w:lang w:val="en-US"/>
+              </w:rPr>
+            </w:pPr>
+            <w:r>
+              <w:rPr>
+                <w:lang w:val="en-US"/>
+              </w:rPr>
+              <w:t>10</w:t>
             </w:r>
           </w:p>
         </w:tc>
@@ -4756,7 +5067,7 @@
       <w:tr>
         <w:tc>
           <w:tcPr>
-            <w:tcW w:w="1587" w:type="dxa"/>
+            <w:tcW w:w="1458" w:type="dxa"/>
           </w:tcPr>
           <w:p>
             <w:pPr>
@@ -4769,13 +5080,13 @@
               <w:rPr>
                 <w:lang w:val="en-US"/>
               </w:rPr>
-              <w:t>Alternative 2: User acts only as the clients</w:t>
+              <w:t>Alternative 3: No binary trees</w:t>
             </w:r>
           </w:p>
         </w:tc>
         <w:tc>
           <w:tcPr>
-            <w:tcW w:w="1440" w:type="dxa"/>
+            <w:tcW w:w="1105" w:type="dxa"/>
           </w:tcPr>
           <w:p>
             <w:pPr>
@@ -4788,7 +5099,7 @@
               <w:rPr>
                 <w:lang w:val="en-US"/>
               </w:rPr>
-              <w:t>Exact</w:t>
+              <w:t>No</w:t>
             </w:r>
           </w:p>
           <w:p>
@@ -4802,13 +5113,13 @@
               <w:rPr>
                 <w:lang w:val="en-US"/>
               </w:rPr>
-              <w:t>2</w:t>
+              <w:t>1</w:t>
             </w:r>
           </w:p>
         </w:tc>
         <w:tc>
           <w:tcPr>
-            <w:tcW w:w="1551" w:type="dxa"/>
+            <w:tcW w:w="1336" w:type="dxa"/>
           </w:tcPr>
           <w:p>
             <w:pPr>
@@ -4821,7 +5132,7 @@
               <w:rPr>
                 <w:lang w:val="en-US"/>
               </w:rPr>
-              <w:t>Deviates from the example</w:t>
+              <w:t>Complexity of O (log n)</w:t>
             </w:r>
           </w:p>
           <w:p>
@@ -4841,7 +5152,7 @@
         </w:tc>
         <w:tc>
           <w:tcPr>
-            <w:tcW w:w="1516" w:type="dxa"/>
+            <w:tcW w:w="1247" w:type="dxa"/>
           </w:tcPr>
           <w:p>
             <w:pPr>
@@ -4854,7 +5165,7 @@
               <w:rPr>
                 <w:lang w:val="en-US"/>
               </w:rPr>
-              <w:t>Misses some step</w:t>
+              <w:t>Simple</w:t>
             </w:r>
           </w:p>
           <w:p>
@@ -4874,7 +5185,7 @@
         </w:tc>
         <w:tc>
           <w:tcPr>
-            <w:tcW w:w="1533" w:type="dxa"/>
+            <w:tcW w:w="1139" w:type="dxa"/>
           </w:tcPr>
           <w:p>
             <w:pPr>
@@ -4887,7 +5198,7 @@
               <w:rPr>
                 <w:lang w:val="en-US"/>
               </w:rPr>
-              <w:t>Ease of use</w:t>
+              <w:t>Easy</w:t>
             </w:r>
           </w:p>
           <w:p>
@@ -4907,7 +5218,7 @@
         </w:tc>
         <w:tc>
           <w:tcPr>
-            <w:tcW w:w="1201" w:type="dxa"/>
+            <w:tcW w:w="997" w:type="dxa"/>
           </w:tcPr>
           <w:p>
             <w:pPr>
@@ -4920,6 +5231,635 @@
               <w:rPr>
                 <w:lang w:val="en-US"/>
               </w:rPr>
+              <w:t>2</w:t>
+            </w:r>
+          </w:p>
+        </w:tc>
+        <w:tc>
+          <w:tcPr>
+            <w:tcW w:w="669" w:type="dxa"/>
+          </w:tcPr>
+          <w:p>
+            <w:pPr>
+              <w:jc w:val="center"/>
+              <w:rPr>
+                <w:lang w:val="en-US"/>
+              </w:rPr>
+            </w:pPr>
+            <w:r>
+              <w:rPr>
+                <w:lang w:val="en-US"/>
+              </w:rPr>
+              <w:t>9</w:t>
+            </w:r>
+          </w:p>
+        </w:tc>
+      </w:tr>
+      <w:tr>
+        <w:tc>
+          <w:tcPr>
+            <w:tcW w:w="1458" w:type="dxa"/>
+          </w:tcPr>
+          <w:p>
+            <w:pPr>
+              <w:jc w:val="center"/>
+              <w:rPr>
+                <w:lang w:val="en-US"/>
+              </w:rPr>
+            </w:pPr>
+            <w:r>
+              <w:rPr>
+                <w:lang w:val="en-US"/>
+              </w:rPr>
+              <w:t xml:space="preserve">Alternative </w:t>
+            </w:r>
+            <w:r>
+              <w:rPr>
+                <w:lang w:val="en-US"/>
+              </w:rPr>
+              <w:t>4</w:t>
+            </w:r>
+            <w:r>
+              <w:rPr>
+                <w:lang w:val="en-US"/>
+              </w:rPr>
+              <w:t xml:space="preserve">: </w:t>
+            </w:r>
+            <w:r>
+              <w:rPr>
+                <w:lang w:val="en-US"/>
+              </w:rPr>
+              <w:t>1 binary tree that changes depending on the user’s search</w:t>
+            </w:r>
+          </w:p>
+        </w:tc>
+        <w:tc>
+          <w:tcPr>
+            <w:tcW w:w="1105" w:type="dxa"/>
+          </w:tcPr>
+          <w:p>
+            <w:pPr>
+              <w:jc w:val="center"/>
+              <w:rPr>
+                <w:lang w:val="en-US"/>
+              </w:rPr>
+            </w:pPr>
+            <w:r>
+              <w:rPr>
+                <w:lang w:val="en-US"/>
+              </w:rPr>
+              <w:t>Yes</w:t>
+            </w:r>
+          </w:p>
+          <w:p>
+            <w:pPr>
+              <w:jc w:val="center"/>
+              <w:rPr>
+                <w:lang w:val="en-US"/>
+              </w:rPr>
+            </w:pPr>
+            <w:r>
+              <w:rPr>
+                <w:lang w:val="en-US"/>
+              </w:rPr>
+              <w:t>2</w:t>
+            </w:r>
+          </w:p>
+        </w:tc>
+        <w:tc>
+          <w:tcPr>
+            <w:tcW w:w="1336" w:type="dxa"/>
+          </w:tcPr>
+          <w:p>
+            <w:pPr>
+              <w:jc w:val="center"/>
+              <w:rPr>
+                <w:lang w:val="en-US"/>
+              </w:rPr>
+            </w:pPr>
+            <w:r>
+              <w:rPr>
+                <w:lang w:val="en-US"/>
+              </w:rPr>
+              <w:t>Complexity of O (log n)</w:t>
+            </w:r>
+          </w:p>
+          <w:p>
+            <w:pPr>
+              <w:jc w:val="center"/>
+              <w:rPr>
+                <w:lang w:val="en-US"/>
+              </w:rPr>
+            </w:pPr>
+            <w:r>
+              <w:rPr>
+                <w:lang w:val="en-US"/>
+              </w:rPr>
+              <w:t>2</w:t>
+            </w:r>
+          </w:p>
+        </w:tc>
+        <w:tc>
+          <w:tcPr>
+            <w:tcW w:w="1247" w:type="dxa"/>
+          </w:tcPr>
+          <w:p>
+            <w:pPr>
+              <w:jc w:val="center"/>
+              <w:rPr>
+                <w:lang w:val="en-US"/>
+              </w:rPr>
+            </w:pPr>
+            <w:r>
+              <w:rPr>
+                <w:lang w:val="en-US"/>
+              </w:rPr>
+              <w:t>Simple</w:t>
+            </w:r>
+          </w:p>
+          <w:p>
+            <w:pPr>
+              <w:jc w:val="center"/>
+              <w:rPr>
+                <w:lang w:val="en-US"/>
+              </w:rPr>
+            </w:pPr>
+            <w:r>
+              <w:rPr>
+                <w:lang w:val="en-US"/>
+              </w:rPr>
+              <w:t>2</w:t>
+            </w:r>
+          </w:p>
+        </w:tc>
+        <w:tc>
+          <w:tcPr>
+            <w:tcW w:w="1139" w:type="dxa"/>
+          </w:tcPr>
+          <w:p>
+            <w:pPr>
+              <w:jc w:val="center"/>
+              <w:rPr>
+                <w:lang w:val="en-US"/>
+              </w:rPr>
+            </w:pPr>
+            <w:r>
+              <w:rPr>
+                <w:lang w:val="en-US"/>
+              </w:rPr>
+              <w:t>Requires some explaining</w:t>
+            </w:r>
+          </w:p>
+          <w:p>
+            <w:pPr>
+              <w:jc w:val="center"/>
+              <w:rPr>
+                <w:lang w:val="en-US"/>
+              </w:rPr>
+            </w:pPr>
+            <w:r>
+              <w:rPr>
+                <w:lang w:val="en-US"/>
+              </w:rPr>
+              <w:t>1</w:t>
+            </w:r>
+          </w:p>
+        </w:tc>
+        <w:tc>
+          <w:tcPr>
+            <w:tcW w:w="997" w:type="dxa"/>
+          </w:tcPr>
+          <w:p>
+            <w:pPr>
+              <w:jc w:val="center"/>
+              <w:rPr>
+                <w:lang w:val="en-US"/>
+              </w:rPr>
+            </w:pPr>
+            <w:r>
+              <w:rPr>
+                <w:lang w:val="en-US"/>
+              </w:rPr>
+              <w:t>2</w:t>
+            </w:r>
+          </w:p>
+        </w:tc>
+        <w:tc>
+          <w:tcPr>
+            <w:tcW w:w="669" w:type="dxa"/>
+          </w:tcPr>
+          <w:p>
+            <w:pPr>
+              <w:jc w:val="center"/>
+              <w:rPr>
+                <w:lang w:val="en-US"/>
+              </w:rPr>
+            </w:pPr>
+            <w:r>
+              <w:rPr>
+                <w:lang w:val="en-US"/>
+              </w:rPr>
+              <w:t>9</w:t>
+            </w:r>
+          </w:p>
+        </w:tc>
+      </w:tr>
+      <w:tr>
+        <w:tc>
+          <w:tcPr>
+            <w:tcW w:w="1458" w:type="dxa"/>
+          </w:tcPr>
+          <w:p>
+            <w:pPr>
+              <w:jc w:val="center"/>
+              <w:rPr>
+                <w:lang w:val="en-US"/>
+              </w:rPr>
+            </w:pPr>
+            <w:r>
+              <w:rPr>
+                <w:lang w:val="en-US"/>
+              </w:rPr>
+              <w:lastRenderedPageBreak/>
+              <w:t xml:space="preserve">Alternative </w:t>
+            </w:r>
+            <w:r>
+              <w:rPr>
+                <w:lang w:val="en-US"/>
+              </w:rPr>
+              <w:t>5</w:t>
+            </w:r>
+            <w:r>
+              <w:rPr>
+                <w:lang w:val="en-US"/>
+              </w:rPr>
+              <w:t xml:space="preserve">: </w:t>
+            </w:r>
+            <w:r>
+              <w:rPr>
+                <w:lang w:val="en-US"/>
+              </w:rPr>
+              <w:t>Binary trees by subcategories</w:t>
+            </w:r>
+          </w:p>
+        </w:tc>
+        <w:tc>
+          <w:tcPr>
+            <w:tcW w:w="1105" w:type="dxa"/>
+          </w:tcPr>
+          <w:p>
+            <w:pPr>
+              <w:jc w:val="center"/>
+              <w:rPr>
+                <w:lang w:val="en-US"/>
+              </w:rPr>
+            </w:pPr>
+            <w:r>
+              <w:rPr>
+                <w:lang w:val="en-US"/>
+              </w:rPr>
+              <w:t>Yes</w:t>
+            </w:r>
+          </w:p>
+          <w:p>
+            <w:pPr>
+              <w:jc w:val="center"/>
+              <w:rPr>
+                <w:lang w:val="en-US"/>
+              </w:rPr>
+            </w:pPr>
+            <w:r>
+              <w:rPr>
+                <w:lang w:val="en-US"/>
+              </w:rPr>
+              <w:t>2</w:t>
+            </w:r>
+          </w:p>
+        </w:tc>
+        <w:tc>
+          <w:tcPr>
+            <w:tcW w:w="1336" w:type="dxa"/>
+          </w:tcPr>
+          <w:p>
+            <w:pPr>
+              <w:jc w:val="center"/>
+              <w:rPr>
+                <w:lang w:val="en-US"/>
+              </w:rPr>
+            </w:pPr>
+            <w:r>
+              <w:rPr>
+                <w:lang w:val="en-US"/>
+              </w:rPr>
+              <w:t>Complexity of O (log n)</w:t>
+            </w:r>
+          </w:p>
+          <w:p>
+            <w:pPr>
+              <w:jc w:val="center"/>
+              <w:rPr>
+                <w:lang w:val="en-US"/>
+              </w:rPr>
+            </w:pPr>
+            <w:r>
+              <w:rPr>
+                <w:lang w:val="en-US"/>
+              </w:rPr>
+              <w:t>2</w:t>
+            </w:r>
+          </w:p>
+        </w:tc>
+        <w:tc>
+          <w:tcPr>
+            <w:tcW w:w="1247" w:type="dxa"/>
+          </w:tcPr>
+          <w:p>
+            <w:pPr>
+              <w:jc w:val="center"/>
+              <w:rPr>
+                <w:lang w:val="en-US"/>
+              </w:rPr>
+            </w:pPr>
+            <w:r>
+              <w:rPr>
+                <w:lang w:val="en-US"/>
+              </w:rPr>
+              <w:t>Complex</w:t>
+            </w:r>
+          </w:p>
+          <w:p>
+            <w:pPr>
+              <w:jc w:val="center"/>
+              <w:rPr>
+                <w:lang w:val="en-US"/>
+              </w:rPr>
+            </w:pPr>
+            <w:r>
+              <w:rPr>
+                <w:lang w:val="en-US"/>
+              </w:rPr>
+              <w:t>1</w:t>
+            </w:r>
+          </w:p>
+        </w:tc>
+        <w:tc>
+          <w:tcPr>
+            <w:tcW w:w="1139" w:type="dxa"/>
+          </w:tcPr>
+          <w:p>
+            <w:pPr>
+              <w:jc w:val="center"/>
+              <w:rPr>
+                <w:lang w:val="en-US"/>
+              </w:rPr>
+            </w:pPr>
+            <w:r>
+              <w:rPr>
+                <w:lang w:val="en-US"/>
+              </w:rPr>
+              <w:t>Requires some explaining</w:t>
+            </w:r>
+          </w:p>
+          <w:p>
+            <w:pPr>
+              <w:jc w:val="center"/>
+              <w:rPr>
+                <w:lang w:val="en-US"/>
+              </w:rPr>
+            </w:pPr>
+            <w:r>
+              <w:rPr>
+                <w:lang w:val="en-US"/>
+              </w:rPr>
+              <w:t>1</w:t>
+            </w:r>
+          </w:p>
+        </w:tc>
+        <w:tc>
+          <w:tcPr>
+            <w:tcW w:w="997" w:type="dxa"/>
+          </w:tcPr>
+          <w:p>
+            <w:pPr>
+              <w:jc w:val="center"/>
+              <w:rPr>
+                <w:lang w:val="en-US"/>
+              </w:rPr>
+            </w:pPr>
+            <w:r>
+              <w:rPr>
+                <w:lang w:val="en-US"/>
+              </w:rPr>
+              <w:t>1</w:t>
+            </w:r>
+          </w:p>
+        </w:tc>
+        <w:tc>
+          <w:tcPr>
+            <w:tcW w:w="669" w:type="dxa"/>
+          </w:tcPr>
+          <w:p>
+            <w:pPr>
+              <w:jc w:val="center"/>
+              <w:rPr>
+                <w:lang w:val="en-US"/>
+              </w:rPr>
+            </w:pPr>
+            <w:r>
+              <w:rPr>
+                <w:lang w:val="en-US"/>
+              </w:rPr>
+              <w:t>7</w:t>
+            </w:r>
+          </w:p>
+        </w:tc>
+      </w:tr>
+      <w:tr>
+        <w:tc>
+          <w:tcPr>
+            <w:tcW w:w="1458" w:type="dxa"/>
+          </w:tcPr>
+          <w:p>
+            <w:pPr>
+              <w:jc w:val="center"/>
+              <w:rPr>
+                <w:lang w:val="en-US"/>
+              </w:rPr>
+            </w:pPr>
+            <w:r>
+              <w:rPr>
+                <w:lang w:val="en-US"/>
+              </w:rPr>
+              <w:t xml:space="preserve">Alternative 6: Using a hash table </w:t>
+            </w:r>
+          </w:p>
+        </w:tc>
+        <w:tc>
+          <w:tcPr>
+            <w:tcW w:w="1105" w:type="dxa"/>
+          </w:tcPr>
+          <w:p>
+            <w:pPr>
+              <w:jc w:val="center"/>
+              <w:rPr>
+                <w:lang w:val="en-US"/>
+              </w:rPr>
+            </w:pPr>
+            <w:r>
+              <w:rPr>
+                <w:lang w:val="en-US"/>
+              </w:rPr>
+              <w:t xml:space="preserve">No </w:t>
+            </w:r>
+          </w:p>
+          <w:p>
+            <w:pPr>
+              <w:jc w:val="center"/>
+              <w:rPr>
+                <w:lang w:val="en-US"/>
+              </w:rPr>
+            </w:pPr>
+            <w:r>
+              <w:rPr>
+                <w:lang w:val="en-US"/>
+              </w:rPr>
+              <w:t>1</w:t>
+            </w:r>
+          </w:p>
+        </w:tc>
+        <w:tc>
+          <w:tcPr>
+            <w:tcW w:w="1336" w:type="dxa"/>
+          </w:tcPr>
+          <w:p>
+            <w:pPr>
+              <w:jc w:val="center"/>
+              <w:rPr>
+                <w:lang w:val="en-US"/>
+              </w:rPr>
+            </w:pPr>
+            <w:r>
+              <w:rPr>
+                <w:lang w:val="en-US"/>
+              </w:rPr>
+              <w:t>Linear time complexity</w:t>
+            </w:r>
+          </w:p>
+          <w:p>
+            <w:pPr>
+              <w:jc w:val="center"/>
+              <w:rPr>
+                <w:lang w:val="en-US"/>
+              </w:rPr>
+            </w:pPr>
+            <w:r>
+              <w:rPr>
+                <w:lang w:val="en-US"/>
+              </w:rPr>
+              <w:t>1</w:t>
+            </w:r>
+          </w:p>
+        </w:tc>
+        <w:tc>
+          <w:tcPr>
+            <w:tcW w:w="1247" w:type="dxa"/>
+          </w:tcPr>
+          <w:p>
+            <w:pPr>
+              <w:jc w:val="center"/>
+              <w:rPr>
+                <w:lang w:val="en-US"/>
+              </w:rPr>
+            </w:pPr>
+            <w:r>
+              <w:rPr>
+                <w:lang w:val="en-US"/>
+              </w:rPr>
+              <w:t>Simple</w:t>
+            </w:r>
+          </w:p>
+          <w:p>
+            <w:pPr>
+              <w:jc w:val="center"/>
+              <w:rPr>
+                <w:lang w:val="en-US"/>
+              </w:rPr>
+            </w:pPr>
+            <w:r>
+              <w:rPr>
+                <w:lang w:val="en-US"/>
+              </w:rPr>
+              <w:t>2</w:t>
+            </w:r>
+          </w:p>
+        </w:tc>
+        <w:tc>
+          <w:tcPr>
+            <w:tcW w:w="1139" w:type="dxa"/>
+          </w:tcPr>
+          <w:p>
+            <w:pPr>
+              <w:jc w:val="center"/>
+              <w:rPr>
+                <w:lang w:val="en-US"/>
+              </w:rPr>
+            </w:pPr>
+            <w:r>
+              <w:rPr>
+                <w:lang w:val="en-US"/>
+              </w:rPr>
+              <w:t>Easy</w:t>
+            </w:r>
+          </w:p>
+          <w:p>
+            <w:pPr>
+              <w:jc w:val="center"/>
+              <w:rPr>
+                <w:lang w:val="en-US"/>
+              </w:rPr>
+            </w:pPr>
+            <w:r>
+              <w:rPr>
+                <w:lang w:val="en-US"/>
+              </w:rPr>
+              <w:t>2</w:t>
+            </w:r>
+          </w:p>
+        </w:tc>
+        <w:tc>
+          <w:tcPr>
+            <w:tcW w:w="997" w:type="dxa"/>
+          </w:tcPr>
+          <w:p>
+            <w:pPr>
+              <w:jc w:val="center"/>
+              <w:rPr>
+                <w:lang w:val="en-US"/>
+              </w:rPr>
+            </w:pPr>
+            <w:r>
+              <w:rPr>
+                <w:lang w:val="en-US"/>
+              </w:rPr>
+              <w:t>2</w:t>
+            </w:r>
+          </w:p>
+        </w:tc>
+        <w:tc>
+          <w:tcPr>
+            <w:tcW w:w="669" w:type="dxa"/>
+          </w:tcPr>
+          <w:p>
+            <w:pPr>
+              <w:jc w:val="center"/>
+              <w:rPr>
+                <w:lang w:val="en-US"/>
+              </w:rPr>
+            </w:pPr>
+            <w:r>
+              <w:rPr>
+                <w:lang w:val="en-US"/>
+              </w:rPr>
               <w:t>8</w:t>
             </w:r>
           </w:p>
@@ -4947,14 +5887,57 @@
           <w:lang w:val="en-US"/>
         </w:rPr>
       </w:pPr>
-      <w:bookmarkStart w:id="19" w:name="_Toc85218218"/>
+      <w:bookmarkStart w:id="20" w:name="_Toc85313517"/>
       <w:r>
         <w:rPr>
           <w:lang w:val="en-US"/>
         </w:rPr>
         <w:t>Selection</w:t>
       </w:r>
-      <w:bookmarkEnd w:id="19"/>
+      <w:bookmarkEnd w:id="20"/>
+    </w:p>
+    <w:p>
+      <w:pPr>
+        <w:rPr>
+          <w:lang w:val="en-US"/>
+        </w:rPr>
+      </w:pPr>
+      <w:r>
+        <w:rPr>
+          <w:lang w:val="en-US"/>
+        </w:rPr>
+        <w:t xml:space="preserve">Using </w:t>
+      </w:r>
+      <w:r>
+        <w:rPr>
+          <w:lang w:val="en-US"/>
+        </w:rPr>
+        <w:t>the evaluation, we can see that the second alternative is the best suited for the problem at hand</w:t>
+      </w:r>
+      <w:r>
+        <w:rPr>
+          <w:lang w:val="en-US"/>
+        </w:rPr>
+        <w:t xml:space="preserve">. Having said this, we could use the binary search proposed in the 3 </w:t>
+      </w:r>
+      <w:r>
+        <w:rPr>
+          <w:lang w:val="en-US"/>
+        </w:rPr>
+        <w:t>alternatives</w:t>
+      </w:r>
+      <w:r>
+        <w:rPr>
+          <w:lang w:val="en-US"/>
+        </w:rPr>
+        <w:t xml:space="preserve"> to avoid a </w:t>
+      </w:r>
+      <w:r>
+        <w:rPr>
+          <w:lang w:val="en-US"/>
+        </w:rPr>
+        <w:t>linear time complexity.</w:t>
+      </w:r>
     </w:p>
     <w:p>
       <w:pPr>
@@ -4963,6 +5946,545 @@
           <w:lang w:val="en-US"/>
         </w:rPr>
       </w:pPr>
+      <w:bookmarkStart w:id="21" w:name="_Toc85313518"/>
+      <w:r>
+        <w:rPr>
+          <w:lang w:val="en-US"/>
+        </w:rPr>
+        <w:t>Preparation of reports and specifications</w:t>
+      </w:r>
+      <w:bookmarkEnd w:id="21"/>
+      <w:r>
+        <w:rPr>
+          <w:lang w:val="en-US"/>
+        </w:rPr>
+        <w:t xml:space="preserve"> </w:t>
+      </w:r>
+    </w:p>
+    <w:p>
+      <w:pPr>
+        <w:pStyle w:val="Ttulo2"/>
+        <w:rPr>
+          <w:lang w:val="en-US"/>
+        </w:rPr>
+      </w:pPr>
+      <w:bookmarkStart w:id="22" w:name="_Toc85313519"/>
+      <w:r>
+        <w:rPr>
+          <w:lang w:val="en-US"/>
+        </w:rPr>
+        <w:t>Specification of the problem</w:t>
+      </w:r>
+      <w:bookmarkEnd w:id="22"/>
+      <w:r>
+        <w:rPr>
+          <w:lang w:val="en-US"/>
+        </w:rPr>
+        <w:t xml:space="preserve"> </w:t>
+      </w:r>
+    </w:p>
+    <w:p>
+      <w:pPr>
+        <w:rPr>
+          <w:lang w:val="en-US"/>
+        </w:rPr>
+      </w:pPr>
+      <w:r>
+        <w:rPr>
+          <w:lang w:val="en-US"/>
+        </w:rPr>
+        <w:t xml:space="preserve">Problem: Manage </w:t>
+      </w:r>
+      <w:r>
+        <w:rPr>
+          <w:lang w:val="en-US"/>
+        </w:rPr>
+        <w:t>the data from basketball players</w:t>
+      </w:r>
+    </w:p>
+    <w:p>
+      <w:pPr>
+        <w:rPr>
+          <w:lang w:val="en-US"/>
+        </w:rPr>
+      </w:pPr>
+      <w:r>
+        <w:rPr>
+          <w:lang w:val="en-US"/>
+        </w:rPr>
+        <w:t xml:space="preserve">Input: At least 200,000 basketball players with 8 </w:t>
+      </w:r>
+      <w:r>
+        <w:rPr>
+          <w:lang w:val="en-US"/>
+        </w:rPr>
+        <w:t>characteristics each.</w:t>
+      </w:r>
+    </w:p>
+    <w:p>
+      <w:pPr>
+        <w:rPr>
+          <w:lang w:val="en-US"/>
+        </w:rPr>
+      </w:pPr>
+      <w:r>
+        <w:rPr>
+          <w:lang w:val="en-US"/>
+        </w:rPr>
+        <w:t>Output: What ever the user has searched for in the data base.</w:t>
+      </w:r>
+    </w:p>
+    <w:p>
+      <w:pPr>
+        <w:pStyle w:val="Ttulo2"/>
+        <w:rPr>
+          <w:lang w:val="en-US"/>
+        </w:rPr>
+      </w:pPr>
+      <w:bookmarkStart w:id="23" w:name="_Toc85313520"/>
+      <w:r>
+        <w:rPr>
+          <w:lang w:val="en-US"/>
+        </w:rPr>
+        <w:t>Requirements</w:t>
+      </w:r>
+      <w:bookmarkEnd w:id="23"/>
+      <w:r>
+        <w:rPr>
+          <w:lang w:val="en-US"/>
+        </w:rPr>
+        <w:t xml:space="preserve"> </w:t>
+      </w:r>
+    </w:p>
+    <w:p>
+      <w:pPr>
+        <w:pStyle w:val="Prrafodelista"/>
+        <w:numPr>
+          <w:ilvl w:val="0"/>
+          <w:numId w:val="17"/>
+        </w:numPr>
+        <w:rPr>
+          <w:lang w:val="en-US"/>
+        </w:rPr>
+      </w:pPr>
+      <w:r>
+        <w:rPr>
+          <w:lang w:val="en-US"/>
+        </w:rPr>
+        <w:t xml:space="preserve">The program must be able to </w:t>
+      </w:r>
+      <w:r>
+        <w:rPr>
+          <w:lang w:val="en-US"/>
+        </w:rPr>
+        <w:t>manage at least 200,000 players</w:t>
+      </w:r>
+    </w:p>
+    <w:p>
+      <w:pPr>
+        <w:pStyle w:val="Prrafodelista"/>
+        <w:numPr>
+          <w:ilvl w:val="0"/>
+          <w:numId w:val="17"/>
+        </w:numPr>
+        <w:rPr>
+          <w:lang w:val="en-US"/>
+        </w:rPr>
+      </w:pPr>
+      <w:r>
+        <w:rPr>
+          <w:lang w:val="en-US"/>
+        </w:rPr>
+        <w:t xml:space="preserve">The program must be capable of searching for </w:t>
+      </w:r>
+      <w:r>
+        <w:rPr>
+          <w:lang w:val="en-US"/>
+        </w:rPr>
+        <w:t>what the user wants</w:t>
+      </w:r>
+    </w:p>
+    <w:p>
+      <w:pPr>
+        <w:pStyle w:val="Prrafodelista"/>
+        <w:numPr>
+          <w:ilvl w:val="0"/>
+          <w:numId w:val="17"/>
+        </w:numPr>
+        <w:rPr>
+          <w:lang w:val="en-US"/>
+        </w:rPr>
+      </w:pPr>
+      <w:r>
+        <w:rPr>
+          <w:lang w:val="en-US"/>
+        </w:rPr>
+        <w:t>The program must be capable of reading csv file</w:t>
+      </w:r>
+    </w:p>
+    <w:p>
+      <w:pPr>
+        <w:pStyle w:val="Prrafodelista"/>
+        <w:numPr>
+          <w:ilvl w:val="0"/>
+          <w:numId w:val="17"/>
+        </w:numPr>
+        <w:rPr>
+          <w:lang w:val="en-US"/>
+        </w:rPr>
+      </w:pPr>
+      <w:r>
+        <w:rPr>
+          <w:lang w:val="en-US"/>
+        </w:rPr>
+        <w:t xml:space="preserve">The program must be able </w:t>
+      </w:r>
+      <w:r>
+        <w:rPr>
+          <w:lang w:val="en-US"/>
+        </w:rPr>
+        <w:t>to add or delete players through the user interface</w:t>
+      </w:r>
+    </w:p>
+    <w:p>
+      <w:pPr>
+        <w:pStyle w:val="Prrafodelista"/>
+        <w:numPr>
+          <w:ilvl w:val="0"/>
+          <w:numId w:val="17"/>
+        </w:numPr>
+        <w:rPr>
+          <w:lang w:val="en-US"/>
+        </w:rPr>
+      </w:pPr>
+      <w:r>
+        <w:rPr>
+          <w:lang w:val="en-US"/>
+        </w:rPr>
+        <w:t xml:space="preserve">The program must be able to change a </w:t>
+      </w:r>
+      <w:r>
+        <w:rPr>
+          <w:lang w:val="en-US"/>
+        </w:rPr>
+        <w:t>player’s</w:t>
+      </w:r>
+      <w:r>
+        <w:rPr>
+          <w:lang w:val="en-US"/>
+        </w:rPr>
+        <w:t xml:space="preserve"> statics thr</w:t>
+      </w:r>
+      <w:r>
+        <w:rPr>
+          <w:lang w:val="en-US"/>
+        </w:rPr>
+        <w:t>o</w:t>
+      </w:r>
+      <w:r>
+        <w:rPr>
+          <w:lang w:val="en-US"/>
+        </w:rPr>
+        <w:t>ugh the user interface</w:t>
+      </w:r>
+    </w:p>
+    <w:p>
+      <w:pPr>
+        <w:pStyle w:val="Prrafodelista"/>
+        <w:numPr>
+          <w:ilvl w:val="0"/>
+          <w:numId w:val="17"/>
+        </w:numPr>
+        <w:rPr>
+          <w:lang w:val="en-US"/>
+        </w:rPr>
+      </w:pPr>
+      <w:r>
+        <w:rPr>
+          <w:lang w:val="en-US"/>
+        </w:rPr>
+        <w:t>At least 4 statics must have a search time complexity of O (log n)</w:t>
+      </w:r>
+    </w:p>
+    <w:p>
+      <w:pPr>
+        <w:pStyle w:val="Prrafodelista"/>
+        <w:numPr>
+          <w:ilvl w:val="0"/>
+          <w:numId w:val="17"/>
+        </w:numPr>
+        <w:rPr>
+          <w:lang w:val="en-US"/>
+        </w:rPr>
+      </w:pPr>
+      <w:r>
+        <w:rPr>
+          <w:lang w:val="en-US"/>
+        </w:rPr>
+        <w:t xml:space="preserve">Each player must have a name, age, team </w:t>
+      </w:r>
+      <w:r>
+        <w:rPr>
+          <w:lang w:val="en-US"/>
+        </w:rPr>
+        <w:t xml:space="preserve">and 5 statics </w:t>
+      </w:r>
+    </w:p>
+    <w:p>
+      <w:pPr>
+        <w:pStyle w:val="Ttulo2"/>
+        <w:rPr>
+          <w:lang w:val="en-US"/>
+        </w:rPr>
+      </w:pPr>
+      <w:bookmarkStart w:id="24" w:name="_Toc85313521"/>
+      <w:r>
+        <w:rPr>
+          <w:lang w:val="en-US"/>
+        </w:rPr>
+        <w:t>Nonfunctional requirements</w:t>
+      </w:r>
+      <w:bookmarkEnd w:id="24"/>
+      <w:r>
+        <w:rPr>
+          <w:lang w:val="en-US"/>
+        </w:rPr>
+        <w:t xml:space="preserve"> </w:t>
+      </w:r>
+    </w:p>
+    <w:p>
+      <w:pPr>
+        <w:pStyle w:val="Prrafodelista"/>
+        <w:numPr>
+          <w:ilvl w:val="0"/>
+          <w:numId w:val="20"/>
+        </w:numPr>
+        <w:rPr>
+          <w:lang w:val="en-US"/>
+        </w:rPr>
+      </w:pPr>
+      <w:r>
+        <w:rPr>
+          <w:lang w:val="en-US"/>
+        </w:rPr>
+        <w:t>The user interface must be easy to understand</w:t>
+      </w:r>
+    </w:p>
+    <w:p>
+      <w:pPr>
+        <w:pStyle w:val="Prrafodelista"/>
+        <w:numPr>
+          <w:ilvl w:val="0"/>
+          <w:numId w:val="20"/>
+        </w:numPr>
+        <w:rPr>
+          <w:lang w:val="en-US"/>
+        </w:rPr>
+      </w:pPr>
+      <w:r>
+        <w:rPr>
+          <w:lang w:val="en-US"/>
+        </w:rPr>
+        <w:t>The program must be organized</w:t>
+      </w:r>
+    </w:p>
+    <w:p>
+      <w:pPr>
+        <w:pStyle w:val="Prrafodelista"/>
+        <w:numPr>
+          <w:ilvl w:val="0"/>
+          <w:numId w:val="20"/>
+        </w:numPr>
+        <w:rPr>
+          <w:lang w:val="en-US"/>
+        </w:rPr>
+      </w:pPr>
+      <w:r>
+        <w:rPr>
+          <w:lang w:val="en-US"/>
+        </w:rPr>
+        <w:t>The use of a red, black tree</w:t>
+      </w:r>
+    </w:p>
+    <w:p>
+      <w:pPr>
+        <w:pStyle w:val="Prrafodelista"/>
+        <w:numPr>
+          <w:ilvl w:val="0"/>
+          <w:numId w:val="20"/>
+        </w:numPr>
+        <w:rPr>
+          <w:lang w:val="en-US"/>
+        </w:rPr>
+      </w:pPr>
+      <w:r>
+        <w:rPr>
+          <w:lang w:val="en-US"/>
+        </w:rPr>
+        <w:t>The use of serialization</w:t>
+      </w:r>
+      <w:r>
+        <w:rPr>
+          <w:lang w:val="en-US"/>
+        </w:rPr>
+        <w:t xml:space="preserve"> for the binary search trees</w:t>
+      </w:r>
+    </w:p>
+    <w:p>
+      <w:pPr>
+        <w:rPr>
+          <w:lang w:val="en-US"/>
+        </w:rPr>
+      </w:pPr>
+    </w:p>
+    <w:p>
+      <w:pPr>
+        <w:pStyle w:val="Ttulo2"/>
+        <w:rPr>
+          <w:lang w:val="en-US"/>
+        </w:rPr>
+      </w:pPr>
+      <w:bookmarkStart w:id="25" w:name="_Toc85313522"/>
+      <w:r>
+        <w:rPr>
+          <w:lang w:val="en-US"/>
+        </w:rPr>
+        <w:t>Considerations</w:t>
+      </w:r>
+      <w:bookmarkEnd w:id="25"/>
+    </w:p>
+    <w:p>
+      <w:pPr>
+        <w:rPr>
+          <w:lang w:val="en-US"/>
+        </w:rPr>
+      </w:pPr>
+      <w:r>
+        <w:rPr>
+          <w:lang w:val="en-US"/>
+        </w:rPr>
+        <w:t xml:space="preserve">Things that should be considered </w:t>
+      </w:r>
+    </w:p>
+    <w:p>
+      <w:pPr>
+        <w:pStyle w:val="Prrafodelista"/>
+        <w:numPr>
+          <w:ilvl w:val="0"/>
+          <w:numId w:val="21"/>
+        </w:numPr>
+        <w:rPr>
+          <w:lang w:val="en-US"/>
+        </w:rPr>
+      </w:pPr>
+      <w:r>
+        <w:rPr>
+          <w:lang w:val="en-US"/>
+        </w:rPr>
+        <w:t xml:space="preserve">The searches might cause the user interface to freeze, we could use </w:t>
+      </w:r>
+      <w:r>
+        <w:rPr>
+          <w:lang w:val="en-US"/>
+        </w:rPr>
+        <w:t>threads to avoid this</w:t>
+      </w:r>
+    </w:p>
+    <w:p>
+      <w:pPr>
+        <w:pStyle w:val="Prrafodelista"/>
+        <w:numPr>
+          <w:ilvl w:val="0"/>
+          <w:numId w:val="21"/>
+        </w:numPr>
+        <w:rPr>
+          <w:lang w:val="en-US"/>
+        </w:rPr>
+      </w:pPr>
+      <w:r>
+        <w:rPr>
+          <w:lang w:val="en-US"/>
+        </w:rPr>
+        <w:t>Serialization might be used so we don’t have to create all 4 trees every time is created</w:t>
+      </w:r>
+    </w:p>
+    <w:p>
+      <w:pPr>
+        <w:pStyle w:val="Prrafodelista"/>
+        <w:numPr>
+          <w:ilvl w:val="1"/>
+          <w:numId w:val="21"/>
+        </w:numPr>
+        <w:rPr>
+          <w:lang w:val="en-US"/>
+        </w:rPr>
+      </w:pPr>
+      <w:r>
+        <w:rPr>
+          <w:lang w:val="en-US"/>
+        </w:rPr>
+        <w:t xml:space="preserve">Having said this, we would have to add a way for the program to </w:t>
+      </w:r>
+      <w:r>
+        <w:rPr>
+          <w:lang w:val="en-US"/>
+        </w:rPr>
+        <w:t>erase these trees and reread the csv file</w:t>
+      </w:r>
+    </w:p>
+    <w:p>
+      <w:pPr>
+        <w:pStyle w:val="Prrafodelista"/>
+        <w:numPr>
+          <w:ilvl w:val="0"/>
+          <w:numId w:val="21"/>
+        </w:numPr>
+        <w:rPr>
+          <w:lang w:val="en-US"/>
+        </w:rPr>
+      </w:pPr>
+      <w:r>
+        <w:rPr>
+          <w:lang w:val="en-US"/>
+        </w:rPr>
+        <w:t>The trees must be generic, and we would have to take this into accoun</w:t>
+      </w:r>
+      <w:r>
+        <w:rPr>
+          <w:lang w:val="en-US"/>
+        </w:rPr>
+        <w:t>t</w:t>
+      </w:r>
+    </w:p>
+    <w:p>
+      <w:pPr>
+        <w:rPr>
+          <w:lang w:val="en-US"/>
+        </w:rPr>
+      </w:pPr>
+      <w:r>
+        <w:rPr>
+          <w:lang w:val="en-US"/>
+        </w:rPr>
+        <w:lastRenderedPageBreak/>
+        <w:t>The class diagram can be found in the document name “</w:t>
+      </w:r>
+      <w:r>
+        <w:t>Documentación</w:t>
+      </w:r>
+      <w:r>
+        <w:rPr>
+          <w:lang w:val="en-US"/>
+        </w:rPr>
+        <w:t xml:space="preserve">” inside the folder: doc </w:t>
+      </w:r>
+    </w:p>
+    <w:p>
+      <w:pPr>
+        <w:rPr>
+          <w:lang w:val="en-US"/>
+        </w:rPr>
+      </w:pPr>
     </w:p>
     <w:p>
       <w:pPr>
@@ -4971,14 +6493,14 @@
           <w:lang w:val="en-US"/>
         </w:rPr>
       </w:pPr>
-      <w:bookmarkStart w:id="20" w:name="_Toc85218219"/>
-      <w:r>
-        <w:rPr>
-          <w:lang w:val="en-US"/>
-        </w:rPr>
-        <w:t>Preparation of reports and specifications</w:t>
-      </w:r>
-      <w:bookmarkEnd w:id="20"/>
+      <w:bookmarkStart w:id="26" w:name="_Toc85313523"/>
+      <w:r>
+        <w:rPr>
+          <w:lang w:val="en-US"/>
+        </w:rPr>
+        <w:t>Implementation of the design</w:t>
+      </w:r>
+      <w:bookmarkEnd w:id="26"/>
       <w:r>
         <w:rPr>
           <w:lang w:val="en-US"/>
@@ -4988,162 +6510,6 @@
     </w:p>
     <w:p>
       <w:pPr>
-        <w:pStyle w:val="Ttulo2"/>
-        <w:rPr>
-          <w:lang w:val="en-US"/>
-        </w:rPr>
-      </w:pPr>
-    </w:p>
-    <w:p>
-      <w:pPr>
-        <w:pStyle w:val="Ttulo2"/>
-        <w:rPr>
-          <w:lang w:val="en-US"/>
-        </w:rPr>
-      </w:pPr>
-      <w:bookmarkStart w:id="21" w:name="_Toc85218220"/>
-      <w:r>
-        <w:rPr>
-          <w:lang w:val="en-US"/>
-        </w:rPr>
-        <w:t>Specification of the problem</w:t>
-      </w:r>
-      <w:bookmarkEnd w:id="21"/>
-      <w:r>
-        <w:rPr>
-          <w:lang w:val="en-US"/>
-        </w:rPr>
-        <w:t xml:space="preserve"> </w:t>
-      </w:r>
-    </w:p>
-    <w:p>
-      <w:pPr>
-        <w:pStyle w:val="Ttulo2"/>
-        <w:rPr>
-          <w:lang w:val="en-US"/>
-        </w:rPr>
-      </w:pPr>
-    </w:p>
-    <w:p>
-      <w:pPr>
-        <w:pStyle w:val="Ttulo2"/>
-        <w:rPr>
-          <w:lang w:val="en-US"/>
-        </w:rPr>
-      </w:pPr>
-      <w:bookmarkStart w:id="22" w:name="_Toc85218221"/>
-      <w:r>
-        <w:rPr>
-          <w:lang w:val="en-US"/>
-        </w:rPr>
-        <w:t>Requirements</w:t>
-      </w:r>
-      <w:bookmarkEnd w:id="22"/>
-      <w:r>
-        <w:rPr>
-          <w:lang w:val="en-US"/>
-        </w:rPr>
-        <w:t xml:space="preserve"> </w:t>
-      </w:r>
-    </w:p>
-    <w:p>
-      <w:pPr>
-        <w:pStyle w:val="Ttulo2"/>
-        <w:rPr>
-          <w:lang w:val="en-US"/>
-        </w:rPr>
-      </w:pPr>
-    </w:p>
-    <w:p>
-      <w:pPr>
-        <w:pStyle w:val="Ttulo2"/>
-        <w:rPr>
-          <w:lang w:val="en-US"/>
-        </w:rPr>
-      </w:pPr>
-      <w:bookmarkStart w:id="23" w:name="_Toc85218222"/>
-      <w:r>
-        <w:rPr>
-          <w:lang w:val="en-US"/>
-        </w:rPr>
-        <w:t>Nonfunctional requirements</w:t>
-      </w:r>
-      <w:bookmarkEnd w:id="23"/>
-      <w:r>
-        <w:rPr>
-          <w:lang w:val="en-US"/>
-        </w:rPr>
-        <w:t xml:space="preserve"> </w:t>
-      </w:r>
-    </w:p>
-    <w:p>
-      <w:pPr>
-        <w:pStyle w:val="Ttulo2"/>
-        <w:rPr>
-          <w:lang w:val="en-US"/>
-        </w:rPr>
-      </w:pPr>
-    </w:p>
-    <w:p>
-      <w:pPr>
-        <w:pStyle w:val="Ttulo2"/>
-        <w:rPr>
-          <w:lang w:val="en-US"/>
-        </w:rPr>
-      </w:pPr>
-      <w:bookmarkStart w:id="24" w:name="_Toc85218223"/>
-      <w:r>
-        <w:rPr>
-          <w:lang w:val="en-US"/>
-        </w:rPr>
-        <w:t>Considerations</w:t>
-      </w:r>
-      <w:bookmarkEnd w:id="24"/>
-    </w:p>
-    <w:p>
-      <w:pPr>
-        <w:rPr>
-          <w:lang w:val="en-US"/>
-        </w:rPr>
-      </w:pPr>
-      <w:r>
-        <w:rPr>
-          <w:lang w:val="en-US"/>
-        </w:rPr>
-        <w:t xml:space="preserve">Things that should be considered </w:t>
-      </w:r>
-    </w:p>
-    <w:p>
-      <w:pPr>
-        <w:rPr>
-          <w:lang w:val="en-US"/>
-        </w:rPr>
-      </w:pPr>
-    </w:p>
-    <w:p>
-      <w:pPr>
-        <w:pStyle w:val="Ttulo1"/>
-        <w:rPr>
-          <w:lang w:val="en-US"/>
-        </w:rPr>
-      </w:pPr>
-      <w:bookmarkStart w:id="25" w:name="_Toc85218224"/>
-      <w:r>
-        <w:rPr>
-          <w:lang w:val="en-US"/>
-        </w:rPr>
-        <w:t>Implementation of the design</w:t>
-      </w:r>
-      <w:bookmarkEnd w:id="25"/>
-      <w:r>
-        <w:rPr>
-          <w:lang w:val="en-US"/>
-        </w:rPr>
-        <w:t xml:space="preserve"> </w:t>
-      </w:r>
-    </w:p>
-    <w:p>
-      <w:pPr>
         <w:rPr>
           <w:lang w:val="en-US"/>
         </w:rPr>
@@ -5162,7 +6528,7 @@
         <w:t>List of tasks to implement:</w:t>
       </w:r>
     </w:p>
-    <w:bookmarkStart w:id="26" w:name="_Toc85218225" w:displacedByCustomXml="next"/>
+    <w:bookmarkStart w:id="27" w:name="_Toc85313524" w:displacedByCustomXml="next"/>
     <w:sdt>
       <w:sdtPr>
         <w:rPr>
@@ -5194,7 +6560,7 @@
             </w:rPr>
             <w:t>Bibliografía</w:t>
           </w:r>
-          <w:bookmarkEnd w:id="26"/>
+          <w:bookmarkEnd w:id="27"/>
         </w:p>
         <w:sdt>
           <w:sdtPr>
@@ -5207,45 +6573,7 @@
               <w:pPr>
                 <w:pStyle w:val="Bibliografa"/>
                 <w:ind w:left="720" w:hanging="720"/>
-                <w:rPr>
-                  <w:noProof/>
-                  <w:sz w:val="24"/>
-                  <w:szCs w:val="24"/>
-                  <w:lang w:val="es-ES"/>
-                </w:rPr>
               </w:pPr>
-              <w:r>
-                <w:fldChar w:fldCharType="begin"/>
-              </w:r>
-              <w:r>
-                <w:instrText>BIBLIOGRAPHY</w:instrText>
-              </w:r>
-              <w:r>
-                <w:fldChar w:fldCharType="separate"/>
-              </w:r>
-              <w:r>
-                <w:rPr>
-                  <w:noProof/>
-                  <w:lang w:val="es-ES"/>
-                </w:rPr>
-                <w:t xml:space="preserve">Comunity, G. (19 de Julio de 2021). </w:t>
-              </w:r>
-              <w:r>
-                <w:rPr>
-                  <w:i/>
-                  <w:iCs/>
-                  <w:noProof/>
-                  <w:lang w:val="es-ES"/>
-                </w:rPr>
-                <w:t>GeeksforGeeks</w:t>
-              </w:r>
-              <w:r>
-                <w:rPr>
-                  <w:noProof/>
-                  <w:lang w:val="es-ES"/>
-                </w:rPr>
-                <w:t>. Obtenido de GeeksforGeeks: https://www.geeksforgeeks.org/hashing-set-1-introduction/</w:t>
-              </w:r>
             </w:p>
             <w:p>
               <w:pPr>
@@ -5253,75 +6581,8 @@
                 <w:ind w:left="720" w:hanging="720"/>
                 <w:rPr>
                   <w:noProof/>
-                  <w:lang w:val="es-ES"/>
                 </w:rPr>
               </w:pPr>
-              <w:r>
-                <w:rPr>
-                  <w:noProof/>
-                  <w:lang w:val="es-ES"/>
-                </w:rPr>
-                <w:t xml:space="preserve">Comunity, G. (31 de Julio de 2021). </w:t>
-              </w:r>
-              <w:r>
-                <w:rPr>
-                  <w:i/>
-                  <w:iCs/>
-                  <w:noProof/>
-                  <w:lang w:val="es-ES"/>
-                </w:rPr>
-                <w:t>GeeksforGeeks</w:t>
-              </w:r>
-              <w:r>
-                <w:rPr>
-                  <w:noProof/>
-                  <w:lang w:val="es-ES"/>
-                </w:rPr>
-                <w:t>. Obtenido de GeeksforGeeks: https://www.geeksforgeeks.org/sorting-algorithms/</w:t>
-              </w:r>
-            </w:p>
-            <w:p>
-              <w:pPr>
-                <w:pStyle w:val="Bibliografa"/>
-                <w:ind w:left="720" w:hanging="720"/>
-                <w:rPr>
-                  <w:noProof/>
-                  <w:lang w:val="en-US"/>
-                </w:rPr>
-              </w:pPr>
-              <w:r>
-                <w:rPr>
-                  <w:noProof/>
-                  <w:lang w:val="es-ES"/>
-                </w:rPr>
-                <w:t xml:space="preserve">comunity, G. f. (16 de julio de 2021). </w:t>
-              </w:r>
-              <w:r>
-                <w:rPr>
-                  <w:i/>
-                  <w:iCs/>
-                  <w:noProof/>
-                  <w:lang w:val="en-US"/>
-                </w:rPr>
-                <w:t>GeeksforGeeks</w:t>
-              </w:r>
-              <w:r>
-                <w:rPr>
-                  <w:noProof/>
-                  <w:lang w:val="en-US"/>
-                </w:rPr>
-                <w:t>. Obtenido de Geeks for geeks: https://www.geeksforgeeks.org/queue-data-structure/</w:t>
-              </w:r>
-            </w:p>
-            <w:p>
-              <w:r>
-                <w:rPr>
-                  <w:b/>
-                  <w:bCs/>
-                </w:rPr>
-                <w:lastRenderedPageBreak/>
-                <w:fldChar w:fldCharType="end"/>
-              </w:r>
             </w:p>
           </w:sdtContent>
         </w:sdt>
@@ -5330,14 +6591,8 @@
     <w:p>
       <w:pPr>
         <w:pStyle w:val="Ttulo1"/>
-        <w:rPr>
-          <w:lang w:val="en-US"/>
-        </w:rPr>
-      </w:pPr>
-      <w:r>
-        <w:rPr>
-          <w:lang w:val="en-US"/>
-        </w:rPr>
+      </w:pPr>
+      <w:r>
         <w:t xml:space="preserve"> </w:t>
       </w:r>
     </w:p>
@@ -5355,6 +6610,119 @@
 <file path=word/numbering.xml><?xml version="1.0" encoding="utf-8"?>
 <w:numbering xmlns:wpc="http://schemas.microsoft.com/office/word/2010/wordprocessingCanvas" xmlns:cx="http://schemas.microsoft.com/office/drawing/2014/chartex" xmlns:cx1="http://schemas.microsoft.com/office/drawing/2015/9/8/chartex" xmlns:cx2="http://schemas.microsoft.com/office/drawing/2015/10/21/chartex" xmlns:cx3="http://schemas.microsoft.com/office/drawing/2016/5/9/chartex" xmlns:cx4="http://schemas.microsoft.com/office/drawing/2016/5/10/chartex" xmlns:cx5="http://schemas.microsoft.com/office/drawing/2016/5/11/chartex" xmlns:cx6="http://schemas.microsoft.com/office/drawing/2016/5/12/chartex" xmlns:cx7="http://schemas.microsoft.com/office/drawing/2016/5/13/chartex" xmlns:cx8="http://schemas.microsoft.com/office/drawing/2016/5/14/chartex" xmlns:mc="http://schemas.openxmlformats.org/markup-compatibility/2006" xmlns:aink="http://schemas.microsoft.com/office/drawing/2016/ink" xmlns:am3d="http://schemas.microsoft.com/office/drawing/2017/model3d" xmlns:o="urn:schemas-microsoft-com:office:office" xmlns:r="http://schemas.openxmlformats.org/officeDocument/2006/relationships" xmlns:m="http://schemas.openxmlformats.org/officeDocument/2006/math" xmlns:v="urn:schemas-microsoft-com:vml" xmlns:wp14="http://schemas.microsoft.com/office/word/2010/wordprocessingDrawing" xmlns:wp="http://schemas.openxmlformats.org/drawingml/2006/wordprocessingDrawing" xmlns:w10="urn:schemas-microsoft-com:office:word" xmlns:w="http://schemas.openxmlformats.org/wordprocessingml/2006/main" xmlns:w14="http://schemas.microsoft.com/office/word/2010/wordml" xmlns:w15="http://schemas.microsoft.com/office/word/2012/wordml" xmlns:w16cex="http://schemas.microsoft.com/office/word/2018/wordml/cex" xmlns:w16cid="http://schemas.microsoft.com/office/word/2016/wordml/cid" xmlns:w16="http://schemas.microsoft.com/office/word/2018/wordml" xmlns:w16sdtdh="http://schemas.microsoft.com/office/word/2020/wordml/sdtdatahash" xmlns:w16se="http://schemas.microsoft.com/office/word/2015/wordml/symex" xmlns:wpg="http://schemas.microsoft.com/office/word/2010/wordprocessingGroup" xmlns:wpi="http://schemas.microsoft.com/office/word/2010/wordprocessingInk" xmlns:wne="http://schemas.microsoft.com/office/word/2006/wordml" xmlns:wps="http://schemas.microsoft.com/office/word/2010/wordprocessingShape" mc:Ignorable="w14 w15 w16se w16cid w16 w16cex w16sdtdh wp14">
   <w:abstractNum w:abstractNumId="0" w15:restartNumberingAfterBreak="0">
+    <w:nsid w:val="0586030A"/>
+    <w:multiLevelType w:val="hybridMultilevel"/>
+    <w:tmpl w:val="8E3AC6D8"/>
+    <w:lvl w:ilvl="0" w:tplc="240A0001">
+      <w:start w:val="1"/>
+      <w:numFmt w:val="bullet"/>
+      <w:lvlText w:val=""/>
+      <w:lvlJc w:val="left"/>
+      <w:pPr>
+        <w:ind w:left="720" w:hanging="360"/>
+      </w:pPr>
+      <w:rPr>
+        <w:rFonts w:ascii="Symbol" w:hAnsi="Symbol" w:hint="default"/>
+      </w:rPr>
+    </w:lvl>
+    <w:lvl w:ilvl="1" w:tplc="240A0003" w:tentative="1">
+      <w:start w:val="1"/>
+      <w:numFmt w:val="bullet"/>
+      <w:lvlText w:val="o"/>
+      <w:lvlJc w:val="left"/>
+      <w:pPr>
+        <w:ind w:left="1440" w:hanging="360"/>
+      </w:pPr>
+      <w:rPr>
+        <w:rFonts w:ascii="Courier New" w:hAnsi="Courier New" w:cs="Courier New" w:hint="default"/>
+      </w:rPr>
+    </w:lvl>
+    <w:lvl w:ilvl="2" w:tplc="240A0005" w:tentative="1">
+      <w:start w:val="1"/>
+      <w:numFmt w:val="bullet"/>
+      <w:lvlText w:val=""/>
+      <w:lvlJc w:val="left"/>
+      <w:pPr>
+        <w:ind w:left="2160" w:hanging="360"/>
+      </w:pPr>
+      <w:rPr>
+        <w:rFonts w:ascii="Wingdings" w:hAnsi="Wingdings" w:hint="default"/>
+      </w:rPr>
+    </w:lvl>
+    <w:lvl w:ilvl="3" w:tplc="240A0001" w:tentative="1">
+      <w:start w:val="1"/>
+      <w:numFmt w:val="bullet"/>
+      <w:lvlText w:val=""/>
+      <w:lvlJc w:val="left"/>
+      <w:pPr>
+        <w:ind w:left="2880" w:hanging="360"/>
+      </w:pPr>
+      <w:rPr>
+        <w:rFonts w:ascii="Symbol" w:hAnsi="Symbol" w:hint="default"/>
+      </w:rPr>
+    </w:lvl>
+    <w:lvl w:ilvl="4" w:tplc="240A0003" w:tentative="1">
+      <w:start w:val="1"/>
+      <w:numFmt w:val="bullet"/>
+      <w:lvlText w:val="o"/>
+      <w:lvlJc w:val="left"/>
+      <w:pPr>
+        <w:ind w:left="3600" w:hanging="360"/>
+      </w:pPr>
+      <w:rPr>
+        <w:rFonts w:ascii="Courier New" w:hAnsi="Courier New" w:cs="Courier New" w:hint="default"/>
+      </w:rPr>
+    </w:lvl>
+    <w:lvl w:ilvl="5" w:tplc="240A0005" w:tentative="1">
+      <w:start w:val="1"/>
+      <w:numFmt w:val="bullet"/>
+      <w:lvlText w:val=""/>
+      <w:lvlJc w:val="left"/>
+      <w:pPr>
+        <w:ind w:left="4320" w:hanging="360"/>
+      </w:pPr>
+      <w:rPr>
+        <w:rFonts w:ascii="Wingdings" w:hAnsi="Wingdings" w:hint="default"/>
+      </w:rPr>
+    </w:lvl>
+    <w:lvl w:ilvl="6" w:tplc="240A0001" w:tentative="1">
+      <w:start w:val="1"/>
+      <w:numFmt w:val="bullet"/>
+      <w:lvlText w:val=""/>
+      <w:lvlJc w:val="left"/>
+      <w:pPr>
+        <w:ind w:left="5040" w:hanging="360"/>
+      </w:pPr>
+      <w:rPr>
+        <w:rFonts w:ascii="Symbol" w:hAnsi="Symbol" w:hint="default"/>
+      </w:rPr>
+    </w:lvl>
+    <w:lvl w:ilvl="7" w:tplc="240A0003" w:tentative="1">
+      <w:start w:val="1"/>
+      <w:numFmt w:val="bullet"/>
+      <w:lvlText w:val="o"/>
+      <w:lvlJc w:val="left"/>
+      <w:pPr>
+        <w:ind w:left="5760" w:hanging="360"/>
+      </w:pPr>
+      <w:rPr>
+        <w:rFonts w:ascii="Courier New" w:hAnsi="Courier New" w:cs="Courier New" w:hint="default"/>
+      </w:rPr>
+    </w:lvl>
+    <w:lvl w:ilvl="8" w:tplc="240A0005" w:tentative="1">
+      <w:start w:val="1"/>
+      <w:numFmt w:val="bullet"/>
+      <w:lvlText w:val=""/>
+      <w:lvlJc w:val="left"/>
+      <w:pPr>
+        <w:ind w:left="6480" w:hanging="360"/>
+      </w:pPr>
+      <w:rPr>
+        <w:rFonts w:ascii="Wingdings" w:hAnsi="Wingdings" w:hint="default"/>
+      </w:rPr>
+    </w:lvl>
+  </w:abstractNum>
+  <w:abstractNum w:abstractNumId="1" w15:restartNumberingAfterBreak="0">
     <w:nsid w:val="0D536834"/>
     <w:multiLevelType w:val="hybridMultilevel"/>
     <w:tmpl w:val="9A86AA8C"/>
@@ -5467,7 +6835,7 @@
       </w:rPr>
     </w:lvl>
   </w:abstractNum>
-  <w:abstractNum w:abstractNumId="1" w15:restartNumberingAfterBreak="0">
+  <w:abstractNum w:abstractNumId="2" w15:restartNumberingAfterBreak="0">
     <w:nsid w:val="21F747D0"/>
     <w:multiLevelType w:val="hybridMultilevel"/>
     <w:tmpl w:val="7D140B7C"/>
@@ -5580,7 +6948,7 @@
       </w:rPr>
     </w:lvl>
   </w:abstractNum>
-  <w:abstractNum w:abstractNumId="2" w15:restartNumberingAfterBreak="0">
+  <w:abstractNum w:abstractNumId="3" w15:restartNumberingAfterBreak="0">
     <w:nsid w:val="22CC3524"/>
     <w:multiLevelType w:val="hybridMultilevel"/>
     <w:tmpl w:val="A296E63E"/>
@@ -5693,7 +7061,7 @@
       </w:rPr>
     </w:lvl>
   </w:abstractNum>
-  <w:abstractNum w:abstractNumId="3" w15:restartNumberingAfterBreak="0">
+  <w:abstractNum w:abstractNumId="4" w15:restartNumberingAfterBreak="0">
     <w:nsid w:val="23D612FF"/>
     <w:multiLevelType w:val="hybridMultilevel"/>
     <w:tmpl w:val="F9D63E84"/>
@@ -5806,7 +7174,7 @@
       </w:rPr>
     </w:lvl>
   </w:abstractNum>
-  <w:abstractNum w:abstractNumId="4" w15:restartNumberingAfterBreak="0">
+  <w:abstractNum w:abstractNumId="5" w15:restartNumberingAfterBreak="0">
     <w:nsid w:val="2425658E"/>
     <w:multiLevelType w:val="hybridMultilevel"/>
     <w:tmpl w:val="6D062252"/>
@@ -5919,7 +7287,120 @@
       </w:rPr>
     </w:lvl>
   </w:abstractNum>
-  <w:abstractNum w:abstractNumId="5" w15:restartNumberingAfterBreak="0">
+  <w:abstractNum w:abstractNumId="6" w15:restartNumberingAfterBreak="0">
+    <w:nsid w:val="311A6799"/>
+    <w:multiLevelType w:val="hybridMultilevel"/>
+    <w:tmpl w:val="4476C270"/>
+    <w:lvl w:ilvl="0" w:tplc="240A0001">
+      <w:start w:val="1"/>
+      <w:numFmt w:val="bullet"/>
+      <w:lvlText w:val=""/>
+      <w:lvlJc w:val="left"/>
+      <w:pPr>
+        <w:ind w:left="720" w:hanging="360"/>
+      </w:pPr>
+      <w:rPr>
+        <w:rFonts w:ascii="Symbol" w:hAnsi="Symbol" w:hint="default"/>
+      </w:rPr>
+    </w:lvl>
+    <w:lvl w:ilvl="1" w:tplc="240A0003">
+      <w:start w:val="1"/>
+      <w:numFmt w:val="bullet"/>
+      <w:lvlText w:val="o"/>
+      <w:lvlJc w:val="left"/>
+      <w:pPr>
+        <w:ind w:left="1440" w:hanging="360"/>
+      </w:pPr>
+      <w:rPr>
+        <w:rFonts w:ascii="Courier New" w:hAnsi="Courier New" w:cs="Courier New" w:hint="default"/>
+      </w:rPr>
+    </w:lvl>
+    <w:lvl w:ilvl="2" w:tplc="240A0005" w:tentative="1">
+      <w:start w:val="1"/>
+      <w:numFmt w:val="bullet"/>
+      <w:lvlText w:val=""/>
+      <w:lvlJc w:val="left"/>
+      <w:pPr>
+        <w:ind w:left="2160" w:hanging="360"/>
+      </w:pPr>
+      <w:rPr>
+        <w:rFonts w:ascii="Wingdings" w:hAnsi="Wingdings" w:hint="default"/>
+      </w:rPr>
+    </w:lvl>
+    <w:lvl w:ilvl="3" w:tplc="240A0001" w:tentative="1">
+      <w:start w:val="1"/>
+      <w:numFmt w:val="bullet"/>
+      <w:lvlText w:val=""/>
+      <w:lvlJc w:val="left"/>
+      <w:pPr>
+        <w:ind w:left="2880" w:hanging="360"/>
+      </w:pPr>
+      <w:rPr>
+        <w:rFonts w:ascii="Symbol" w:hAnsi="Symbol" w:hint="default"/>
+      </w:rPr>
+    </w:lvl>
+    <w:lvl w:ilvl="4" w:tplc="240A0003" w:tentative="1">
+      <w:start w:val="1"/>
+      <w:numFmt w:val="bullet"/>
+      <w:lvlText w:val="o"/>
+      <w:lvlJc w:val="left"/>
+      <w:pPr>
+        <w:ind w:left="3600" w:hanging="360"/>
+      </w:pPr>
+      <w:rPr>
+        <w:rFonts w:ascii="Courier New" w:hAnsi="Courier New" w:cs="Courier New" w:hint="default"/>
+      </w:rPr>
+    </w:lvl>
+    <w:lvl w:ilvl="5" w:tplc="240A0005" w:tentative="1">
+      <w:start w:val="1"/>
+      <w:numFmt w:val="bullet"/>
+      <w:lvlText w:val=""/>
+      <w:lvlJc w:val="left"/>
+      <w:pPr>
+        <w:ind w:left="4320" w:hanging="360"/>
+      </w:pPr>
+      <w:rPr>
+        <w:rFonts w:ascii="Wingdings" w:hAnsi="Wingdings" w:hint="default"/>
+      </w:rPr>
+    </w:lvl>
+    <w:lvl w:ilvl="6" w:tplc="240A0001" w:tentative="1">
+      <w:start w:val="1"/>
+      <w:numFmt w:val="bullet"/>
+      <w:lvlText w:val=""/>
+      <w:lvlJc w:val="left"/>
+      <w:pPr>
+        <w:ind w:left="5040" w:hanging="360"/>
+      </w:pPr>
+      <w:rPr>
+        <w:rFonts w:ascii="Symbol" w:hAnsi="Symbol" w:hint="default"/>
+      </w:rPr>
+    </w:lvl>
+    <w:lvl w:ilvl="7" w:tplc="240A0003" w:tentative="1">
+      <w:start w:val="1"/>
+      <w:numFmt w:val="bullet"/>
+      <w:lvlText w:val="o"/>
+      <w:lvlJc w:val="left"/>
+      <w:pPr>
+        <w:ind w:left="5760" w:hanging="360"/>
+      </w:pPr>
+      <w:rPr>
+        <w:rFonts w:ascii="Courier New" w:hAnsi="Courier New" w:cs="Courier New" w:hint="default"/>
+      </w:rPr>
+    </w:lvl>
+    <w:lvl w:ilvl="8" w:tplc="240A0005" w:tentative="1">
+      <w:start w:val="1"/>
+      <w:numFmt w:val="bullet"/>
+      <w:lvlText w:val=""/>
+      <w:lvlJc w:val="left"/>
+      <w:pPr>
+        <w:ind w:left="6480" w:hanging="360"/>
+      </w:pPr>
+      <w:rPr>
+        <w:rFonts w:ascii="Wingdings" w:hAnsi="Wingdings" w:hint="default"/>
+      </w:rPr>
+    </w:lvl>
+  </w:abstractNum>
+  <w:abstractNum w:abstractNumId="7" w15:restartNumberingAfterBreak="0">
     <w:nsid w:val="32BA4A13"/>
     <w:multiLevelType w:val="hybridMultilevel"/>
     <w:tmpl w:val="F1F4A5BE"/>
@@ -6032,7 +7513,7 @@
       </w:rPr>
     </w:lvl>
   </w:abstractNum>
-  <w:abstractNum w:abstractNumId="6" w15:restartNumberingAfterBreak="0">
+  <w:abstractNum w:abstractNumId="8" w15:restartNumberingAfterBreak="0">
     <w:nsid w:val="35F37088"/>
     <w:multiLevelType w:val="hybridMultilevel"/>
     <w:tmpl w:val="D4AC8AB4"/>
@@ -6145,7 +7626,120 @@
       </w:rPr>
     </w:lvl>
   </w:abstractNum>
-  <w:abstractNum w:abstractNumId="7" w15:restartNumberingAfterBreak="0">
+  <w:abstractNum w:abstractNumId="9" w15:restartNumberingAfterBreak="0">
+    <w:nsid w:val="41786B13"/>
+    <w:multiLevelType w:val="hybridMultilevel"/>
+    <w:tmpl w:val="1736F0DC"/>
+    <w:lvl w:ilvl="0" w:tplc="240A0001">
+      <w:start w:val="1"/>
+      <w:numFmt w:val="bullet"/>
+      <w:lvlText w:val=""/>
+      <w:lvlJc w:val="left"/>
+      <w:pPr>
+        <w:ind w:left="720" w:hanging="360"/>
+      </w:pPr>
+      <w:rPr>
+        <w:rFonts w:ascii="Symbol" w:hAnsi="Symbol" w:hint="default"/>
+      </w:rPr>
+    </w:lvl>
+    <w:lvl w:ilvl="1" w:tplc="240A0003" w:tentative="1">
+      <w:start w:val="1"/>
+      <w:numFmt w:val="bullet"/>
+      <w:lvlText w:val="o"/>
+      <w:lvlJc w:val="left"/>
+      <w:pPr>
+        <w:ind w:left="1440" w:hanging="360"/>
+      </w:pPr>
+      <w:rPr>
+        <w:rFonts w:ascii="Courier New" w:hAnsi="Courier New" w:cs="Courier New" w:hint="default"/>
+      </w:rPr>
+    </w:lvl>
+    <w:lvl w:ilvl="2" w:tplc="240A0005" w:tentative="1">
+      <w:start w:val="1"/>
+      <w:numFmt w:val="bullet"/>
+      <w:lvlText w:val=""/>
+      <w:lvlJc w:val="left"/>
+      <w:pPr>
+        <w:ind w:left="2160" w:hanging="360"/>
+      </w:pPr>
+      <w:rPr>
+        <w:rFonts w:ascii="Wingdings" w:hAnsi="Wingdings" w:hint="default"/>
+      </w:rPr>
+    </w:lvl>
+    <w:lvl w:ilvl="3" w:tplc="240A0001" w:tentative="1">
+      <w:start w:val="1"/>
+      <w:numFmt w:val="bullet"/>
+      <w:lvlText w:val=""/>
+      <w:lvlJc w:val="left"/>
+      <w:pPr>
+        <w:ind w:left="2880" w:hanging="360"/>
+      </w:pPr>
+      <w:rPr>
+        <w:rFonts w:ascii="Symbol" w:hAnsi="Symbol" w:hint="default"/>
+      </w:rPr>
+    </w:lvl>
+    <w:lvl w:ilvl="4" w:tplc="240A0003" w:tentative="1">
+      <w:start w:val="1"/>
+      <w:numFmt w:val="bullet"/>
+      <w:lvlText w:val="o"/>
+      <w:lvlJc w:val="left"/>
+      <w:pPr>
+        <w:ind w:left="3600" w:hanging="360"/>
+      </w:pPr>
+      <w:rPr>
+        <w:rFonts w:ascii="Courier New" w:hAnsi="Courier New" w:cs="Courier New" w:hint="default"/>
+      </w:rPr>
+    </w:lvl>
+    <w:lvl w:ilvl="5" w:tplc="240A0005" w:tentative="1">
+      <w:start w:val="1"/>
+      <w:numFmt w:val="bullet"/>
+      <w:lvlText w:val=""/>
+      <w:lvlJc w:val="left"/>
+      <w:pPr>
+        <w:ind w:left="4320" w:hanging="360"/>
+      </w:pPr>
+      <w:rPr>
+        <w:rFonts w:ascii="Wingdings" w:hAnsi="Wingdings" w:hint="default"/>
+      </w:rPr>
+    </w:lvl>
+    <w:lvl w:ilvl="6" w:tplc="240A0001" w:tentative="1">
+      <w:start w:val="1"/>
+      <w:numFmt w:val="bullet"/>
+      <w:lvlText w:val=""/>
+      <w:lvlJc w:val="left"/>
+      <w:pPr>
+        <w:ind w:left="5040" w:hanging="360"/>
+      </w:pPr>
+      <w:rPr>
+        <w:rFonts w:ascii="Symbol" w:hAnsi="Symbol" w:hint="default"/>
+      </w:rPr>
+    </w:lvl>
+    <w:lvl w:ilvl="7" w:tplc="240A0003" w:tentative="1">
+      <w:start w:val="1"/>
+      <w:numFmt w:val="bullet"/>
+      <w:lvlText w:val="o"/>
+      <w:lvlJc w:val="left"/>
+      <w:pPr>
+        <w:ind w:left="5760" w:hanging="360"/>
+      </w:pPr>
+      <w:rPr>
+        <w:rFonts w:ascii="Courier New" w:hAnsi="Courier New" w:cs="Courier New" w:hint="default"/>
+      </w:rPr>
+    </w:lvl>
+    <w:lvl w:ilvl="8" w:tplc="240A0005" w:tentative="1">
+      <w:start w:val="1"/>
+      <w:numFmt w:val="bullet"/>
+      <w:lvlText w:val=""/>
+      <w:lvlJc w:val="left"/>
+      <w:pPr>
+        <w:ind w:left="6480" w:hanging="360"/>
+      </w:pPr>
+      <w:rPr>
+        <w:rFonts w:ascii="Wingdings" w:hAnsi="Wingdings" w:hint="default"/>
+      </w:rPr>
+    </w:lvl>
+  </w:abstractNum>
+  <w:abstractNum w:abstractNumId="10" w15:restartNumberingAfterBreak="0">
     <w:nsid w:val="50F63CFC"/>
     <w:multiLevelType w:val="hybridMultilevel"/>
     <w:tmpl w:val="8E1680BC"/>
@@ -6231,7 +7825,7 @@
       </w:pPr>
     </w:lvl>
   </w:abstractNum>
-  <w:abstractNum w:abstractNumId="8" w15:restartNumberingAfterBreak="0">
+  <w:abstractNum w:abstractNumId="11" w15:restartNumberingAfterBreak="0">
     <w:nsid w:val="52956B6E"/>
     <w:multiLevelType w:val="hybridMultilevel"/>
     <w:tmpl w:val="67860C8A"/>
@@ -6344,7 +7938,7 @@
       </w:rPr>
     </w:lvl>
   </w:abstractNum>
-  <w:abstractNum w:abstractNumId="9" w15:restartNumberingAfterBreak="0">
+  <w:abstractNum w:abstractNumId="12" w15:restartNumberingAfterBreak="0">
     <w:nsid w:val="59642994"/>
     <w:multiLevelType w:val="hybridMultilevel"/>
     <w:tmpl w:val="AF58540E"/>
@@ -6457,7 +8051,7 @@
       </w:rPr>
     </w:lvl>
   </w:abstractNum>
-  <w:abstractNum w:abstractNumId="10" w15:restartNumberingAfterBreak="0">
+  <w:abstractNum w:abstractNumId="13" w15:restartNumberingAfterBreak="0">
     <w:nsid w:val="59805172"/>
     <w:multiLevelType w:val="hybridMultilevel"/>
     <w:tmpl w:val="A73AD9CA"/>
@@ -6570,7 +8164,120 @@
       </w:rPr>
     </w:lvl>
   </w:abstractNum>
-  <w:abstractNum w:abstractNumId="11" w15:restartNumberingAfterBreak="0">
+  <w:abstractNum w:abstractNumId="14" w15:restartNumberingAfterBreak="0">
+    <w:nsid w:val="59F3181B"/>
+    <w:multiLevelType w:val="hybridMultilevel"/>
+    <w:tmpl w:val="E370F43C"/>
+    <w:lvl w:ilvl="0" w:tplc="240A0001">
+      <w:start w:val="1"/>
+      <w:numFmt w:val="bullet"/>
+      <w:lvlText w:val=""/>
+      <w:lvlJc w:val="left"/>
+      <w:pPr>
+        <w:ind w:left="720" w:hanging="360"/>
+      </w:pPr>
+      <w:rPr>
+        <w:rFonts w:ascii="Symbol" w:hAnsi="Symbol" w:hint="default"/>
+      </w:rPr>
+    </w:lvl>
+    <w:lvl w:ilvl="1" w:tplc="240A0003" w:tentative="1">
+      <w:start w:val="1"/>
+      <w:numFmt w:val="bullet"/>
+      <w:lvlText w:val="o"/>
+      <w:lvlJc w:val="left"/>
+      <w:pPr>
+        <w:ind w:left="1440" w:hanging="360"/>
+      </w:pPr>
+      <w:rPr>
+        <w:rFonts w:ascii="Courier New" w:hAnsi="Courier New" w:cs="Courier New" w:hint="default"/>
+      </w:rPr>
+    </w:lvl>
+    <w:lvl w:ilvl="2" w:tplc="240A0005" w:tentative="1">
+      <w:start w:val="1"/>
+      <w:numFmt w:val="bullet"/>
+      <w:lvlText w:val=""/>
+      <w:lvlJc w:val="left"/>
+      <w:pPr>
+        <w:ind w:left="2160" w:hanging="360"/>
+      </w:pPr>
+      <w:rPr>
+        <w:rFonts w:ascii="Wingdings" w:hAnsi="Wingdings" w:hint="default"/>
+      </w:rPr>
+    </w:lvl>
+    <w:lvl w:ilvl="3" w:tplc="240A0001" w:tentative="1">
+      <w:start w:val="1"/>
+      <w:numFmt w:val="bullet"/>
+      <w:lvlText w:val=""/>
+      <w:lvlJc w:val="left"/>
+      <w:pPr>
+        <w:ind w:left="2880" w:hanging="360"/>
+      </w:pPr>
+      <w:rPr>
+        <w:rFonts w:ascii="Symbol" w:hAnsi="Symbol" w:hint="default"/>
+      </w:rPr>
+    </w:lvl>
+    <w:lvl w:ilvl="4" w:tplc="240A0003" w:tentative="1">
+      <w:start w:val="1"/>
+      <w:numFmt w:val="bullet"/>
+      <w:lvlText w:val="o"/>
+      <w:lvlJc w:val="left"/>
+      <w:pPr>
+        <w:ind w:left="3600" w:hanging="360"/>
+      </w:pPr>
+      <w:rPr>
+        <w:rFonts w:ascii="Courier New" w:hAnsi="Courier New" w:cs="Courier New" w:hint="default"/>
+      </w:rPr>
+    </w:lvl>
+    <w:lvl w:ilvl="5" w:tplc="240A0005" w:tentative="1">
+      <w:start w:val="1"/>
+      <w:numFmt w:val="bullet"/>
+      <w:lvlText w:val=""/>
+      <w:lvlJc w:val="left"/>
+      <w:pPr>
+        <w:ind w:left="4320" w:hanging="360"/>
+      </w:pPr>
+      <w:rPr>
+        <w:rFonts w:ascii="Wingdings" w:hAnsi="Wingdings" w:hint="default"/>
+      </w:rPr>
+    </w:lvl>
+    <w:lvl w:ilvl="6" w:tplc="240A0001" w:tentative="1">
+      <w:start w:val="1"/>
+      <w:numFmt w:val="bullet"/>
+      <w:lvlText w:val=""/>
+      <w:lvlJc w:val="left"/>
+      <w:pPr>
+        <w:ind w:left="5040" w:hanging="360"/>
+      </w:pPr>
+      <w:rPr>
+        <w:rFonts w:ascii="Symbol" w:hAnsi="Symbol" w:hint="default"/>
+      </w:rPr>
+    </w:lvl>
+    <w:lvl w:ilvl="7" w:tplc="240A0003" w:tentative="1">
+      <w:start w:val="1"/>
+      <w:numFmt w:val="bullet"/>
+      <w:lvlText w:val="o"/>
+      <w:lvlJc w:val="left"/>
+      <w:pPr>
+        <w:ind w:left="5760" w:hanging="360"/>
+      </w:pPr>
+      <w:rPr>
+        <w:rFonts w:ascii="Courier New" w:hAnsi="Courier New" w:cs="Courier New" w:hint="default"/>
+      </w:rPr>
+    </w:lvl>
+    <w:lvl w:ilvl="8" w:tplc="240A0005" w:tentative="1">
+      <w:start w:val="1"/>
+      <w:numFmt w:val="bullet"/>
+      <w:lvlText w:val=""/>
+      <w:lvlJc w:val="left"/>
+      <w:pPr>
+        <w:ind w:left="6480" w:hanging="360"/>
+      </w:pPr>
+      <w:rPr>
+        <w:rFonts w:ascii="Wingdings" w:hAnsi="Wingdings" w:hint="default"/>
+      </w:rPr>
+    </w:lvl>
+  </w:abstractNum>
+  <w:abstractNum w:abstractNumId="15" w15:restartNumberingAfterBreak="0">
     <w:nsid w:val="63B84564"/>
     <w:multiLevelType w:val="hybridMultilevel"/>
     <w:tmpl w:val="AF2A825E"/>
@@ -6683,7 +8390,7 @@
       </w:rPr>
     </w:lvl>
   </w:abstractNum>
-  <w:abstractNum w:abstractNumId="12" w15:restartNumberingAfterBreak="0">
+  <w:abstractNum w:abstractNumId="16" w15:restartNumberingAfterBreak="0">
     <w:nsid w:val="67B72EAA"/>
     <w:multiLevelType w:val="hybridMultilevel"/>
     <w:tmpl w:val="177C2DF6"/>
@@ -6772,7 +8479,120 @@
       </w:pPr>
     </w:lvl>
   </w:abstractNum>
-  <w:abstractNum w:abstractNumId="13" w15:restartNumberingAfterBreak="0">
+  <w:abstractNum w:abstractNumId="17" w15:restartNumberingAfterBreak="0">
+    <w:nsid w:val="691051BC"/>
+    <w:multiLevelType w:val="hybridMultilevel"/>
+    <w:tmpl w:val="D67CCB7A"/>
+    <w:lvl w:ilvl="0" w:tplc="240A0001">
+      <w:start w:val="1"/>
+      <w:numFmt w:val="bullet"/>
+      <w:lvlText w:val=""/>
+      <w:lvlJc w:val="left"/>
+      <w:pPr>
+        <w:ind w:left="720" w:hanging="360"/>
+      </w:pPr>
+      <w:rPr>
+        <w:rFonts w:ascii="Symbol" w:hAnsi="Symbol" w:hint="default"/>
+      </w:rPr>
+    </w:lvl>
+    <w:lvl w:ilvl="1" w:tplc="240A0003" w:tentative="1">
+      <w:start w:val="1"/>
+      <w:numFmt w:val="bullet"/>
+      <w:lvlText w:val="o"/>
+      <w:lvlJc w:val="left"/>
+      <w:pPr>
+        <w:ind w:left="1440" w:hanging="360"/>
+      </w:pPr>
+      <w:rPr>
+        <w:rFonts w:ascii="Courier New" w:hAnsi="Courier New" w:cs="Courier New" w:hint="default"/>
+      </w:rPr>
+    </w:lvl>
+    <w:lvl w:ilvl="2" w:tplc="240A0005" w:tentative="1">
+      <w:start w:val="1"/>
+      <w:numFmt w:val="bullet"/>
+      <w:lvlText w:val=""/>
+      <w:lvlJc w:val="left"/>
+      <w:pPr>
+        <w:ind w:left="2160" w:hanging="360"/>
+      </w:pPr>
+      <w:rPr>
+        <w:rFonts w:ascii="Wingdings" w:hAnsi="Wingdings" w:hint="default"/>
+      </w:rPr>
+    </w:lvl>
+    <w:lvl w:ilvl="3" w:tplc="240A0001" w:tentative="1">
+      <w:start w:val="1"/>
+      <w:numFmt w:val="bullet"/>
+      <w:lvlText w:val=""/>
+      <w:lvlJc w:val="left"/>
+      <w:pPr>
+        <w:ind w:left="2880" w:hanging="360"/>
+      </w:pPr>
+      <w:rPr>
+        <w:rFonts w:ascii="Symbol" w:hAnsi="Symbol" w:hint="default"/>
+      </w:rPr>
+    </w:lvl>
+    <w:lvl w:ilvl="4" w:tplc="240A0003" w:tentative="1">
+      <w:start w:val="1"/>
+      <w:numFmt w:val="bullet"/>
+      <w:lvlText w:val="o"/>
+      <w:lvlJc w:val="left"/>
+      <w:pPr>
+        <w:ind w:left="3600" w:hanging="360"/>
+      </w:pPr>
+      <w:rPr>
+        <w:rFonts w:ascii="Courier New" w:hAnsi="Courier New" w:cs="Courier New" w:hint="default"/>
+      </w:rPr>
+    </w:lvl>
+    <w:lvl w:ilvl="5" w:tplc="240A0005" w:tentative="1">
+      <w:start w:val="1"/>
+      <w:numFmt w:val="bullet"/>
+      <w:lvlText w:val=""/>
+      <w:lvlJc w:val="left"/>
+      <w:pPr>
+        <w:ind w:left="4320" w:hanging="360"/>
+      </w:pPr>
+      <w:rPr>
+        <w:rFonts w:ascii="Wingdings" w:hAnsi="Wingdings" w:hint="default"/>
+      </w:rPr>
+    </w:lvl>
+    <w:lvl w:ilvl="6" w:tplc="240A0001" w:tentative="1">
+      <w:start w:val="1"/>
+      <w:numFmt w:val="bullet"/>
+      <w:lvlText w:val=""/>
+      <w:lvlJc w:val="left"/>
+      <w:pPr>
+        <w:ind w:left="5040" w:hanging="360"/>
+      </w:pPr>
+      <w:rPr>
+        <w:rFonts w:ascii="Symbol" w:hAnsi="Symbol" w:hint="default"/>
+      </w:rPr>
+    </w:lvl>
+    <w:lvl w:ilvl="7" w:tplc="240A0003" w:tentative="1">
+      <w:start w:val="1"/>
+      <w:numFmt w:val="bullet"/>
+      <w:lvlText w:val="o"/>
+      <w:lvlJc w:val="left"/>
+      <w:pPr>
+        <w:ind w:left="5760" w:hanging="360"/>
+      </w:pPr>
+      <w:rPr>
+        <w:rFonts w:ascii="Courier New" w:hAnsi="Courier New" w:cs="Courier New" w:hint="default"/>
+      </w:rPr>
+    </w:lvl>
+    <w:lvl w:ilvl="8" w:tplc="240A0005" w:tentative="1">
+      <w:start w:val="1"/>
+      <w:numFmt w:val="bullet"/>
+      <w:lvlText w:val=""/>
+      <w:lvlJc w:val="left"/>
+      <w:pPr>
+        <w:ind w:left="6480" w:hanging="360"/>
+      </w:pPr>
+      <w:rPr>
+        <w:rFonts w:ascii="Wingdings" w:hAnsi="Wingdings" w:hint="default"/>
+      </w:rPr>
+    </w:lvl>
+  </w:abstractNum>
+  <w:abstractNum w:abstractNumId="18" w15:restartNumberingAfterBreak="0">
     <w:nsid w:val="6C5D694B"/>
     <w:multiLevelType w:val="hybridMultilevel"/>
     <w:tmpl w:val="5DC24B4C"/>
@@ -6885,7 +8705,7 @@
       </w:rPr>
     </w:lvl>
   </w:abstractNum>
-  <w:abstractNum w:abstractNumId="14" w15:restartNumberingAfterBreak="0">
+  <w:abstractNum w:abstractNumId="19" w15:restartNumberingAfterBreak="0">
     <w:nsid w:val="72AD2C67"/>
     <w:multiLevelType w:val="hybridMultilevel"/>
     <w:tmpl w:val="5CB4E542"/>
@@ -6998,7 +8818,7 @@
       </w:rPr>
     </w:lvl>
   </w:abstractNum>
-  <w:abstractNum w:abstractNumId="15" w15:restartNumberingAfterBreak="0">
+  <w:abstractNum w:abstractNumId="20" w15:restartNumberingAfterBreak="0">
     <w:nsid w:val="76B97951"/>
     <w:multiLevelType w:val="hybridMultilevel"/>
     <w:tmpl w:val="E2B855E0"/>
@@ -7112,52 +8932,67 @@
     </w:lvl>
   </w:abstractNum>
   <w:num w:numId="1">
-    <w:abstractNumId w:val="6"/>
+    <w:abstractNumId w:val="8"/>
   </w:num>
   <w:num w:numId="2">
+    <w:abstractNumId w:val="15"/>
+  </w:num>
+  <w:num w:numId="3">
+    <w:abstractNumId w:val="20"/>
+  </w:num>
+  <w:num w:numId="4">
     <w:abstractNumId w:val="11"/>
   </w:num>
-  <w:num w:numId="3">
-    <w:abstractNumId w:val="15"/>
+  <w:num w:numId="5">
+    <w:abstractNumId w:val="19"/>
   </w:num>
-  <w:num w:numId="4">
-    <w:abstractNumId w:val="8"/>
+  <w:num w:numId="6">
+    <w:abstractNumId w:val="3"/>
   </w:num>
-  <w:num w:numId="5">
+  <w:num w:numId="7">
+    <w:abstractNumId w:val="2"/>
+  </w:num>
+  <w:num w:numId="8">
+    <w:abstractNumId w:val="10"/>
+  </w:num>
+  <w:num w:numId="9">
+    <w:abstractNumId w:val="16"/>
+  </w:num>
+  <w:num w:numId="10">
+    <w:abstractNumId w:val="18"/>
+  </w:num>
+  <w:num w:numId="11">
+    <w:abstractNumId w:val="12"/>
+  </w:num>
+  <w:num w:numId="12">
+    <w:abstractNumId w:val="5"/>
+  </w:num>
+  <w:num w:numId="13">
+    <w:abstractNumId w:val="7"/>
+  </w:num>
+  <w:num w:numId="14">
+    <w:abstractNumId w:val="13"/>
+  </w:num>
+  <w:num w:numId="15">
+    <w:abstractNumId w:val="4"/>
+  </w:num>
+  <w:num w:numId="16">
+    <w:abstractNumId w:val="1"/>
+  </w:num>
+  <w:num w:numId="17">
     <w:abstractNumId w:val="14"/>
   </w:num>
-  <w:num w:numId="6">
-    <w:abstractNumId w:val="2"/>
-  </w:num>
-  <w:num w:numId="7">
-    <w:abstractNumId w:val="1"/>
-  </w:num>
-  <w:num w:numId="8">
-    <w:abstractNumId w:val="7"/>
-  </w:num>
-  <w:num w:numId="9">
-    <w:abstractNumId w:val="12"/>
-  </w:num>
-  <w:num w:numId="10">
-    <w:abstractNumId w:val="13"/>
-  </w:num>
-  <w:num w:numId="11">
+  <w:num w:numId="18">
     <w:abstractNumId w:val="9"/>
   </w:num>
-  <w:num w:numId="12">
-    <w:abstractNumId w:val="4"/>
+  <w:num w:numId="19">
+    <w:abstractNumId w:val="0"/>
   </w:num>
-  <w:num w:numId="13">
-    <w:abstractNumId w:val="5"/>
+  <w:num w:numId="20">
+    <w:abstractNumId w:val="17"/>
   </w:num>
-  <w:num w:numId="14">
-    <w:abstractNumId w:val="10"/>
-  </w:num>
-  <w:num w:numId="15">
-    <w:abstractNumId w:val="3"/>
-  </w:num>
-  <w:num w:numId="16">
-    <w:abstractNumId w:val="0"/>
+  <w:num w:numId="21">
+    <w:abstractNumId w:val="6"/>
   </w:num>
 </w:numbering>
 </file>
@@ -8091,79 +9926,11 @@
 </file>
 
 <file path=customXml/item1.xml><?xml version="1.0" encoding="utf-8"?>
-<b:Sources xmlns:b="http://schemas.openxmlformats.org/officeDocument/2006/bibliography" xmlns="http://schemas.openxmlformats.org/officeDocument/2006/bibliography" SelectedStyle="\APASixthEditionOfficeOnline.xsl" StyleName="APA" Version="6">
-  <b:Source>
-    <b:Tag>Gee21</b:Tag>
-    <b:SourceType>InternetSite</b:SourceType>
-    <b:Guid>{F0FDBF3F-2424-4685-A065-23C53DE3FF9D}</b:Guid>
-    <b:Title>GeeksforGeeks</b:Title>
-    <b:Year>2021</b:Year>
-    <b:Author>
-      <b:Author>
-        <b:NameList>
-          <b:Person>
-            <b:Last>comunity</b:Last>
-            <b:First>Geeks</b:First>
-            <b:Middle>for geeks</b:Middle>
-          </b:Person>
-        </b:NameList>
-      </b:Author>
-    </b:Author>
-    <b:InternetSiteTitle>Geeks for geeks</b:InternetSiteTitle>
-    <b:Month>julio</b:Month>
-    <b:Day>16</b:Day>
-    <b:URL>https://www.geeksforgeeks.org/queue-data-structure/</b:URL>
-    <b:RefOrder>1</b:RefOrder>
-  </b:Source>
-  <b:Source>
-    <b:Tag>Gee211</b:Tag>
-    <b:SourceType>InternetSite</b:SourceType>
-    <b:Guid>{43C01AF7-962B-4873-B36D-FC53BAEA13D3}</b:Guid>
-    <b:Author>
-      <b:Author>
-        <b:NameList>
-          <b:Person>
-            <b:Last>Comunity</b:Last>
-            <b:First>GeeksforGeeks</b:First>
-          </b:Person>
-        </b:NameList>
-      </b:Author>
-    </b:Author>
-    <b:Title>GeeksforGeeks</b:Title>
-    <b:InternetSiteTitle>GeeksforGeeks</b:InternetSiteTitle>
-    <b:Year>2021</b:Year>
-    <b:Month>Julio</b:Month>
-    <b:Day>19</b:Day>
-    <b:URL>https://www.geeksforgeeks.org/hashing-set-1-introduction/</b:URL>
-    <b:RefOrder>2</b:RefOrder>
-  </b:Source>
-  <b:Source>
-    <b:Tag>Gee212</b:Tag>
-    <b:SourceType>InternetSite</b:SourceType>
-    <b:Guid>{8A5FCFFF-8BA7-4F18-B117-59FED41536AF}</b:Guid>
-    <b:Author>
-      <b:Author>
-        <b:NameList>
-          <b:Person>
-            <b:Last>Comunity</b:Last>
-            <b:First>GeeksforGeeks</b:First>
-          </b:Person>
-        </b:NameList>
-      </b:Author>
-    </b:Author>
-    <b:Title>GeeksforGeeks</b:Title>
-    <b:InternetSiteTitle>GeeksforGeeks</b:InternetSiteTitle>
-    <b:Year>2021</b:Year>
-    <b:Month>Julio</b:Month>
-    <b:Day>31</b:Day>
-    <b:URL>https://www.geeksforgeeks.org/sorting-algorithms/</b:URL>
-    <b:RefOrder>3</b:RefOrder>
-  </b:Source>
-</b:Sources>
+<b:Sources xmlns:b="http://schemas.openxmlformats.org/officeDocument/2006/bibliography" xmlns="http://schemas.openxmlformats.org/officeDocument/2006/bibliography" SelectedStyle="\APASixthEditionOfficeOnline.xsl" StyleName="APA" Version="6"/>
 </file>
 
 <file path=customXml/itemProps1.xml><?xml version="1.0" encoding="utf-8"?>
-<ds:datastoreItem xmlns:ds="http://schemas.openxmlformats.org/officeDocument/2006/customXml" ds:itemID="{F2AD2BD3-C9ED-4B7D-B117-AF81DC68505D}">
+<ds:datastoreItem xmlns:ds="http://schemas.openxmlformats.org/officeDocument/2006/customXml" ds:itemID="{D4F3BE43-8639-42CD-B0D5-F11DB5DBB8CA}">
   <ds:schemaRefs>
     <ds:schemaRef ds:uri="http://schemas.openxmlformats.org/officeDocument/2006/bibliography"/>
   </ds:schemaRefs>

</xml_diff>